<commit_message>
Plan de pruebas finalizado.
</commit_message>
<xml_diff>
--- a/Docs/Test Plans/US398957-ConsultarInformacionGasolinera-TestPlan.docx
+++ b/Docs/Test Plans/US398957-ConsultarInformacionGasolinera-TestPlan.docx
@@ -1,6 +1,6 @@
 
 <file path=word/document.xml><?xml version="1.0" encoding="utf-8"?>
-<w:document xmlns:wpc="http://schemas.microsoft.com/office/word/2010/wordprocessingCanvas" xmlns:mo="http://schemas.microsoft.com/office/mac/office/2008/main" xmlns:mc="http://schemas.openxmlformats.org/markup-compatibility/2006" xmlns:mv="urn:schemas-microsoft-com:mac:vml" xmlns:o="urn:schemas-microsoft-com:office:office" xmlns:r="http://schemas.openxmlformats.org/officeDocument/2006/relationships" xmlns:m="http://schemas.openxmlformats.org/officeDocument/2006/math" xmlns:v="urn:schemas-microsoft-com:vml" xmlns:wp14="http://schemas.microsoft.com/office/word/2010/wordprocessingDrawing" xmlns:wp="http://schemas.openxmlformats.org/drawingml/2006/wordprocessingDrawing" xmlns:w10="urn:schemas-microsoft-com:office:word" xmlns:w="http://schemas.openxmlformats.org/wordprocessingml/2006/main" xmlns:w14="http://schemas.microsoft.com/office/word/2010/wordml" xmlns:w15="http://schemas.microsoft.com/office/word/2012/wordml" xmlns:wpg="http://schemas.microsoft.com/office/word/2010/wordprocessingGroup" xmlns:wpi="http://schemas.microsoft.com/office/word/2010/wordprocessingInk" xmlns:wne="http://schemas.microsoft.com/office/word/2006/wordml" xmlns:wps="http://schemas.microsoft.com/office/word/2010/wordprocessingShape" mc:Ignorable="w14 w15 wp14">
+<w:document xmlns:wpc="http://schemas.microsoft.com/office/word/2010/wordprocessingCanvas" xmlns:cx="http://schemas.microsoft.com/office/drawing/2014/chartex" xmlns:mc="http://schemas.openxmlformats.org/markup-compatibility/2006" xmlns:o="urn:schemas-microsoft-com:office:office" xmlns:r="http://schemas.openxmlformats.org/officeDocument/2006/relationships" xmlns:m="http://schemas.openxmlformats.org/officeDocument/2006/math" xmlns:v="urn:schemas-microsoft-com:vml" xmlns:wp14="http://schemas.microsoft.com/office/word/2010/wordprocessingDrawing" xmlns:wp="http://schemas.openxmlformats.org/drawingml/2006/wordprocessingDrawing" xmlns:w10="urn:schemas-microsoft-com:office:word" xmlns:w="http://schemas.openxmlformats.org/wordprocessingml/2006/main" xmlns:w14="http://schemas.microsoft.com/office/word/2010/wordml" xmlns:w15="http://schemas.microsoft.com/office/word/2012/wordml" xmlns:w16se="http://schemas.microsoft.com/office/word/2015/wordml/symex" xmlns:wpg="http://schemas.microsoft.com/office/word/2010/wordprocessingGroup" xmlns:wpi="http://schemas.microsoft.com/office/word/2010/wordprocessingInk" xmlns:wne="http://schemas.microsoft.com/office/word/2006/wordml" xmlns:wps="http://schemas.microsoft.com/office/word/2010/wordprocessingShape" mc:Ignorable="w14 w15 w16se wp14">
   <w:body>
     <w:p>
       <w:pPr>
@@ -85,36 +85,16 @@
           <w:szCs w:val="24"/>
           <w:lang w:val="es-ES_tradnl"/>
         </w:rPr>
-        <w:t>Hecho</w:t>
-      </w:r>
-      <w:r>
-        <w:rPr>
-          <w:b/>
-          <w:bCs/>
+        <w:t>Hecho por:</w:t>
+      </w:r>
+      <w:r>
+        <w:rPr>
           <w:color w:val="808080" w:themeColor="background1" w:themeShade="80"/>
           <w:sz w:val="24"/>
           <w:szCs w:val="24"/>
           <w:lang w:val="es-ES_tradnl"/>
         </w:rPr>
-        <w:t xml:space="preserve"> por:</w:t>
-      </w:r>
-      <w:r>
-        <w:rPr>
-          <w:color w:val="808080" w:themeColor="background1" w:themeShade="80"/>
-          <w:sz w:val="24"/>
-          <w:szCs w:val="24"/>
-          <w:lang w:val="es-ES_tradnl"/>
-        </w:rPr>
-        <w:t xml:space="preserve"> </w:t>
-      </w:r>
-      <w:r>
-        <w:rPr>
-          <w:color w:val="808080" w:themeColor="background1" w:themeShade="80"/>
-          <w:sz w:val="24"/>
-          <w:szCs w:val="24"/>
-          <w:lang w:val="es-ES_tradnl"/>
-        </w:rPr>
-        <w:t>Juan David Corrales Gil</w:t>
+        <w:t xml:space="preserve"> Juan David Corrales Gil</w:t>
       </w:r>
     </w:p>
     <w:p>
@@ -193,8 +173,17 @@
           <w:sz w:val="24"/>
           <w:szCs w:val="24"/>
         </w:rPr>
-        <w:t>esaria la utilización de JUnit</w:t>
-      </w:r>
+        <w:t xml:space="preserve">esaria la utilización de </w:t>
+      </w:r>
+      <w:proofErr w:type="spellStart"/>
+      <w:r>
+        <w:rPr>
+          <w:sz w:val="24"/>
+          <w:szCs w:val="24"/>
+        </w:rPr>
+        <w:t>JUnit</w:t>
+      </w:r>
+      <w:proofErr w:type="spellEnd"/>
       <w:r>
         <w:rPr>
           <w:sz w:val="24"/>
@@ -263,7 +252,39 @@
           <w:sz w:val="24"/>
           <w:szCs w:val="24"/>
         </w:rPr>
-        <w:t>interfaz de usuario, así como también el uso de otros elementos de la aplicación, como lo es el Presenter o el Model.</w:t>
+        <w:t xml:space="preserve">interfaz de usuario, así como también el uso de otros elementos de la aplicación, como lo es el </w:t>
+      </w:r>
+      <w:proofErr w:type="spellStart"/>
+      <w:r>
+        <w:rPr>
+          <w:sz w:val="24"/>
+          <w:szCs w:val="24"/>
+        </w:rPr>
+        <w:t>Presenter</w:t>
+      </w:r>
+      <w:proofErr w:type="spellEnd"/>
+      <w:r>
+        <w:rPr>
+          <w:sz w:val="24"/>
+          <w:szCs w:val="24"/>
+        </w:rPr>
+        <w:t xml:space="preserve"> o el </w:t>
+      </w:r>
+      <w:proofErr w:type="spellStart"/>
+      <w:r>
+        <w:rPr>
+          <w:sz w:val="24"/>
+          <w:szCs w:val="24"/>
+        </w:rPr>
+        <w:t>Model</w:t>
+      </w:r>
+      <w:proofErr w:type="spellEnd"/>
+      <w:r>
+        <w:rPr>
+          <w:sz w:val="24"/>
+          <w:szCs w:val="24"/>
+        </w:rPr>
+        <w:t>.</w:t>
       </w:r>
       <w:r>
         <w:rPr>
@@ -272,12 +293,21 @@
         </w:rPr>
         <w:t xml:space="preserve"> Todo ello mediante </w:t>
       </w:r>
-      <w:r>
-        <w:rPr>
-          <w:sz w:val="24"/>
-          <w:szCs w:val="24"/>
-        </w:rPr>
-        <w:t>Expresso.</w:t>
+      <w:proofErr w:type="spellStart"/>
+      <w:r>
+        <w:rPr>
+          <w:sz w:val="24"/>
+          <w:szCs w:val="24"/>
+        </w:rPr>
+        <w:t>Expresso</w:t>
+      </w:r>
+      <w:proofErr w:type="spellEnd"/>
+      <w:r>
+        <w:rPr>
+          <w:sz w:val="24"/>
+          <w:szCs w:val="24"/>
+        </w:rPr>
+        <w:t>.</w:t>
       </w:r>
     </w:p>
     <w:p>
@@ -322,15 +352,81 @@
           <w:sz w:val="24"/>
           <w:szCs w:val="24"/>
         </w:rPr>
-        <w:t>documento se han definido en el Sprint Planning Meeting I y se ejecutarán de forma manual por el Product Owner</w:t>
-      </w:r>
-      <w:r>
-        <w:rPr>
-          <w:sz w:val="24"/>
-          <w:szCs w:val="24"/>
-        </w:rPr>
-        <w:t xml:space="preserve"> el día del Product Review</w:t>
-      </w:r>
+        <w:t xml:space="preserve">documento se han definido en el Sprint </w:t>
+      </w:r>
+      <w:proofErr w:type="spellStart"/>
+      <w:r>
+        <w:rPr>
+          <w:sz w:val="24"/>
+          <w:szCs w:val="24"/>
+        </w:rPr>
+        <w:t>Planning</w:t>
+      </w:r>
+      <w:proofErr w:type="spellEnd"/>
+      <w:r>
+        <w:rPr>
+          <w:sz w:val="24"/>
+          <w:szCs w:val="24"/>
+        </w:rPr>
+        <w:t xml:space="preserve"> Meeting I y se ejecutarán de forma manual por el </w:t>
+      </w:r>
+      <w:proofErr w:type="spellStart"/>
+      <w:r>
+        <w:rPr>
+          <w:sz w:val="24"/>
+          <w:szCs w:val="24"/>
+        </w:rPr>
+        <w:t>Product</w:t>
+      </w:r>
+      <w:proofErr w:type="spellEnd"/>
+      <w:r>
+        <w:rPr>
+          <w:sz w:val="24"/>
+          <w:szCs w:val="24"/>
+        </w:rPr>
+        <w:t xml:space="preserve"> </w:t>
+      </w:r>
+      <w:proofErr w:type="spellStart"/>
+      <w:r>
+        <w:rPr>
+          <w:sz w:val="24"/>
+          <w:szCs w:val="24"/>
+        </w:rPr>
+        <w:t>Owner</w:t>
+      </w:r>
+      <w:proofErr w:type="spellEnd"/>
+      <w:r>
+        <w:rPr>
+          <w:sz w:val="24"/>
+          <w:szCs w:val="24"/>
+        </w:rPr>
+        <w:t xml:space="preserve"> el día del </w:t>
+      </w:r>
+      <w:proofErr w:type="spellStart"/>
+      <w:r>
+        <w:rPr>
+          <w:sz w:val="24"/>
+          <w:szCs w:val="24"/>
+        </w:rPr>
+        <w:t>Product</w:t>
+      </w:r>
+      <w:proofErr w:type="spellEnd"/>
+      <w:r>
+        <w:rPr>
+          <w:sz w:val="24"/>
+          <w:szCs w:val="24"/>
+        </w:rPr>
+        <w:t xml:space="preserve"> </w:t>
+      </w:r>
+      <w:proofErr w:type="spellStart"/>
+      <w:r>
+        <w:rPr>
+          <w:sz w:val="24"/>
+          <w:szCs w:val="24"/>
+        </w:rPr>
+        <w:t>Review</w:t>
+      </w:r>
+      <w:proofErr w:type="spellEnd"/>
       <w:r>
         <w:rPr>
           <w:sz w:val="24"/>
@@ -826,20 +922,6 @@
         <w:autoSpaceDN w:val="0"/>
         <w:adjustRightInd w:val="0"/>
         <w:spacing w:line="360" w:lineRule="auto"/>
-        <w:jc w:val="both"/>
-        <w:rPr>
-          <w:rFonts w:ascii="Calibri" w:hAnsi="Calibri" w:cs="Calibri"/>
-          <w:color w:val="000000"/>
-          <w:sz w:val="24"/>
-        </w:rPr>
-      </w:pPr>
-    </w:p>
-    <w:p>
-      <w:pPr>
-        <w:autoSpaceDE w:val="0"/>
-        <w:autoSpaceDN w:val="0"/>
-        <w:adjustRightInd w:val="0"/>
-        <w:spacing w:line="360" w:lineRule="auto"/>
         <w:ind w:firstLine="708"/>
         <w:jc w:val="both"/>
         <w:rPr>
@@ -1111,6 +1193,20 @@
         <w:autoSpaceDN w:val="0"/>
         <w:adjustRightInd w:val="0"/>
         <w:spacing w:line="360" w:lineRule="auto"/>
+        <w:jc w:val="both"/>
+        <w:rPr>
+          <w:rFonts w:cs="Calibri"/>
+          <w:color w:val="000000"/>
+          <w:sz w:val="24"/>
+        </w:rPr>
+      </w:pPr>
+    </w:p>
+    <w:p>
+      <w:pPr>
+        <w:autoSpaceDE w:val="0"/>
+        <w:autoSpaceDN w:val="0"/>
+        <w:adjustRightInd w:val="0"/>
+        <w:spacing w:line="360" w:lineRule="auto"/>
         <w:ind w:firstLine="708"/>
         <w:jc w:val="both"/>
         <w:rPr>
@@ -1127,6 +1223,7 @@
           <w:color w:val="000000"/>
           <w:sz w:val="24"/>
         </w:rPr>
+        <w:lastRenderedPageBreak/>
         <w:t>CONSULTINFGASOL</w:t>
       </w:r>
       <w:r>
@@ -1173,15 +1270,7 @@
           <w:color w:val="000000"/>
           <w:sz w:val="24"/>
         </w:rPr>
-        <w:t xml:space="preserve">Éxito sin </w:t>
-      </w:r>
-      <w:r>
-        <w:rPr>
-          <w:rFonts w:ascii="Calibri" w:hAnsi="Calibri" w:cs="Calibri"/>
-          <w:color w:val="000000"/>
-          <w:sz w:val="24"/>
-        </w:rPr>
-        <w:t>ubicación activada.</w:t>
+        <w:t>Éxito sin ubicación activada.</w:t>
       </w:r>
     </w:p>
     <w:p>
@@ -1359,20 +1448,6 @@
         <w:autoSpaceDN w:val="0"/>
         <w:adjustRightInd w:val="0"/>
         <w:spacing w:line="360" w:lineRule="auto"/>
-        <w:jc w:val="both"/>
-        <w:rPr>
-          <w:rFonts w:cs="Calibri"/>
-          <w:color w:val="000000"/>
-          <w:sz w:val="24"/>
-        </w:rPr>
-      </w:pPr>
-    </w:p>
-    <w:p>
-      <w:pPr>
-        <w:autoSpaceDE w:val="0"/>
-        <w:autoSpaceDN w:val="0"/>
-        <w:adjustRightInd w:val="0"/>
-        <w:spacing w:line="360" w:lineRule="auto"/>
         <w:rPr>
           <w:rFonts w:ascii="Calibri" w:hAnsi="Calibri" w:cs="Calibri"/>
           <w:color w:val="000000"/>
@@ -1580,10 +1655,9 @@
         <w:autoSpaceDN w:val="0"/>
         <w:adjustRightInd w:val="0"/>
         <w:spacing w:line="360" w:lineRule="auto"/>
-        <w:ind w:left="708"/>
         <w:jc w:val="both"/>
         <w:rPr>
-          <w:rFonts w:ascii="Calibri" w:hAnsi="Calibri" w:cs="Calibri"/>
+          <w:rFonts w:cs="Calibri"/>
           <w:color w:val="000000"/>
           <w:sz w:val="24"/>
         </w:rPr>
@@ -1915,32 +1989,6 @@
     </w:p>
     <w:p>
       <w:pPr>
-        <w:autoSpaceDE w:val="0"/>
-        <w:autoSpaceDN w:val="0"/>
-        <w:adjustRightInd w:val="0"/>
-        <w:spacing w:line="360" w:lineRule="auto"/>
-        <w:rPr>
-          <w:rFonts w:ascii="Calibri" w:hAnsi="Calibri" w:cs="Calibri"/>
-          <w:color w:val="000000"/>
-          <w:sz w:val="24"/>
-        </w:rPr>
-      </w:pPr>
-    </w:p>
-    <w:p>
-      <w:pPr>
-        <w:autoSpaceDE w:val="0"/>
-        <w:autoSpaceDN w:val="0"/>
-        <w:adjustRightInd w:val="0"/>
-        <w:spacing w:line="360" w:lineRule="auto"/>
-        <w:rPr>
-          <w:rFonts w:ascii="Calibri" w:hAnsi="Calibri" w:cs="Calibri"/>
-          <w:color w:val="000000"/>
-          <w:sz w:val="24"/>
-        </w:rPr>
-      </w:pPr>
-    </w:p>
-    <w:p>
-      <w:pPr>
         <w:spacing w:line="360" w:lineRule="auto"/>
         <w:jc w:val="both"/>
         <w:rPr>
@@ -1953,7 +2001,40 @@
           <w:rFonts w:ascii="Calibri" w:hAnsi="Calibri"/>
           <w:sz w:val="24"/>
         </w:rPr>
-        <w:t>Los casos de prueba definidos para esta historia de usuario se ejecutarán manualmente por el Product Owner.</w:t>
+        <w:lastRenderedPageBreak/>
+        <w:t xml:space="preserve">Los casos de prueba definidos para esta historia de usuario se ejecutarán manualmente por el </w:t>
+      </w:r>
+      <w:proofErr w:type="spellStart"/>
+      <w:r>
+        <w:rPr>
+          <w:rFonts w:ascii="Calibri" w:hAnsi="Calibri"/>
+          <w:sz w:val="24"/>
+        </w:rPr>
+        <w:t>Product</w:t>
+      </w:r>
+      <w:proofErr w:type="spellEnd"/>
+      <w:r>
+        <w:rPr>
+          <w:rFonts w:ascii="Calibri" w:hAnsi="Calibri"/>
+          <w:sz w:val="24"/>
+        </w:rPr>
+        <w:t xml:space="preserve"> </w:t>
+      </w:r>
+      <w:proofErr w:type="spellStart"/>
+      <w:r>
+        <w:rPr>
+          <w:rFonts w:ascii="Calibri" w:hAnsi="Calibri"/>
+          <w:sz w:val="24"/>
+        </w:rPr>
+        <w:t>Owner</w:t>
+      </w:r>
+      <w:proofErr w:type="spellEnd"/>
+      <w:r>
+        <w:rPr>
+          <w:rFonts w:ascii="Calibri" w:hAnsi="Calibri"/>
+          <w:sz w:val="24"/>
+        </w:rPr>
+        <w:t>.</w:t>
       </w:r>
     </w:p>
     <w:p>
@@ -2277,15 +2358,7 @@
                 <w:sz w:val="24"/>
                 <w:szCs w:val="24"/>
               </w:rPr>
-              <w:t>Vista detalle con los datos de la gasolinera seleccionada: nombre, tipo de gasolina, precio, dirección, ubicación de la gasolina en el mapa y el icono</w:t>
-            </w:r>
-            <w:r>
-              <w:rPr>
-                <w:rFonts w:ascii="Calibri" w:hAnsi="Calibri"/>
-                <w:sz w:val="24"/>
-                <w:szCs w:val="24"/>
-              </w:rPr>
-              <w:t>.</w:t>
+              <w:t>Vista detalle con los datos de la gasolinera seleccionada: nombre, tipo de gasolina, precio, dirección, ubicación de la gasolina en el mapa y el icono.</w:t>
             </w:r>
           </w:p>
         </w:tc>
@@ -2367,15 +2440,7 @@
                 <w:sz w:val="24"/>
                 <w:szCs w:val="24"/>
               </w:rPr>
-              <w:t>Vista detalle con los datos de la gasolinera seleccionada: nombre, tipo de gasolina, precio, dirección, ubicación de la gasolina en el mapa y el icono</w:t>
-            </w:r>
-            <w:r>
-              <w:rPr>
-                <w:rFonts w:ascii="Calibri" w:hAnsi="Calibri"/>
-                <w:sz w:val="24"/>
-                <w:szCs w:val="24"/>
-              </w:rPr>
-              <w:t>.</w:t>
+              <w:t>Vista detalle con los datos de la gasolinera seleccionada: nombre, tipo de gasolina, precio, dirección, ubicación de la gasolina en el mapa y el icono.</w:t>
             </w:r>
           </w:p>
         </w:tc>
@@ -2457,15 +2522,7 @@
                 <w:sz w:val="24"/>
                 <w:szCs w:val="24"/>
               </w:rPr>
-              <w:t>Vista detalle con los datos de la gasolinera seleccionada: nombre, tipo de gasolina, precio, dirección,</w:t>
-            </w:r>
-            <w:r>
-              <w:rPr>
-                <w:rFonts w:ascii="Calibri" w:hAnsi="Calibri"/>
-                <w:sz w:val="24"/>
-                <w:szCs w:val="24"/>
-              </w:rPr>
-              <w:t xml:space="preserve"> icono y el mapa por defecto de Cantabria.</w:t>
+              <w:t>Vista detalle con los datos de la gasolinera seleccionada: nombre, tipo de gasolina, precio, dirección, icono y el mapa por defecto de Cantabria.</w:t>
             </w:r>
           </w:p>
         </w:tc>
@@ -2547,76 +2604,12 @@
                 <w:sz w:val="24"/>
                 <w:szCs w:val="24"/>
               </w:rPr>
-              <w:t>Vista detalle con los datos de la gasolinera seleccionada: nombre, tipo de gasolina, precio, dirección, ubicación de la gasolina en el mapa y el icono</w:t>
-            </w:r>
-            <w:r>
-              <w:rPr>
-                <w:rFonts w:ascii="Calibri" w:hAnsi="Calibri"/>
-                <w:sz w:val="24"/>
-                <w:szCs w:val="24"/>
-              </w:rPr>
-              <w:t>.</w:t>
+              <w:t>Vista detalle con los datos de la gasolinera seleccionada: nombre, tipo de gasolina, precio, dirección, ubicación de la gasolina en el mapa y el icono.</w:t>
             </w:r>
           </w:p>
         </w:tc>
       </w:tr>
     </w:tbl>
-    <w:p>
-      <w:pPr>
-        <w:autoSpaceDE w:val="0"/>
-        <w:autoSpaceDN w:val="0"/>
-        <w:adjustRightInd w:val="0"/>
-        <w:spacing w:line="360" w:lineRule="auto"/>
-        <w:rPr>
-          <w:rFonts w:ascii="Calibri" w:hAnsi="Calibri" w:cs="Calibri"/>
-          <w:b/>
-          <w:bCs/>
-          <w:sz w:val="24"/>
-        </w:rPr>
-      </w:pPr>
-    </w:p>
-    <w:p>
-      <w:pPr>
-        <w:autoSpaceDE w:val="0"/>
-        <w:autoSpaceDN w:val="0"/>
-        <w:adjustRightInd w:val="0"/>
-        <w:spacing w:line="360" w:lineRule="auto"/>
-        <w:rPr>
-          <w:rFonts w:ascii="Calibri" w:hAnsi="Calibri" w:cs="Calibri"/>
-          <w:b/>
-          <w:bCs/>
-          <w:sz w:val="24"/>
-        </w:rPr>
-      </w:pPr>
-    </w:p>
-    <w:p>
-      <w:pPr>
-        <w:autoSpaceDE w:val="0"/>
-        <w:autoSpaceDN w:val="0"/>
-        <w:adjustRightInd w:val="0"/>
-        <w:spacing w:line="360" w:lineRule="auto"/>
-        <w:rPr>
-          <w:rFonts w:ascii="Calibri" w:hAnsi="Calibri" w:cs="Calibri"/>
-          <w:b/>
-          <w:bCs/>
-          <w:sz w:val="24"/>
-        </w:rPr>
-      </w:pPr>
-    </w:p>
-    <w:p>
-      <w:pPr>
-        <w:autoSpaceDE w:val="0"/>
-        <w:autoSpaceDN w:val="0"/>
-        <w:adjustRightInd w:val="0"/>
-        <w:spacing w:line="360" w:lineRule="auto"/>
-        <w:rPr>
-          <w:rFonts w:ascii="Calibri" w:hAnsi="Calibri" w:cs="Calibri"/>
-          <w:b/>
-          <w:bCs/>
-          <w:sz w:val="24"/>
-        </w:rPr>
-      </w:pPr>
-    </w:p>
     <w:p>
       <w:pPr>
         <w:autoSpaceDE w:val="0"/>
@@ -2639,6 +2632,7 @@
           <w:sz w:val="26"/>
           <w:szCs w:val="26"/>
         </w:rPr>
+        <w:lastRenderedPageBreak/>
         <w:t>PRUEBAS DE INTERFAZ DE USUARIO</w:t>
       </w:r>
       <w:r>
@@ -2873,21 +2867,7 @@
           <w:rFonts w:ascii="Calibri" w:hAnsi="Calibri"/>
           <w:sz w:val="24"/>
         </w:rPr>
-        <w:t xml:space="preserve">Se volverá atrás a la vista principal y se seleccionará, en filtros, el tipo de combustible </w:t>
-      </w:r>
-      <w:r>
-        <w:rPr>
-          <w:rFonts w:ascii="Calibri" w:hAnsi="Calibri"/>
-          <w:sz w:val="24"/>
-        </w:rPr>
-        <w:t>Gasolina 95</w:t>
-      </w:r>
-      <w:r>
-        <w:rPr>
-          <w:rFonts w:ascii="Calibri" w:hAnsi="Calibri"/>
-          <w:sz w:val="24"/>
-        </w:rPr>
-        <w:t xml:space="preserve"> y se pulsará aceptar. Una vez refrescada la vista seleccionaremos una de las gasolineras mostradas en la lista. Se verificará que al llevarnos a la vista detalle los datos obtenidos son los de la gasolinera indicada, más concretamente que el tipo de gasolina mostrada en la vista detalle se corresponde con la gasolina elegida en filtros, es decir, Gasolina 95.</w:t>
+        <w:t>Se volverá atrás a la vista principal y se seleccionará, en filtros, el tipo de combustible Gasolina 95 y se pulsará aceptar. Una vez refrescada la vista seleccionaremos una de las gasolineras mostradas en la lista. Se verificará que al llevarnos a la vista detalle los datos obtenidos son los de la gasolinera indicada, más concretamente que el tipo de gasolina mostrada en la vista detalle se corresponde con la gasolina elegida en filtros, es decir, Gasolina 95.</w:t>
       </w:r>
     </w:p>
     <w:p>
@@ -2929,21 +2909,7 @@
           <w:rFonts w:ascii="Calibri" w:hAnsi="Calibri"/>
           <w:sz w:val="24"/>
         </w:rPr>
-        <w:t xml:space="preserve">Se volverá atrás a la vista principal y se seleccionará, en filtros, el tipo de combustible </w:t>
-      </w:r>
-      <w:r>
-        <w:rPr>
-          <w:rFonts w:ascii="Calibri" w:hAnsi="Calibri"/>
-          <w:sz w:val="24"/>
-        </w:rPr>
-        <w:t xml:space="preserve">Gasolina 98 </w:t>
-      </w:r>
-      <w:r>
-        <w:rPr>
-          <w:rFonts w:ascii="Calibri" w:hAnsi="Calibri"/>
-          <w:sz w:val="24"/>
-        </w:rPr>
-        <w:t>y se pulsará aceptar. Una vez refrescada la vista seleccionaremos una de las gasolineras mostradas en la lista. Se verificará que al llevarnos a la vista detalle los datos obtenidos son los de la gasolinera indicada, más concretamente que el tipo de gasolina mostrada en la vista detalle se corresponde con la gasolina elegida en filtros, es decir, Gasolina 98.</w:t>
+        <w:t>Se volverá atrás a la vista principal y se seleccionará, en filtros, el tipo de combustible Gasolina 98 y se pulsará aceptar. Una vez refrescada la vista seleccionaremos una de las gasolineras mostradas en la lista. Se verificará que al llevarnos a la vista detalle los datos obtenidos son los de la gasolinera indicada, más concretamente que el tipo de gasolina mostrada en la vista detalle se corresponde con la gasolina elegida en filtros, es decir, Gasolina 98.</w:t>
       </w:r>
     </w:p>
     <w:p>
@@ -2987,6 +2953,7 @@
         </w:rPr>
         <w:t xml:space="preserve">Se volverá atrás a la vista principal y se seleccionará, en filtros, el tipo de combustible </w:t>
       </w:r>
+      <w:proofErr w:type="spellStart"/>
       <w:r>
         <w:rPr>
           <w:rFonts w:ascii="Calibri" w:hAnsi="Calibri"/>
@@ -2999,7 +2966,39 @@
           <w:rFonts w:ascii="Calibri" w:hAnsi="Calibri"/>
           <w:sz w:val="24"/>
         </w:rPr>
-        <w:t>sel y se pulsará aceptar. Una vez refrescada la vista seleccionaremos una de las gasolineras mostradas en la lista. Se verificará que al llevarnos a la vista detalle los datos obtenidos son los de la gasolinera indicada, más concretamente que el tipo de gasolina mostrada en la vista detalle se corresponde con la gasolina elegida en filtros, es decir, Biodiésel.</w:t>
+        <w:t>sel</w:t>
+      </w:r>
+      <w:proofErr w:type="spellEnd"/>
+      <w:r>
+        <w:rPr>
+          <w:rFonts w:ascii="Calibri" w:hAnsi="Calibri"/>
+          <w:sz w:val="24"/>
+        </w:rPr>
+        <w:t xml:space="preserve"> y se pulsará aceptar. Una vez refrescada la vista seleccionaremos una de las gasolineras mostradas en la lista. Se verificará que al llevarnos a la vista detalle los datos obtenidos son los de la gasolinera indicada, más concretamente que el </w:t>
+      </w:r>
+      <w:r>
+        <w:rPr>
+          <w:rFonts w:ascii="Calibri" w:hAnsi="Calibri"/>
+          <w:sz w:val="24"/>
+        </w:rPr>
+        <w:lastRenderedPageBreak/>
+        <w:t xml:space="preserve">tipo de gasolina mostrada en la vista detalle se corresponde con la gasolina elegida en filtros, es decir, </w:t>
+      </w:r>
+      <w:proofErr w:type="spellStart"/>
+      <w:r>
+        <w:rPr>
+          <w:rFonts w:ascii="Calibri" w:hAnsi="Calibri"/>
+          <w:sz w:val="24"/>
+        </w:rPr>
+        <w:t>Biodiésel</w:t>
+      </w:r>
+      <w:proofErr w:type="spellEnd"/>
+      <w:r>
+        <w:rPr>
+          <w:rFonts w:ascii="Calibri" w:hAnsi="Calibri"/>
+          <w:sz w:val="24"/>
+        </w:rPr>
+        <w:t>.</w:t>
       </w:r>
     </w:p>
     <w:p>
@@ -3165,8 +3164,19 @@
                 <w:sz w:val="24"/>
                 <w:szCs w:val="24"/>
               </w:rPr>
-              <w:t>Acciones que realizar por Espresso</w:t>
-            </w:r>
+              <w:t xml:space="preserve">Acciones que realizar por </w:t>
+            </w:r>
+            <w:proofErr w:type="spellStart"/>
+            <w:r>
+              <w:rPr>
+                <w:b/>
+                <w:bCs/>
+                <w:sz w:val="24"/>
+                <w:szCs w:val="24"/>
+              </w:rPr>
+              <w:t>Espresso</w:t>
+            </w:r>
+            <w:proofErr w:type="spellEnd"/>
           </w:p>
         </w:tc>
         <w:tc>
@@ -3431,14 +3441,7 @@
                 <w:sz w:val="24"/>
                 <w:szCs w:val="24"/>
               </w:rPr>
-              <w:t>Los</w:t>
-            </w:r>
-            <w:r>
-              <w:rPr>
-                <w:sz w:val="24"/>
-                <w:szCs w:val="24"/>
-              </w:rPr>
-              <w:t xml:space="preserve"> datos mostrados en la vista detalle son los mismos que los datos de la gasolinera seleccionada</w:t>
+              <w:t>Los datos mostrados en la vista detalle son los mismos que los datos de la gasolinera seleccionada</w:t>
             </w:r>
           </w:p>
         </w:tc>
@@ -3560,14 +3563,7 @@
                 <w:sz w:val="24"/>
                 <w:szCs w:val="24"/>
               </w:rPr>
-              <w:t>Los datos mostrados en la vista detalle son los mismos que los datos de la gasolinera seleccionada</w:t>
-            </w:r>
-            <w:r>
-              <w:rPr>
-                <w:sz w:val="24"/>
-                <w:szCs w:val="24"/>
-              </w:rPr>
-              <w:t>. Principalmente comprobar el tipo de gasolina</w:t>
+              <w:t>Los datos mostrados en la vista detalle son los mismos que los datos de la gasolinera seleccionada. Principalmente comprobar el tipo de gasolina</w:t>
             </w:r>
           </w:p>
         </w:tc>
@@ -3596,6 +3592,7 @@
                 <w:sz w:val="24"/>
                 <w:szCs w:val="24"/>
               </w:rPr>
+              <w:lastRenderedPageBreak/>
               <w:t>UIT.2C</w:t>
             </w:r>
           </w:p>
@@ -3646,21 +3643,7 @@
                 <w:sz w:val="24"/>
                 <w:szCs w:val="24"/>
               </w:rPr>
-              <w:t>Clic en Filtros, clic sobre la opción G</w:t>
-            </w:r>
-            <w:r>
-              <w:rPr>
-                <w:sz w:val="24"/>
-                <w:szCs w:val="24"/>
-              </w:rPr>
-              <w:t>asolina 98</w:t>
-            </w:r>
-            <w:r>
-              <w:rPr>
-                <w:sz w:val="24"/>
-                <w:szCs w:val="24"/>
-              </w:rPr>
-              <w:t xml:space="preserve"> y luego aceptar.</w:t>
+              <w:t>Clic en Filtros, clic sobre la opción Gasolina 98 y luego aceptar.</w:t>
             </w:r>
           </w:p>
           <w:p>
@@ -3782,15 +3765,17 @@
                 <w:sz w:val="24"/>
                 <w:szCs w:val="24"/>
               </w:rPr>
-              <w:t>Clic en Filtros, clic sobre la opció</w:t>
-            </w:r>
-            <w:r>
-              <w:rPr>
-                <w:sz w:val="24"/>
-                <w:szCs w:val="24"/>
-              </w:rPr>
-              <w:t>n Biodiésel</w:t>
-            </w:r>
+              <w:t xml:space="preserve">Clic en Filtros, clic sobre la opción </w:t>
+            </w:r>
+            <w:proofErr w:type="spellStart"/>
+            <w:r>
+              <w:rPr>
+                <w:sz w:val="24"/>
+                <w:szCs w:val="24"/>
+              </w:rPr>
+              <w:t>Biodiésel</w:t>
+            </w:r>
+            <w:proofErr w:type="spellEnd"/>
             <w:r>
               <w:rPr>
                 <w:sz w:val="24"/>
@@ -3916,21 +3901,7 @@
                 <w:sz w:val="24"/>
                 <w:szCs w:val="24"/>
               </w:rPr>
-              <w:t xml:space="preserve">Clic en Filtros, clic sobre la opción </w:t>
-            </w:r>
-            <w:r>
-              <w:rPr>
-                <w:sz w:val="24"/>
-                <w:szCs w:val="24"/>
-              </w:rPr>
-              <w:t>Gasóleo Premium</w:t>
-            </w:r>
-            <w:r>
-              <w:rPr>
-                <w:sz w:val="24"/>
-                <w:szCs w:val="24"/>
-              </w:rPr>
-              <w:t xml:space="preserve"> y luego aceptar.</w:t>
+              <w:t>Clic en Filtros, clic sobre la opción Gasóleo Premium y luego aceptar.</w:t>
             </w:r>
           </w:p>
           <w:p>
@@ -4051,11 +4022,68 @@
           <w:b/>
           <w:bCs/>
           <w:color w:val="auto"/>
-          <w:sz w:val="26"/>
-          <w:szCs w:val="26"/>
-        </w:rPr>
-      </w:pPr>
-      <w:r>
+        </w:rPr>
+      </w:pPr>
+    </w:p>
+    <w:p>
+      <w:pPr>
+        <w:pStyle w:val="Default"/>
+        <w:spacing w:line="360" w:lineRule="auto"/>
+        <w:rPr>
+          <w:b/>
+          <w:bCs/>
+          <w:color w:val="auto"/>
+        </w:rPr>
+      </w:pPr>
+    </w:p>
+    <w:p>
+      <w:pPr>
+        <w:pStyle w:val="Default"/>
+        <w:spacing w:line="360" w:lineRule="auto"/>
+        <w:rPr>
+          <w:b/>
+          <w:bCs/>
+          <w:color w:val="auto"/>
+        </w:rPr>
+      </w:pPr>
+    </w:p>
+    <w:p>
+      <w:pPr>
+        <w:pStyle w:val="Default"/>
+        <w:spacing w:line="360" w:lineRule="auto"/>
+        <w:rPr>
+          <w:b/>
+          <w:bCs/>
+          <w:color w:val="auto"/>
+        </w:rPr>
+      </w:pPr>
+    </w:p>
+    <w:p>
+      <w:pPr>
+        <w:pStyle w:val="Default"/>
+        <w:spacing w:line="360" w:lineRule="auto"/>
+        <w:rPr>
+          <w:b/>
+          <w:bCs/>
+          <w:color w:val="auto"/>
+        </w:rPr>
+      </w:pPr>
+    </w:p>
+    <w:p>
+      <w:pPr>
+        <w:pStyle w:val="Default"/>
+        <w:spacing w:line="360" w:lineRule="auto"/>
+        <w:rPr>
+          <w:b/>
+          <w:bCs/>
+          <w:color w:val="auto"/>
+        </w:rPr>
+      </w:pPr>
+    </w:p>
+    <w:p>
+      <w:pPr>
+        <w:pStyle w:val="Default"/>
+        <w:spacing w:line="360" w:lineRule="auto"/>
         <w:rPr>
           <w:b/>
           <w:bCs/>
@@ -4063,6 +4091,16 @@
           <w:sz w:val="26"/>
           <w:szCs w:val="26"/>
         </w:rPr>
+      </w:pPr>
+      <w:r>
+        <w:rPr>
+          <w:b/>
+          <w:bCs/>
+          <w:color w:val="auto"/>
+          <w:sz w:val="26"/>
+          <w:szCs w:val="26"/>
+        </w:rPr>
+        <w:lastRenderedPageBreak/>
         <w:t xml:space="preserve">PRUEBAS UNITARIAS </w:t>
       </w:r>
     </w:p>
@@ -4184,6 +4222,7 @@
         </w:rPr>
         <w:t xml:space="preserve"> Métodos </w:t>
       </w:r>
+      <w:proofErr w:type="spellStart"/>
       <w:r>
         <w:rPr>
           <w:rFonts w:ascii="Calibri" w:hAnsi="Calibri"/>
@@ -4193,6 +4232,7 @@
         </w:rPr>
         <w:t>getters</w:t>
       </w:r>
+      <w:proofErr w:type="spellEnd"/>
       <w:r>
         <w:rPr>
           <w:rFonts w:ascii="Calibri" w:hAnsi="Calibri"/>
@@ -4519,8 +4559,19 @@
           <w:szCs w:val="24"/>
           <w:u w:val="single"/>
         </w:rPr>
-        <w:t>Pruebas unitarias de las clases de Utilities</w:t>
-      </w:r>
+        <w:t xml:space="preserve">Pruebas unitarias de las clases de </w:t>
+      </w:r>
+      <w:proofErr w:type="spellStart"/>
+      <w:r>
+        <w:rPr>
+          <w:b/>
+          <w:sz w:val="24"/>
+          <w:szCs w:val="24"/>
+          <w:u w:val="single"/>
+        </w:rPr>
+        <w:t>Utilities</w:t>
+      </w:r>
+      <w:proofErr w:type="spellEnd"/>
     </w:p>
     <w:p>
       <w:pPr>
@@ -4552,7 +4603,27 @@
           <w:sz w:val="24"/>
           <w:szCs w:val="24"/>
         </w:rPr>
-        <w:t>Clase ParserJSONGasolineras:</w:t>
+        <w:t xml:space="preserve">Clase </w:t>
+      </w:r>
+      <w:proofErr w:type="spellStart"/>
+      <w:r>
+        <w:rPr>
+          <w:b/>
+          <w:bCs/>
+          <w:sz w:val="24"/>
+          <w:szCs w:val="24"/>
+        </w:rPr>
+        <w:t>ParserJSONGasolineras</w:t>
+      </w:r>
+      <w:proofErr w:type="spellEnd"/>
+      <w:r>
+        <w:rPr>
+          <w:b/>
+          <w:bCs/>
+          <w:sz w:val="24"/>
+          <w:szCs w:val="24"/>
+        </w:rPr>
+        <w:t>:</w:t>
       </w:r>
       <w:r>
         <w:rPr>
@@ -4604,25 +4675,10 @@
           <w:bCs/>
           <w:sz w:val="24"/>
         </w:rPr>
-        <w:t xml:space="preserve">UT.2 Método readGasolinera(): </w:t>
-      </w:r>
-      <w:r>
-        <w:rPr>
-          <w:rFonts w:ascii="Calibri" w:hAnsi="Calibri"/>
-          <w:sz w:val="24"/>
-        </w:rPr>
-        <w:t>Este método recibe como parámetro una cadena en formato JSON y devuelve una gasolinera con los valores pertinentes leídos.</w:t>
-      </w:r>
-    </w:p>
-    <w:p>
-      <w:pPr>
-        <w:spacing w:line="360" w:lineRule="auto"/>
-        <w:jc w:val="both"/>
-        <w:rPr>
-          <w:rFonts w:ascii="Calibri" w:hAnsi="Calibri"/>
-          <w:sz w:val="24"/>
-        </w:rPr>
-      </w:pPr>
+        <w:t xml:space="preserve">UT.2 Método </w:t>
+      </w:r>
+      <w:proofErr w:type="spellStart"/>
+      <w:proofErr w:type="gramStart"/>
       <w:r>
         <w:rPr>
           <w:rFonts w:ascii="Calibri" w:hAnsi="Calibri"/>
@@ -4630,14 +4686,34 @@
           <w:bCs/>
           <w:sz w:val="24"/>
         </w:rPr>
-        <w:t>UT.3 Método readArrayGasolineras():</w:t>
-      </w:r>
+        <w:t>readGasolinera</w:t>
+      </w:r>
+      <w:proofErr w:type="spellEnd"/>
       <w:r>
         <w:rPr>
           <w:rFonts w:ascii="Calibri" w:hAnsi="Calibri"/>
-          <w:sz w:val="24"/>
-        </w:rPr>
-        <w:t xml:space="preserve"> Este método recibe como parámetro una cadena en formato JSON y devuelve un array con las gasolineras leídas.</w:t>
+          <w:b/>
+          <w:bCs/>
+          <w:sz w:val="24"/>
+        </w:rPr>
+        <w:t>(</w:t>
+      </w:r>
+      <w:proofErr w:type="gramEnd"/>
+      <w:r>
+        <w:rPr>
+          <w:rFonts w:ascii="Calibri" w:hAnsi="Calibri"/>
+          <w:b/>
+          <w:bCs/>
+          <w:sz w:val="24"/>
+        </w:rPr>
+        <w:t xml:space="preserve">): </w:t>
+      </w:r>
+      <w:r>
+        <w:rPr>
+          <w:rFonts w:ascii="Calibri" w:hAnsi="Calibri"/>
+          <w:sz w:val="24"/>
+        </w:rPr>
+        <w:t>Este método recibe como parámetro una cadena en formato JSON y devuelve una gasolinera con los valores pertinentes leídos.</w:t>
       </w:r>
     </w:p>
     <w:p>
@@ -4649,6 +4725,69 @@
           <w:sz w:val="24"/>
         </w:rPr>
       </w:pPr>
+      <w:r>
+        <w:rPr>
+          <w:rFonts w:ascii="Calibri" w:hAnsi="Calibri"/>
+          <w:b/>
+          <w:bCs/>
+          <w:sz w:val="24"/>
+        </w:rPr>
+        <w:t xml:space="preserve">UT.3 Método </w:t>
+      </w:r>
+      <w:proofErr w:type="spellStart"/>
+      <w:proofErr w:type="gramStart"/>
+      <w:r>
+        <w:rPr>
+          <w:rFonts w:ascii="Calibri" w:hAnsi="Calibri"/>
+          <w:b/>
+          <w:bCs/>
+          <w:sz w:val="24"/>
+        </w:rPr>
+        <w:t>readArrayGasolineras</w:t>
+      </w:r>
+      <w:proofErr w:type="spellEnd"/>
+      <w:r>
+        <w:rPr>
+          <w:rFonts w:ascii="Calibri" w:hAnsi="Calibri"/>
+          <w:b/>
+          <w:bCs/>
+          <w:sz w:val="24"/>
+        </w:rPr>
+        <w:t>(</w:t>
+      </w:r>
+      <w:proofErr w:type="gramEnd"/>
+      <w:r>
+        <w:rPr>
+          <w:rFonts w:ascii="Calibri" w:hAnsi="Calibri"/>
+          <w:b/>
+          <w:bCs/>
+          <w:sz w:val="24"/>
+        </w:rPr>
+        <w:t>):</w:t>
+      </w:r>
+      <w:r>
+        <w:rPr>
+          <w:rFonts w:ascii="Calibri" w:hAnsi="Calibri"/>
+          <w:sz w:val="24"/>
+        </w:rPr>
+        <w:t xml:space="preserve"> Este método recibe como parámetro una cadena en formato JSON y devuelve un </w:t>
+      </w:r>
+      <w:proofErr w:type="spellStart"/>
+      <w:r>
+        <w:rPr>
+          <w:rFonts w:ascii="Calibri" w:hAnsi="Calibri"/>
+          <w:sz w:val="24"/>
+        </w:rPr>
+        <w:t>array</w:t>
+      </w:r>
+      <w:proofErr w:type="spellEnd"/>
+      <w:r>
+        <w:rPr>
+          <w:rFonts w:ascii="Calibri" w:hAnsi="Calibri"/>
+          <w:sz w:val="24"/>
+        </w:rPr>
+        <w:t xml:space="preserve"> con las gasolineras leídas.</w:t>
+      </w:r>
     </w:p>
     <w:p>
       <w:pPr>
@@ -4659,6 +4798,7 @@
         </w:rPr>
       </w:pPr>
       <w:r>
+        <w:lastRenderedPageBreak/>
         <w:t xml:space="preserve">Tabla </w:t>
       </w:r>
       <w:r>
@@ -4683,7 +4823,36 @@
         <w:t xml:space="preserve">. </w:t>
       </w:r>
       <w:r>
-        <w:t>Casos de prueba para el método readGasolinera() de la clase ParserJSONGasolineras con el método readGasolineraConLatitudLongitudTest()</w:t>
+        <w:t xml:space="preserve">Casos de prueba para el método </w:t>
+      </w:r>
+      <w:proofErr w:type="spellStart"/>
+      <w:proofErr w:type="gramStart"/>
+      <w:r>
+        <w:t>readGasolinera</w:t>
+      </w:r>
+      <w:proofErr w:type="spellEnd"/>
+      <w:r>
+        <w:t>(</w:t>
+      </w:r>
+      <w:proofErr w:type="gramEnd"/>
+      <w:r>
+        <w:t xml:space="preserve">) de la clase </w:t>
+      </w:r>
+      <w:proofErr w:type="spellStart"/>
+      <w:r>
+        <w:t>ParserJSONGasolineras</w:t>
+      </w:r>
+      <w:proofErr w:type="spellEnd"/>
+      <w:r>
+        <w:t xml:space="preserve"> con el método </w:t>
+      </w:r>
+      <w:proofErr w:type="spellStart"/>
+      <w:r>
+        <w:t>readGasolineraConLatitudLongitudTest</w:t>
+      </w:r>
+      <w:proofErr w:type="spellEnd"/>
+      <w:r>
+        <w:t>()</w:t>
       </w:r>
     </w:p>
     <w:tbl>
@@ -4944,12 +5113,21 @@
                 <w:szCs w:val="24"/>
               </w:rPr>
             </w:pPr>
-            <w:r>
-              <w:rPr>
-                <w:sz w:val="24"/>
-                <w:szCs w:val="24"/>
-              </w:rPr>
-              <w:t>Biodiésel: 1.11</w:t>
+            <w:proofErr w:type="spellStart"/>
+            <w:r>
+              <w:rPr>
+                <w:sz w:val="24"/>
+                <w:szCs w:val="24"/>
+              </w:rPr>
+              <w:t>Biodiésel</w:t>
+            </w:r>
+            <w:proofErr w:type="spellEnd"/>
+            <w:r>
+              <w:rPr>
+                <w:sz w:val="24"/>
+                <w:szCs w:val="24"/>
+              </w:rPr>
+              <w:t>: 1.11</w:t>
             </w:r>
           </w:p>
           <w:p>
@@ -5006,14 +5184,7 @@
                 <w:sz w:val="24"/>
                 <w:szCs w:val="24"/>
               </w:rPr>
-              <w:t>Longitud</w:t>
-            </w:r>
-            <w:r>
-              <w:rPr>
-                <w:sz w:val="24"/>
-                <w:szCs w:val="24"/>
-              </w:rPr>
-              <w:t>: -3</w:t>
+              <w:t>Longitud: -3</w:t>
             </w:r>
           </w:p>
         </w:tc>
@@ -5244,12 +5415,21 @@
                 <w:szCs w:val="24"/>
               </w:rPr>
             </w:pPr>
-            <w:r>
-              <w:rPr>
-                <w:sz w:val="24"/>
-                <w:szCs w:val="24"/>
-              </w:rPr>
-              <w:t>Biodiésel: 1.11</w:t>
+            <w:proofErr w:type="spellStart"/>
+            <w:r>
+              <w:rPr>
+                <w:sz w:val="24"/>
+                <w:szCs w:val="24"/>
+              </w:rPr>
+              <w:t>Biodiésel</w:t>
+            </w:r>
+            <w:proofErr w:type="spellEnd"/>
+            <w:r>
+              <w:rPr>
+                <w:sz w:val="24"/>
+                <w:szCs w:val="24"/>
+              </w:rPr>
+              <w:t>: 1.11</w:t>
             </w:r>
           </w:p>
           <w:p>
@@ -5330,14 +5510,7 @@
                 <w:sz w:val="24"/>
                 <w:szCs w:val="24"/>
               </w:rPr>
-              <w:t xml:space="preserve">Longitud = </w:t>
-            </w:r>
-            <w:r>
-              <w:rPr>
-                <w:sz w:val="24"/>
-                <w:szCs w:val="24"/>
-              </w:rPr>
-              <w:t>0.0</w:t>
+              <w:t>Longitud = 0.0</w:t>
             </w:r>
           </w:p>
         </w:tc>
@@ -5499,30 +5672,40 @@
                 <w:szCs w:val="24"/>
               </w:rPr>
             </w:pPr>
-            <w:r>
-              <w:rPr>
-                <w:sz w:val="24"/>
-                <w:szCs w:val="24"/>
-              </w:rPr>
-              <w:t>Biodiésel: 1.11</w:t>
-            </w:r>
-          </w:p>
-          <w:p>
-            <w:pPr>
-              <w:pStyle w:val="Prrafodelista"/>
-              <w:spacing w:line="360" w:lineRule="auto"/>
-              <w:ind w:left="0"/>
-              <w:jc w:val="both"/>
-              <w:rPr>
-                <w:sz w:val="24"/>
-                <w:szCs w:val="24"/>
-              </w:rPr>
-            </w:pPr>
-            <w:r>
-              <w:rPr>
-                <w:sz w:val="24"/>
-                <w:szCs w:val="24"/>
-              </w:rPr>
+            <w:proofErr w:type="spellStart"/>
+            <w:r>
+              <w:rPr>
+                <w:sz w:val="24"/>
+                <w:szCs w:val="24"/>
+              </w:rPr>
+              <w:t>Biodiésel</w:t>
+            </w:r>
+            <w:proofErr w:type="spellEnd"/>
+            <w:r>
+              <w:rPr>
+                <w:sz w:val="24"/>
+                <w:szCs w:val="24"/>
+              </w:rPr>
+              <w:t>: 1.11</w:t>
+            </w:r>
+          </w:p>
+          <w:p>
+            <w:pPr>
+              <w:pStyle w:val="Prrafodelista"/>
+              <w:spacing w:line="360" w:lineRule="auto"/>
+              <w:ind w:left="0"/>
+              <w:jc w:val="both"/>
+              <w:rPr>
+                <w:sz w:val="24"/>
+                <w:szCs w:val="24"/>
+              </w:rPr>
+            </w:pPr>
+            <w:r>
+              <w:rPr>
+                <w:sz w:val="24"/>
+                <w:szCs w:val="24"/>
+              </w:rPr>
+              <w:lastRenderedPageBreak/>
               <w:t>Gasóleo Premium: 0.99</w:t>
             </w:r>
           </w:p>
@@ -5585,6 +5768,7 @@
                 <w:sz w:val="24"/>
                 <w:szCs w:val="24"/>
               </w:rPr>
+              <w:lastRenderedPageBreak/>
               <w:t>Latitud = 40</w:t>
             </w:r>
           </w:p>
@@ -5604,14 +5788,7 @@
                 <w:sz w:val="24"/>
                 <w:szCs w:val="24"/>
               </w:rPr>
-              <w:t xml:space="preserve">Longitud = </w:t>
-            </w:r>
-            <w:r>
-              <w:rPr>
-                <w:sz w:val="24"/>
-                <w:szCs w:val="24"/>
-              </w:rPr>
-              <w:t>0.0</w:t>
+              <w:t>Longitud = 0.0</w:t>
             </w:r>
           </w:p>
         </w:tc>
@@ -5640,6 +5817,7 @@
                 <w:sz w:val="24"/>
                 <w:szCs w:val="24"/>
               </w:rPr>
+              <w:lastRenderedPageBreak/>
               <w:t>UT.2</w:t>
             </w:r>
             <w:r>
@@ -5780,12 +5958,21 @@
                 <w:szCs w:val="24"/>
               </w:rPr>
             </w:pPr>
-            <w:r>
-              <w:rPr>
-                <w:sz w:val="24"/>
-                <w:szCs w:val="24"/>
-              </w:rPr>
-              <w:t>Biodiésel: 1.11</w:t>
+            <w:proofErr w:type="spellStart"/>
+            <w:r>
+              <w:rPr>
+                <w:sz w:val="24"/>
+                <w:szCs w:val="24"/>
+              </w:rPr>
+              <w:t>Biodiésel</w:t>
+            </w:r>
+            <w:proofErr w:type="spellEnd"/>
+            <w:r>
+              <w:rPr>
+                <w:sz w:val="24"/>
+                <w:szCs w:val="24"/>
+              </w:rPr>
+              <w:t>: 1.11</w:t>
             </w:r>
           </w:p>
           <w:p>
@@ -5823,14 +6010,7 @@
                 <w:sz w:val="24"/>
                 <w:szCs w:val="24"/>
               </w:rPr>
-              <w:t>Longitud</w:t>
-            </w:r>
-            <w:r>
-              <w:rPr>
-                <w:sz w:val="24"/>
-                <w:szCs w:val="24"/>
-              </w:rPr>
-              <w:t>: -3</w:t>
+              <w:t>Longitud: -3</w:t>
             </w:r>
           </w:p>
           <w:p>
@@ -5951,10 +6131,36 @@
         <w:t xml:space="preserve">. </w:t>
       </w:r>
       <w:r>
-        <w:t>Casos de prueba para el método readArrayGasolineras() de la clase ParserJSONGasolineras</w:t>
-      </w:r>
-      <w:r>
-        <w:t xml:space="preserve"> con el método readGasolinerasTest()</w:t>
+        <w:t xml:space="preserve">Casos de prueba para el método </w:t>
+      </w:r>
+      <w:proofErr w:type="spellStart"/>
+      <w:proofErr w:type="gramStart"/>
+      <w:r>
+        <w:t>readArrayGasolineras</w:t>
+      </w:r>
+      <w:proofErr w:type="spellEnd"/>
+      <w:r>
+        <w:t>(</w:t>
+      </w:r>
+      <w:proofErr w:type="gramEnd"/>
+      <w:r>
+        <w:t xml:space="preserve">) de la clase </w:t>
+      </w:r>
+      <w:proofErr w:type="spellStart"/>
+      <w:r>
+        <w:t>ParserJSONGasolineras</w:t>
+      </w:r>
+      <w:proofErr w:type="spellEnd"/>
+      <w:r>
+        <w:t xml:space="preserve"> con el método </w:t>
+      </w:r>
+      <w:proofErr w:type="spellStart"/>
+      <w:r>
+        <w:t>readGasolinerasTest</w:t>
+      </w:r>
+      <w:proofErr w:type="spellEnd"/>
+      <w:r>
+        <w:t>()</w:t>
       </w:r>
     </w:p>
     <w:tbl>
@@ -6119,8 +6325,17 @@
                 <w:sz w:val="24"/>
                 <w:szCs w:val="24"/>
               </w:rPr>
-              <w:t>Localidad: Torrelavega</w:t>
-            </w:r>
+              <w:t xml:space="preserve">Localidad: </w:t>
+            </w:r>
+            <w:proofErr w:type="spellStart"/>
+            <w:r>
+              <w:rPr>
+                <w:sz w:val="24"/>
+                <w:szCs w:val="24"/>
+              </w:rPr>
+              <w:t>Torrelavega</w:t>
+            </w:r>
+            <w:proofErr w:type="spellEnd"/>
           </w:p>
           <w:p>
             <w:pPr>
@@ -6228,12 +6443,21 @@
                 <w:szCs w:val="24"/>
               </w:rPr>
             </w:pPr>
-            <w:r>
-              <w:rPr>
-                <w:sz w:val="24"/>
-                <w:szCs w:val="24"/>
-              </w:rPr>
-              <w:t>Biodiésel: 1.11</w:t>
+            <w:proofErr w:type="spellStart"/>
+            <w:r>
+              <w:rPr>
+                <w:sz w:val="24"/>
+                <w:szCs w:val="24"/>
+              </w:rPr>
+              <w:t>Biodiésel</w:t>
+            </w:r>
+            <w:proofErr w:type="spellEnd"/>
+            <w:r>
+              <w:rPr>
+                <w:sz w:val="24"/>
+                <w:szCs w:val="24"/>
+              </w:rPr>
+              <w:t>: 1.11</w:t>
             </w:r>
           </w:p>
           <w:p>
@@ -6340,8 +6564,17 @@
                 <w:sz w:val="24"/>
                 <w:szCs w:val="24"/>
               </w:rPr>
-              <w:t>Localidad: Castro Urdiales</w:t>
-            </w:r>
+              <w:t xml:space="preserve">Localidad: Castro </w:t>
+            </w:r>
+            <w:proofErr w:type="spellStart"/>
+            <w:r>
+              <w:rPr>
+                <w:sz w:val="24"/>
+                <w:szCs w:val="24"/>
+              </w:rPr>
+              <w:t>Urdiales</w:t>
+            </w:r>
+            <w:proofErr w:type="spellEnd"/>
           </w:p>
           <w:p>
             <w:pPr>
@@ -6449,12 +6682,21 @@
                 <w:szCs w:val="24"/>
               </w:rPr>
             </w:pPr>
-            <w:r>
-              <w:rPr>
-                <w:sz w:val="24"/>
-                <w:szCs w:val="24"/>
-              </w:rPr>
-              <w:t>Biodiésel: 1.19</w:t>
+            <w:proofErr w:type="spellStart"/>
+            <w:r>
+              <w:rPr>
+                <w:sz w:val="24"/>
+                <w:szCs w:val="24"/>
+              </w:rPr>
+              <w:t>Biodiésel</w:t>
+            </w:r>
+            <w:proofErr w:type="spellEnd"/>
+            <w:r>
+              <w:rPr>
+                <w:sz w:val="24"/>
+                <w:szCs w:val="24"/>
+              </w:rPr>
+              <w:t>: 1.19</w:t>
             </w:r>
           </w:p>
           <w:p>
@@ -6547,6 +6789,7 @@
                 <w:sz w:val="24"/>
                 <w:szCs w:val="24"/>
               </w:rPr>
+              <w:lastRenderedPageBreak/>
               <w:t>Gasolineras creadas con los valores correctamente leídos.</w:t>
             </w:r>
           </w:p>
@@ -6576,6 +6819,7 @@
                 <w:sz w:val="24"/>
                 <w:szCs w:val="24"/>
               </w:rPr>
+              <w:lastRenderedPageBreak/>
               <w:t>UT.3B</w:t>
             </w:r>
           </w:p>
@@ -6619,8 +6863,17 @@
                 <w:sz w:val="24"/>
                 <w:szCs w:val="24"/>
               </w:rPr>
-              <w:t>Localidad: Castro Urdiales</w:t>
-            </w:r>
+              <w:t xml:space="preserve">Localidad: Castro </w:t>
+            </w:r>
+            <w:proofErr w:type="spellStart"/>
+            <w:r>
+              <w:rPr>
+                <w:sz w:val="24"/>
+                <w:szCs w:val="24"/>
+              </w:rPr>
+              <w:t>Urdiales</w:t>
+            </w:r>
+            <w:proofErr w:type="spellEnd"/>
           </w:p>
           <w:p>
             <w:pPr>
@@ -6728,12 +6981,21 @@
                 <w:szCs w:val="24"/>
               </w:rPr>
             </w:pPr>
-            <w:r>
-              <w:rPr>
-                <w:sz w:val="24"/>
-                <w:szCs w:val="24"/>
-              </w:rPr>
-              <w:t>Biodiésel: 1.19</w:t>
+            <w:proofErr w:type="spellStart"/>
+            <w:r>
+              <w:rPr>
+                <w:sz w:val="24"/>
+                <w:szCs w:val="24"/>
+              </w:rPr>
+              <w:t>Biodiésel</w:t>
+            </w:r>
+            <w:proofErr w:type="spellEnd"/>
+            <w:r>
+              <w:rPr>
+                <w:sz w:val="24"/>
+                <w:szCs w:val="24"/>
+              </w:rPr>
+              <w:t>: 1.19</w:t>
             </w:r>
           </w:p>
           <w:p>
@@ -6821,12 +7083,21 @@
                 <w:szCs w:val="24"/>
               </w:rPr>
             </w:pPr>
-            <w:r>
-              <w:rPr>
-                <w:sz w:val="24"/>
-                <w:szCs w:val="24"/>
-              </w:rPr>
-              <w:t>Array de una sola gasolinera con los valores correctos</w:t>
+            <w:proofErr w:type="spellStart"/>
+            <w:r>
+              <w:rPr>
+                <w:sz w:val="24"/>
+                <w:szCs w:val="24"/>
+              </w:rPr>
+              <w:t>Array</w:t>
+            </w:r>
+            <w:proofErr w:type="spellEnd"/>
+            <w:r>
+              <w:rPr>
+                <w:sz w:val="24"/>
+                <w:szCs w:val="24"/>
+              </w:rPr>
+              <w:t xml:space="preserve"> de una sola gasolinera con los valores correctos</w:t>
             </w:r>
           </w:p>
         </w:tc>
@@ -6927,6 +7198,17 @@
     </w:p>
     <w:p>
       <w:pPr>
+        <w:spacing w:line="360" w:lineRule="auto"/>
+        <w:rPr>
+          <w:rFonts w:ascii="Calibri" w:hAnsi="Calibri"/>
+          <w:sz w:val="24"/>
+        </w:rPr>
+      </w:pPr>
+      <w:bookmarkStart w:id="0" w:name="_GoBack"/>
+      <w:bookmarkEnd w:id="0"/>
+    </w:p>
+    <w:p>
+      <w:pPr>
         <w:pStyle w:val="Prrafodelista"/>
         <w:numPr>
           <w:ilvl w:val="0"/>
@@ -6948,8 +7230,20 @@
           <w:szCs w:val="24"/>
           <w:u w:val="single"/>
         </w:rPr>
-        <w:t>Pruebas unitarias de las clases de Presenter</w:t>
-      </w:r>
+        <w:lastRenderedPageBreak/>
+        <w:t xml:space="preserve">Pruebas unitarias de las clases de </w:t>
+      </w:r>
+      <w:proofErr w:type="spellStart"/>
+      <w:r>
+        <w:rPr>
+          <w:b/>
+          <w:sz w:val="24"/>
+          <w:szCs w:val="24"/>
+          <w:u w:val="single"/>
+        </w:rPr>
+        <w:t>Presenter</w:t>
+      </w:r>
+      <w:proofErr w:type="spellEnd"/>
     </w:p>
     <w:p>
       <w:pPr>
@@ -6981,14 +7275,50 @@
           <w:sz w:val="24"/>
           <w:szCs w:val="24"/>
         </w:rPr>
-        <w:t>Clase PresenterGasolineras:</w:t>
-      </w:r>
-      <w:r>
-        <w:rPr>
-          <w:sz w:val="24"/>
-          <w:szCs w:val="24"/>
-        </w:rPr>
-        <w:t xml:space="preserve"> Se desarrollarán las pruebas pertinentes de los métodos de la clase PresenterGasolineras relacionados con la historia de usuario:</w:t>
+        <w:t xml:space="preserve">Clase </w:t>
+      </w:r>
+      <w:proofErr w:type="spellStart"/>
+      <w:r>
+        <w:rPr>
+          <w:b/>
+          <w:bCs/>
+          <w:sz w:val="24"/>
+          <w:szCs w:val="24"/>
+        </w:rPr>
+        <w:t>PresenterGasolineras</w:t>
+      </w:r>
+      <w:proofErr w:type="spellEnd"/>
+      <w:r>
+        <w:rPr>
+          <w:b/>
+          <w:bCs/>
+          <w:sz w:val="24"/>
+          <w:szCs w:val="24"/>
+        </w:rPr>
+        <w:t>:</w:t>
+      </w:r>
+      <w:r>
+        <w:rPr>
+          <w:sz w:val="24"/>
+          <w:szCs w:val="24"/>
+        </w:rPr>
+        <w:t xml:space="preserve"> Se desarrollarán las pruebas pertinentes de los métodos de la clase </w:t>
+      </w:r>
+      <w:proofErr w:type="spellStart"/>
+      <w:r>
+        <w:rPr>
+          <w:sz w:val="24"/>
+          <w:szCs w:val="24"/>
+        </w:rPr>
+        <w:t>PresenterGasolineras</w:t>
+      </w:r>
+      <w:proofErr w:type="spellEnd"/>
+      <w:r>
+        <w:rPr>
+          <w:sz w:val="24"/>
+          <w:szCs w:val="24"/>
+        </w:rPr>
+        <w:t xml:space="preserve"> relacionados con la historia de usuario:</w:t>
       </w:r>
     </w:p>
     <w:p>
@@ -6998,6 +7328,7 @@
         <w:rPr>
           <w:rFonts w:ascii="Calibri" w:hAnsi="Calibri"/>
           <w:sz w:val="24"/>
+          <w:u w:val="single"/>
         </w:rPr>
       </w:pPr>
       <w:r>
@@ -7016,6 +7347,8 @@
         </w:rPr>
         <w:t xml:space="preserve"> Método </w:t>
       </w:r>
+      <w:proofErr w:type="spellStart"/>
+      <w:proofErr w:type="gramStart"/>
       <w:r>
         <w:rPr>
           <w:rFonts w:ascii="Calibri" w:hAnsi="Calibri"/>
@@ -7023,31 +7356,578 @@
         </w:rPr>
         <w:t>getLatitudLongitud</w:t>
       </w:r>
+      <w:proofErr w:type="spellEnd"/>
       <w:r>
         <w:rPr>
           <w:rFonts w:ascii="Calibri" w:hAnsi="Calibri"/>
           <w:sz w:val="24"/>
         </w:rPr>
-        <w:t>().</w:t>
-      </w:r>
-    </w:p>
-    <w:p>
-      <w:pPr>
-        <w:spacing w:line="360" w:lineRule="auto"/>
-        <w:jc w:val="both"/>
+        <w:t>(</w:t>
+      </w:r>
+      <w:proofErr w:type="gramEnd"/>
+      <w:r>
         <w:rPr>
           <w:rFonts w:ascii="Calibri" w:hAnsi="Calibri"/>
           <w:sz w:val="24"/>
         </w:rPr>
+        <w:t>).</w:t>
+      </w:r>
+    </w:p>
+    <w:p>
+      <w:pPr>
+        <w:pStyle w:val="HTMLconformatoprevio"/>
+        <w:tabs>
+          <w:tab w:val="clear" w:pos="1832"/>
+        </w:tabs>
+        <w:rPr>
+          <w:rFonts w:asciiTheme="minorHAnsi" w:hAnsiTheme="minorHAnsi" w:cstheme="minorHAnsi"/>
+          <w:sz w:val="24"/>
+          <w:szCs w:val="24"/>
+        </w:rPr>
+      </w:pPr>
+      <w:r>
+        <w:rPr>
+          <w:rFonts w:asciiTheme="minorHAnsi" w:hAnsiTheme="minorHAnsi" w:cstheme="minorHAnsi"/>
+          <w:sz w:val="24"/>
+          <w:szCs w:val="24"/>
+        </w:rPr>
+        <w:t xml:space="preserve">Gasolinera1 = </w:t>
+      </w:r>
+      <w:r>
+        <w:rPr>
+          <w:rFonts w:asciiTheme="minorHAnsi" w:hAnsiTheme="minorHAnsi" w:cstheme="minorHAnsi"/>
+          <w:sz w:val="24"/>
+          <w:szCs w:val="24"/>
+        </w:rPr>
+        <w:t>{</w:t>
+      </w:r>
+      <w:r>
+        <w:rPr>
+          <w:rFonts w:asciiTheme="minorHAnsi" w:hAnsiTheme="minorHAnsi" w:cstheme="minorHAnsi"/>
+          <w:sz w:val="24"/>
+          <w:szCs w:val="24"/>
+        </w:rPr>
+        <w:t>0, "</w:t>
+      </w:r>
+      <w:r>
+        <w:rPr>
+          <w:rFonts w:asciiTheme="minorHAnsi" w:hAnsiTheme="minorHAnsi" w:cstheme="minorHAnsi"/>
+          <w:sz w:val="24"/>
+          <w:szCs w:val="24"/>
+        </w:rPr>
+        <w:t>Castro</w:t>
+      </w:r>
+      <w:r>
+        <w:rPr>
+          <w:rFonts w:asciiTheme="minorHAnsi" w:hAnsiTheme="minorHAnsi" w:cstheme="minorHAnsi"/>
+          <w:sz w:val="24"/>
+          <w:szCs w:val="24"/>
+        </w:rPr>
+        <w:t>", "Cantabria", "Calle 1"</w:t>
+      </w:r>
+      <w:r>
+        <w:rPr>
+          <w:rFonts w:asciiTheme="minorHAnsi" w:hAnsiTheme="minorHAnsi" w:cstheme="minorHAnsi"/>
+          <w:sz w:val="24"/>
+          <w:szCs w:val="24"/>
+        </w:rPr>
+        <w:t xml:space="preserve">, </w:t>
+      </w:r>
+      <w:r>
+        <w:rPr>
+          <w:rFonts w:asciiTheme="minorHAnsi" w:hAnsiTheme="minorHAnsi" w:cstheme="minorHAnsi"/>
+          <w:sz w:val="24"/>
+          <w:szCs w:val="24"/>
+        </w:rPr>
+        <w:t>0.91, 1.06, 1.11, 1.31, 1.01, "CEPSA", 40, -3</w:t>
+      </w:r>
+      <w:r>
+        <w:rPr>
+          <w:rFonts w:asciiTheme="minorHAnsi" w:hAnsiTheme="minorHAnsi" w:cstheme="minorHAnsi"/>
+          <w:sz w:val="24"/>
+          <w:szCs w:val="24"/>
+        </w:rPr>
+        <w:t>}</w:t>
+      </w:r>
+    </w:p>
+    <w:p>
+      <w:pPr>
+        <w:pStyle w:val="HTMLconformatoprevio"/>
+        <w:tabs>
+          <w:tab w:val="clear" w:pos="1832"/>
+        </w:tabs>
+        <w:rPr>
+          <w:rFonts w:asciiTheme="minorHAnsi" w:hAnsiTheme="minorHAnsi" w:cstheme="minorHAnsi"/>
+          <w:sz w:val="24"/>
+          <w:szCs w:val="24"/>
+        </w:rPr>
+      </w:pPr>
+    </w:p>
+    <w:p>
+      <w:pPr>
+        <w:pStyle w:val="HTMLconformatoprevio"/>
+        <w:tabs>
+          <w:tab w:val="clear" w:pos="1832"/>
+        </w:tabs>
+        <w:rPr>
+          <w:rFonts w:asciiTheme="minorHAnsi" w:hAnsiTheme="minorHAnsi" w:cstheme="minorHAnsi"/>
+          <w:sz w:val="24"/>
+          <w:szCs w:val="24"/>
+        </w:rPr>
+      </w:pPr>
+      <w:r>
+        <w:rPr>
+          <w:rFonts w:asciiTheme="minorHAnsi" w:hAnsiTheme="minorHAnsi" w:cstheme="minorHAnsi"/>
+          <w:sz w:val="24"/>
+          <w:szCs w:val="24"/>
+        </w:rPr>
+        <w:t>Gasolinera</w:t>
+      </w:r>
+      <w:r>
+        <w:rPr>
+          <w:rFonts w:asciiTheme="minorHAnsi" w:hAnsiTheme="minorHAnsi" w:cstheme="minorHAnsi"/>
+          <w:sz w:val="24"/>
+          <w:szCs w:val="24"/>
+        </w:rPr>
+        <w:t>2</w:t>
+      </w:r>
+      <w:r>
+        <w:rPr>
+          <w:rFonts w:asciiTheme="minorHAnsi" w:hAnsiTheme="minorHAnsi" w:cstheme="minorHAnsi"/>
+          <w:sz w:val="24"/>
+          <w:szCs w:val="24"/>
+        </w:rPr>
+        <w:t xml:space="preserve"> = </w:t>
+      </w:r>
+      <w:r>
+        <w:rPr>
+          <w:rFonts w:asciiTheme="minorHAnsi" w:hAnsiTheme="minorHAnsi" w:cstheme="minorHAnsi"/>
+          <w:sz w:val="24"/>
+          <w:szCs w:val="24"/>
+        </w:rPr>
+        <w:t>{</w:t>
+      </w:r>
+      <w:r>
+        <w:rPr>
+          <w:rFonts w:asciiTheme="minorHAnsi" w:hAnsiTheme="minorHAnsi" w:cstheme="minorHAnsi"/>
+          <w:sz w:val="24"/>
+          <w:szCs w:val="24"/>
+        </w:rPr>
+        <w:t>0, "</w:t>
+      </w:r>
+      <w:proofErr w:type="spellStart"/>
+      <w:r>
+        <w:rPr>
+          <w:rFonts w:asciiTheme="minorHAnsi" w:hAnsiTheme="minorHAnsi" w:cstheme="minorHAnsi"/>
+          <w:sz w:val="24"/>
+          <w:szCs w:val="24"/>
+        </w:rPr>
+        <w:t>Viesgo</w:t>
+      </w:r>
+      <w:proofErr w:type="spellEnd"/>
+      <w:r>
+        <w:rPr>
+          <w:rFonts w:asciiTheme="minorHAnsi" w:hAnsiTheme="minorHAnsi" w:cstheme="minorHAnsi"/>
+          <w:sz w:val="24"/>
+          <w:szCs w:val="24"/>
+        </w:rPr>
+        <w:t xml:space="preserve">", "Cantabria", </w:t>
+      </w:r>
+      <w:r>
+        <w:rPr>
+          <w:rFonts w:asciiTheme="minorHAnsi" w:hAnsiTheme="minorHAnsi" w:cstheme="minorHAnsi"/>
+          <w:sz w:val="24"/>
+          <w:szCs w:val="24"/>
+        </w:rPr>
+        <w:t>"Calle 2</w:t>
+      </w:r>
+      <w:r>
+        <w:rPr>
+          <w:rFonts w:asciiTheme="minorHAnsi" w:hAnsiTheme="minorHAnsi" w:cstheme="minorHAnsi"/>
+          <w:sz w:val="24"/>
+          <w:szCs w:val="24"/>
+        </w:rPr>
+        <w:t>"</w:t>
+      </w:r>
+      <w:r>
+        <w:rPr>
+          <w:rFonts w:asciiTheme="minorHAnsi" w:hAnsiTheme="minorHAnsi" w:cstheme="minorHAnsi"/>
+          <w:sz w:val="24"/>
+          <w:szCs w:val="24"/>
+        </w:rPr>
+        <w:t xml:space="preserve">, </w:t>
+      </w:r>
+      <w:r>
+        <w:rPr>
+          <w:rFonts w:asciiTheme="minorHAnsi" w:hAnsiTheme="minorHAnsi" w:cstheme="minorHAnsi"/>
+          <w:sz w:val="24"/>
+          <w:szCs w:val="24"/>
+        </w:rPr>
+        <w:t>1.01</w:t>
+      </w:r>
+      <w:r>
+        <w:rPr>
+          <w:rFonts w:asciiTheme="minorHAnsi" w:hAnsiTheme="minorHAnsi" w:cstheme="minorHAnsi"/>
+          <w:sz w:val="24"/>
+          <w:szCs w:val="24"/>
+        </w:rPr>
+        <w:t xml:space="preserve">, </w:t>
+      </w:r>
+      <w:r>
+        <w:rPr>
+          <w:rFonts w:asciiTheme="minorHAnsi" w:hAnsiTheme="minorHAnsi" w:cstheme="minorHAnsi"/>
+          <w:sz w:val="24"/>
+          <w:szCs w:val="24"/>
+        </w:rPr>
+        <w:t>1.09</w:t>
+      </w:r>
+      <w:r>
+        <w:rPr>
+          <w:rFonts w:asciiTheme="minorHAnsi" w:hAnsiTheme="minorHAnsi" w:cstheme="minorHAnsi"/>
+          <w:sz w:val="24"/>
+          <w:szCs w:val="24"/>
+        </w:rPr>
+        <w:t xml:space="preserve">, 1.11, </w:t>
+      </w:r>
+      <w:r>
+        <w:rPr>
+          <w:rFonts w:asciiTheme="minorHAnsi" w:hAnsiTheme="minorHAnsi" w:cstheme="minorHAnsi"/>
+          <w:sz w:val="24"/>
+          <w:szCs w:val="24"/>
+        </w:rPr>
+        <w:t>1.26</w:t>
+      </w:r>
+      <w:r>
+        <w:rPr>
+          <w:rFonts w:asciiTheme="minorHAnsi" w:hAnsiTheme="minorHAnsi" w:cstheme="minorHAnsi"/>
+          <w:sz w:val="24"/>
+          <w:szCs w:val="24"/>
+        </w:rPr>
+        <w:t xml:space="preserve">, </w:t>
+      </w:r>
+      <w:r>
+        <w:rPr>
+          <w:rFonts w:asciiTheme="minorHAnsi" w:hAnsiTheme="minorHAnsi" w:cstheme="minorHAnsi"/>
+          <w:sz w:val="24"/>
+          <w:szCs w:val="24"/>
+        </w:rPr>
+        <w:t>1.16</w:t>
+      </w:r>
+      <w:r>
+        <w:rPr>
+          <w:rFonts w:asciiTheme="minorHAnsi" w:hAnsiTheme="minorHAnsi" w:cstheme="minorHAnsi"/>
+          <w:sz w:val="24"/>
+          <w:szCs w:val="24"/>
+        </w:rPr>
+        <w:t>, "</w:t>
+      </w:r>
+      <w:r>
+        <w:rPr>
+          <w:rFonts w:asciiTheme="minorHAnsi" w:hAnsiTheme="minorHAnsi" w:cstheme="minorHAnsi"/>
+          <w:sz w:val="24"/>
+          <w:szCs w:val="24"/>
+        </w:rPr>
+        <w:t>Repsol</w:t>
+      </w:r>
+      <w:r>
+        <w:rPr>
+          <w:rFonts w:asciiTheme="minorHAnsi" w:hAnsiTheme="minorHAnsi" w:cstheme="minorHAnsi"/>
+          <w:sz w:val="24"/>
+          <w:szCs w:val="24"/>
+        </w:rPr>
+        <w:t xml:space="preserve">", </w:t>
+      </w:r>
+      <w:r>
+        <w:rPr>
+          <w:rFonts w:asciiTheme="minorHAnsi" w:hAnsiTheme="minorHAnsi" w:cstheme="minorHAnsi"/>
+          <w:sz w:val="24"/>
+          <w:szCs w:val="24"/>
+        </w:rPr>
+        <w:t>-10</w:t>
+      </w:r>
+      <w:r>
+        <w:rPr>
+          <w:rFonts w:asciiTheme="minorHAnsi" w:hAnsiTheme="minorHAnsi" w:cstheme="minorHAnsi"/>
+          <w:sz w:val="24"/>
+          <w:szCs w:val="24"/>
+        </w:rPr>
+        <w:t xml:space="preserve">, </w:t>
+      </w:r>
+      <w:r>
+        <w:rPr>
+          <w:rFonts w:asciiTheme="minorHAnsi" w:hAnsiTheme="minorHAnsi" w:cstheme="minorHAnsi"/>
+          <w:sz w:val="24"/>
+          <w:szCs w:val="24"/>
+        </w:rPr>
+        <w:t>20</w:t>
+      </w:r>
+      <w:r>
+        <w:rPr>
+          <w:rFonts w:asciiTheme="minorHAnsi" w:hAnsiTheme="minorHAnsi" w:cstheme="minorHAnsi"/>
+          <w:sz w:val="24"/>
+          <w:szCs w:val="24"/>
+        </w:rPr>
+        <w:t>}</w:t>
+      </w:r>
+    </w:p>
+    <w:p>
+      <w:pPr>
+        <w:pStyle w:val="HTMLconformatoprevio"/>
+        <w:tabs>
+          <w:tab w:val="clear" w:pos="1832"/>
+        </w:tabs>
+        <w:rPr>
+          <w:rFonts w:asciiTheme="minorHAnsi" w:hAnsiTheme="minorHAnsi" w:cstheme="minorHAnsi"/>
+          <w:sz w:val="24"/>
+          <w:szCs w:val="24"/>
+        </w:rPr>
+      </w:pPr>
+    </w:p>
+    <w:p>
+      <w:pPr>
+        <w:pStyle w:val="HTMLconformatoprevio"/>
+        <w:tabs>
+          <w:tab w:val="clear" w:pos="1832"/>
+        </w:tabs>
+        <w:rPr>
+          <w:rFonts w:asciiTheme="minorHAnsi" w:hAnsiTheme="minorHAnsi" w:cstheme="minorHAnsi"/>
+          <w:sz w:val="24"/>
+          <w:szCs w:val="24"/>
+        </w:rPr>
+      </w:pPr>
+      <w:r>
+        <w:rPr>
+          <w:rFonts w:asciiTheme="minorHAnsi" w:hAnsiTheme="minorHAnsi" w:cstheme="minorHAnsi"/>
+          <w:sz w:val="24"/>
+          <w:szCs w:val="24"/>
+        </w:rPr>
+        <w:t>Gasolinera</w:t>
+      </w:r>
+      <w:r>
+        <w:rPr>
+          <w:rFonts w:asciiTheme="minorHAnsi" w:hAnsiTheme="minorHAnsi" w:cstheme="minorHAnsi"/>
+          <w:sz w:val="24"/>
+          <w:szCs w:val="24"/>
+        </w:rPr>
+        <w:t>3</w:t>
+      </w:r>
+      <w:r>
+        <w:rPr>
+          <w:rFonts w:asciiTheme="minorHAnsi" w:hAnsiTheme="minorHAnsi" w:cstheme="minorHAnsi"/>
+          <w:sz w:val="24"/>
+          <w:szCs w:val="24"/>
+        </w:rPr>
+        <w:t xml:space="preserve"> = </w:t>
+      </w:r>
+      <w:r>
+        <w:rPr>
+          <w:rFonts w:asciiTheme="minorHAnsi" w:hAnsiTheme="minorHAnsi" w:cstheme="minorHAnsi"/>
+          <w:sz w:val="24"/>
+          <w:szCs w:val="24"/>
+        </w:rPr>
+        <w:t>{</w:t>
+      </w:r>
+      <w:r>
+        <w:rPr>
+          <w:rFonts w:asciiTheme="minorHAnsi" w:hAnsiTheme="minorHAnsi" w:cstheme="minorHAnsi"/>
+          <w:sz w:val="24"/>
+          <w:szCs w:val="24"/>
+        </w:rPr>
+        <w:t>0, "</w:t>
+      </w:r>
+      <w:r>
+        <w:rPr>
+          <w:rFonts w:asciiTheme="minorHAnsi" w:hAnsiTheme="minorHAnsi" w:cstheme="minorHAnsi"/>
+          <w:sz w:val="24"/>
+          <w:szCs w:val="24"/>
+        </w:rPr>
+        <w:t>Tanos</w:t>
+      </w:r>
+      <w:r>
+        <w:rPr>
+          <w:rFonts w:asciiTheme="minorHAnsi" w:hAnsiTheme="minorHAnsi" w:cstheme="minorHAnsi"/>
+          <w:sz w:val="24"/>
+          <w:szCs w:val="24"/>
+        </w:rPr>
+        <w:t xml:space="preserve">", "Cantabria", </w:t>
+      </w:r>
+      <w:r>
+        <w:rPr>
+          <w:rFonts w:asciiTheme="minorHAnsi" w:hAnsiTheme="minorHAnsi" w:cstheme="minorHAnsi"/>
+          <w:sz w:val="24"/>
+          <w:szCs w:val="24"/>
+        </w:rPr>
+        <w:t>"Calle 3</w:t>
+      </w:r>
+      <w:r>
+        <w:rPr>
+          <w:rFonts w:asciiTheme="minorHAnsi" w:hAnsiTheme="minorHAnsi" w:cstheme="minorHAnsi"/>
+          <w:sz w:val="24"/>
+          <w:szCs w:val="24"/>
+        </w:rPr>
+        <w:t>"</w:t>
+      </w:r>
+      <w:r>
+        <w:rPr>
+          <w:rFonts w:asciiTheme="minorHAnsi" w:hAnsiTheme="minorHAnsi" w:cstheme="minorHAnsi"/>
+          <w:sz w:val="24"/>
+          <w:szCs w:val="24"/>
+        </w:rPr>
+        <w:t xml:space="preserve">, </w:t>
+      </w:r>
+      <w:r>
+        <w:rPr>
+          <w:rFonts w:asciiTheme="minorHAnsi" w:hAnsiTheme="minorHAnsi" w:cstheme="minorHAnsi"/>
+          <w:sz w:val="24"/>
+          <w:szCs w:val="24"/>
+        </w:rPr>
+        <w:t>1.02</w:t>
+      </w:r>
+      <w:r>
+        <w:rPr>
+          <w:rFonts w:asciiTheme="minorHAnsi" w:hAnsiTheme="minorHAnsi" w:cstheme="minorHAnsi"/>
+          <w:sz w:val="24"/>
+          <w:szCs w:val="24"/>
+        </w:rPr>
+        <w:t xml:space="preserve">, </w:t>
+      </w:r>
+      <w:r>
+        <w:rPr>
+          <w:rFonts w:asciiTheme="minorHAnsi" w:hAnsiTheme="minorHAnsi" w:cstheme="minorHAnsi"/>
+          <w:sz w:val="24"/>
+          <w:szCs w:val="24"/>
+        </w:rPr>
+        <w:t>1.21,</w:t>
+      </w:r>
+      <w:r>
+        <w:rPr>
+          <w:rFonts w:asciiTheme="minorHAnsi" w:hAnsiTheme="minorHAnsi" w:cstheme="minorHAnsi"/>
+          <w:sz w:val="24"/>
+          <w:szCs w:val="24"/>
+        </w:rPr>
+        <w:t xml:space="preserve"> </w:t>
+      </w:r>
+      <w:r>
+        <w:rPr>
+          <w:rFonts w:asciiTheme="minorHAnsi" w:hAnsiTheme="minorHAnsi" w:cstheme="minorHAnsi"/>
+          <w:sz w:val="24"/>
+          <w:szCs w:val="24"/>
+        </w:rPr>
+        <w:t>1.08</w:t>
+      </w:r>
+      <w:r>
+        <w:rPr>
+          <w:rFonts w:asciiTheme="minorHAnsi" w:hAnsiTheme="minorHAnsi" w:cstheme="minorHAnsi"/>
+          <w:sz w:val="24"/>
+          <w:szCs w:val="24"/>
+        </w:rPr>
+        <w:t xml:space="preserve">, </w:t>
+      </w:r>
+      <w:r>
+        <w:rPr>
+          <w:rFonts w:asciiTheme="minorHAnsi" w:hAnsiTheme="minorHAnsi" w:cstheme="minorHAnsi"/>
+          <w:sz w:val="24"/>
+          <w:szCs w:val="24"/>
+        </w:rPr>
+        <w:t>1.35</w:t>
+      </w:r>
+      <w:r>
+        <w:rPr>
+          <w:rFonts w:asciiTheme="minorHAnsi" w:hAnsiTheme="minorHAnsi" w:cstheme="minorHAnsi"/>
+          <w:sz w:val="24"/>
+          <w:szCs w:val="24"/>
+        </w:rPr>
+        <w:t xml:space="preserve">, </w:t>
+      </w:r>
+      <w:r>
+        <w:rPr>
+          <w:rFonts w:asciiTheme="minorHAnsi" w:hAnsiTheme="minorHAnsi" w:cstheme="minorHAnsi"/>
+          <w:sz w:val="24"/>
+          <w:szCs w:val="24"/>
+        </w:rPr>
+        <w:t>0.93</w:t>
+      </w:r>
+      <w:r>
+        <w:rPr>
+          <w:rFonts w:asciiTheme="minorHAnsi" w:hAnsiTheme="minorHAnsi" w:cstheme="minorHAnsi"/>
+          <w:sz w:val="24"/>
+          <w:szCs w:val="24"/>
+        </w:rPr>
+        <w:t>, "</w:t>
+      </w:r>
+      <w:r>
+        <w:rPr>
+          <w:rFonts w:asciiTheme="minorHAnsi" w:hAnsiTheme="minorHAnsi" w:cstheme="minorHAnsi"/>
+          <w:sz w:val="24"/>
+          <w:szCs w:val="24"/>
+        </w:rPr>
+        <w:t>Repsol</w:t>
+      </w:r>
+      <w:r>
+        <w:rPr>
+          <w:rFonts w:asciiTheme="minorHAnsi" w:hAnsiTheme="minorHAnsi" w:cstheme="minorHAnsi"/>
+          <w:sz w:val="24"/>
+          <w:szCs w:val="24"/>
+        </w:rPr>
+        <w:t xml:space="preserve">", </w:t>
+      </w:r>
+      <w:r>
+        <w:rPr>
+          <w:rFonts w:asciiTheme="minorHAnsi" w:hAnsiTheme="minorHAnsi" w:cstheme="minorHAnsi"/>
+          <w:sz w:val="24"/>
+          <w:szCs w:val="24"/>
+        </w:rPr>
+        <w:t>35</w:t>
+      </w:r>
+      <w:r>
+        <w:rPr>
+          <w:rFonts w:asciiTheme="minorHAnsi" w:hAnsiTheme="minorHAnsi" w:cstheme="minorHAnsi"/>
+          <w:sz w:val="24"/>
+          <w:szCs w:val="24"/>
+        </w:rPr>
+        <w:t>, -</w:t>
+      </w:r>
+      <w:r>
+        <w:rPr>
+          <w:rFonts w:asciiTheme="minorHAnsi" w:hAnsiTheme="minorHAnsi" w:cstheme="minorHAnsi"/>
+          <w:sz w:val="24"/>
+          <w:szCs w:val="24"/>
+        </w:rPr>
+        <w:t>15</w:t>
+      </w:r>
+      <w:r>
+        <w:rPr>
+          <w:rFonts w:asciiTheme="minorHAnsi" w:hAnsiTheme="minorHAnsi" w:cstheme="minorHAnsi"/>
+          <w:sz w:val="24"/>
+          <w:szCs w:val="24"/>
+        </w:rPr>
+        <w:t>}</w:t>
+      </w:r>
+    </w:p>
+    <w:p>
+      <w:pPr>
+        <w:pStyle w:val="HTMLconformatoprevio"/>
+        <w:tabs>
+          <w:tab w:val="clear" w:pos="1832"/>
+        </w:tabs>
+        <w:rPr>
+          <w:rFonts w:asciiTheme="minorHAnsi" w:hAnsiTheme="minorHAnsi" w:cstheme="minorHAnsi"/>
+          <w:sz w:val="24"/>
+          <w:szCs w:val="24"/>
+        </w:rPr>
+      </w:pPr>
+    </w:p>
+    <w:p>
+      <w:pPr>
+        <w:rPr>
+          <w:rFonts w:asciiTheme="minorHAnsi" w:hAnsiTheme="minorHAnsi" w:cstheme="minorHAnsi"/>
+          <w:sz w:val="22"/>
+        </w:rPr>
       </w:pPr>
     </w:p>
     <w:p>
       <w:pPr>
         <w:pStyle w:val="Descripcin"/>
-        <w:rPr>
-          <w:sz w:val="24"/>
-          <w:szCs w:val="24"/>
-        </w:rPr>
       </w:pPr>
       <w:r>
         <w:t xml:space="preserve">Tabla </w:t>
@@ -7076,12 +7956,19 @@
       <w:r>
         <w:t xml:space="preserve">Casos de prueba para el método </w:t>
       </w:r>
+      <w:proofErr w:type="spellStart"/>
       <w:r>
         <w:t>getLatitudLongitud</w:t>
       </w:r>
-      <w:r>
-        <w:t xml:space="preserve"> () de la clase PresenterGasolineras</w:t>
-      </w:r>
+      <w:proofErr w:type="spellEnd"/>
+      <w:r>
+        <w:t xml:space="preserve"> () de la clase </w:t>
+      </w:r>
+      <w:proofErr w:type="spellStart"/>
+      <w:r>
+        <w:t>PresenterGasolineras</w:t>
+      </w:r>
+      <w:proofErr w:type="spellEnd"/>
     </w:p>
     <w:tbl>
       <w:tblPr>
@@ -7091,17 +7978,18 @@
         <w:tblLook w:val="04A0" w:firstRow="1" w:lastRow="0" w:firstColumn="1" w:lastColumn="0" w:noHBand="0" w:noVBand="1"/>
       </w:tblPr>
       <w:tblGrid>
-        <w:gridCol w:w="2042"/>
-        <w:gridCol w:w="3506"/>
-        <w:gridCol w:w="2552"/>
+        <w:gridCol w:w="1999"/>
+        <w:gridCol w:w="3131"/>
+        <w:gridCol w:w="2800"/>
       </w:tblGrid>
       <w:tr>
         <w:trPr>
+          <w:trHeight w:val="567"/>
           <w:jc w:val="center"/>
         </w:trPr>
         <w:tc>
           <w:tcPr>
-            <w:tcW w:w="2042" w:type="dxa"/>
+            <w:tcW w:w="1999" w:type="dxa"/>
           </w:tcPr>
           <w:p>
             <w:pPr>
@@ -7127,7 +8015,7 @@
         </w:tc>
         <w:tc>
           <w:tcPr>
-            <w:tcW w:w="3506" w:type="dxa"/>
+            <w:tcW w:w="3131" w:type="dxa"/>
           </w:tcPr>
           <w:p>
             <w:pPr>
@@ -7153,7 +8041,7 @@
         </w:tc>
         <w:tc>
           <w:tcPr>
-            <w:tcW w:w="2552" w:type="dxa"/>
+            <w:tcW w:w="2800" w:type="dxa"/>
           </w:tcPr>
           <w:p>
             <w:pPr>
@@ -7180,11 +8068,12 @@
       </w:tr>
       <w:tr>
         <w:trPr>
+          <w:trHeight w:val="950"/>
           <w:jc w:val="center"/>
         </w:trPr>
         <w:tc>
           <w:tcPr>
-            <w:tcW w:w="2042" w:type="dxa"/>
+            <w:tcW w:w="1999" w:type="dxa"/>
           </w:tcPr>
           <w:p>
             <w:pPr>
@@ -7208,7 +8097,7 @@
         </w:tc>
         <w:tc>
           <w:tcPr>
-            <w:tcW w:w="3506" w:type="dxa"/>
+            <w:tcW w:w="3131" w:type="dxa"/>
           </w:tcPr>
           <w:p>
             <w:pPr>
@@ -7226,51 +8115,55 @@
                 <w:sz w:val="24"/>
                 <w:szCs w:val="24"/>
               </w:rPr>
-              <w:t>Dirección:</w:t>
-            </w:r>
-          </w:p>
-          <w:p>
-            <w:pPr>
-              <w:pStyle w:val="Prrafodelista"/>
-              <w:spacing w:line="360" w:lineRule="auto"/>
-              <w:ind w:left="0"/>
-              <w:jc w:val="both"/>
-              <w:rPr>
-                <w:sz w:val="24"/>
-                <w:szCs w:val="24"/>
-              </w:rPr>
-            </w:pPr>
-            <w:r>
-              <w:rPr>
-                <w:sz w:val="24"/>
-                <w:szCs w:val="24"/>
-              </w:rPr>
-              <w:t>Latitud:</w:t>
-            </w:r>
-          </w:p>
-          <w:p>
-            <w:pPr>
-              <w:pStyle w:val="Prrafodelista"/>
-              <w:spacing w:line="360" w:lineRule="auto"/>
-              <w:ind w:left="0"/>
-              <w:jc w:val="both"/>
-              <w:rPr>
-                <w:sz w:val="24"/>
-                <w:szCs w:val="24"/>
-              </w:rPr>
-            </w:pPr>
-            <w:r>
-              <w:rPr>
-                <w:sz w:val="24"/>
-                <w:szCs w:val="24"/>
-              </w:rPr>
-              <w:t>Longitud:</w:t>
+              <w:t>Gasolinera</w:t>
+            </w:r>
+            <w:r>
+              <w:rPr>
+                <w:sz w:val="24"/>
+                <w:szCs w:val="24"/>
+              </w:rPr>
+              <w:t>:</w:t>
+            </w:r>
+            <w:r>
+              <w:rPr>
+                <w:sz w:val="24"/>
+                <w:szCs w:val="24"/>
+              </w:rPr>
+              <w:t xml:space="preserve"> gasolinera1</w:t>
+            </w:r>
+          </w:p>
+          <w:p>
+            <w:pPr>
+              <w:pStyle w:val="Prrafodelista"/>
+              <w:spacing w:line="360" w:lineRule="auto"/>
+              <w:ind w:left="0"/>
+              <w:jc w:val="both"/>
+              <w:rPr>
+                <w:sz w:val="24"/>
+                <w:szCs w:val="24"/>
+              </w:rPr>
+            </w:pPr>
+            <w:proofErr w:type="spellStart"/>
+            <w:r>
+              <w:rPr>
+                <w:sz w:val="24"/>
+                <w:szCs w:val="24"/>
+              </w:rPr>
+              <w:t>LatitudLongitud</w:t>
+            </w:r>
+            <w:proofErr w:type="spellEnd"/>
+            <w:r>
+              <w:rPr>
+                <w:sz w:val="24"/>
+                <w:szCs w:val="24"/>
+              </w:rPr>
+              <w:t>: Latitud</w:t>
             </w:r>
           </w:p>
         </w:tc>
         <w:tc>
           <w:tcPr>
-            <w:tcW w:w="2552" w:type="dxa"/>
+            <w:tcW w:w="2800" w:type="dxa"/>
           </w:tcPr>
           <w:p>
             <w:pPr>
@@ -7283,16 +8176,24 @@
                 <w:szCs w:val="24"/>
               </w:rPr>
             </w:pPr>
+            <w:r>
+              <w:rPr>
+                <w:sz w:val="24"/>
+                <w:szCs w:val="24"/>
+              </w:rPr>
+              <w:t>Latitud de la gasolinera 1 indicada.</w:t>
+            </w:r>
           </w:p>
         </w:tc>
       </w:tr>
       <w:tr>
         <w:trPr>
+          <w:trHeight w:val="950"/>
           <w:jc w:val="center"/>
         </w:trPr>
         <w:tc>
           <w:tcPr>
-            <w:tcW w:w="2042" w:type="dxa"/>
+            <w:tcW w:w="1999" w:type="dxa"/>
           </w:tcPr>
           <w:p>
             <w:pPr>
@@ -7316,7 +8217,7 @@
         </w:tc>
         <w:tc>
           <w:tcPr>
-            <w:tcW w:w="3506" w:type="dxa"/>
+            <w:tcW w:w="3131" w:type="dxa"/>
           </w:tcPr>
           <w:p>
             <w:pPr>
@@ -7334,51 +8235,55 @@
                 <w:sz w:val="24"/>
                 <w:szCs w:val="24"/>
               </w:rPr>
-              <w:t>Dirección:</w:t>
-            </w:r>
-          </w:p>
-          <w:p>
-            <w:pPr>
-              <w:pStyle w:val="Prrafodelista"/>
-              <w:spacing w:line="360" w:lineRule="auto"/>
-              <w:ind w:left="0"/>
-              <w:jc w:val="both"/>
-              <w:rPr>
-                <w:sz w:val="24"/>
-                <w:szCs w:val="24"/>
-              </w:rPr>
-            </w:pPr>
-            <w:r>
-              <w:rPr>
-                <w:sz w:val="24"/>
-                <w:szCs w:val="24"/>
-              </w:rPr>
-              <w:t>Latitud:</w:t>
-            </w:r>
-          </w:p>
-          <w:p>
-            <w:pPr>
-              <w:pStyle w:val="Prrafodelista"/>
-              <w:spacing w:line="360" w:lineRule="auto"/>
-              <w:ind w:left="0"/>
-              <w:jc w:val="both"/>
-              <w:rPr>
-                <w:sz w:val="24"/>
-                <w:szCs w:val="24"/>
-              </w:rPr>
-            </w:pPr>
-            <w:r>
-              <w:rPr>
-                <w:sz w:val="24"/>
-                <w:szCs w:val="24"/>
-              </w:rPr>
-              <w:t>Longitud:</w:t>
+              <w:t>Gasolinera:</w:t>
+            </w:r>
+            <w:r>
+              <w:rPr>
+                <w:sz w:val="24"/>
+                <w:szCs w:val="24"/>
+              </w:rPr>
+              <w:t xml:space="preserve"> gasolinera2</w:t>
+            </w:r>
+          </w:p>
+          <w:p>
+            <w:pPr>
+              <w:pStyle w:val="Prrafodelista"/>
+              <w:spacing w:line="360" w:lineRule="auto"/>
+              <w:ind w:left="0"/>
+              <w:jc w:val="both"/>
+              <w:rPr>
+                <w:sz w:val="24"/>
+                <w:szCs w:val="24"/>
+              </w:rPr>
+            </w:pPr>
+            <w:proofErr w:type="spellStart"/>
+            <w:r>
+              <w:rPr>
+                <w:sz w:val="24"/>
+                <w:szCs w:val="24"/>
+              </w:rPr>
+              <w:t>LatitudLongitud</w:t>
+            </w:r>
+            <w:proofErr w:type="spellEnd"/>
+            <w:r>
+              <w:rPr>
+                <w:sz w:val="24"/>
+                <w:szCs w:val="24"/>
+              </w:rPr>
+              <w:t>:</w:t>
+            </w:r>
+            <w:r>
+              <w:rPr>
+                <w:sz w:val="24"/>
+                <w:szCs w:val="24"/>
+              </w:rPr>
+              <w:t xml:space="preserve"> Latitud</w:t>
             </w:r>
           </w:p>
         </w:tc>
         <w:tc>
           <w:tcPr>
-            <w:tcW w:w="2552" w:type="dxa"/>
+            <w:tcW w:w="2800" w:type="dxa"/>
           </w:tcPr>
           <w:p>
             <w:pPr>
@@ -7391,16 +8296,38 @@
                 <w:szCs w:val="24"/>
               </w:rPr>
             </w:pPr>
+            <w:r>
+              <w:rPr>
+                <w:sz w:val="24"/>
+                <w:szCs w:val="24"/>
+              </w:rPr>
+              <w:t xml:space="preserve">Latitud de la gasolinera </w:t>
+            </w:r>
+            <w:r>
+              <w:rPr>
+                <w:sz w:val="24"/>
+                <w:szCs w:val="24"/>
+              </w:rPr>
+              <w:t xml:space="preserve">2 </w:t>
+            </w:r>
+            <w:r>
+              <w:rPr>
+                <w:sz w:val="24"/>
+                <w:szCs w:val="24"/>
+              </w:rPr>
+              <w:t>indicada.</w:t>
+            </w:r>
           </w:p>
         </w:tc>
       </w:tr>
       <w:tr>
         <w:trPr>
+          <w:trHeight w:val="950"/>
           <w:jc w:val="center"/>
         </w:trPr>
         <w:tc>
           <w:tcPr>
-            <w:tcW w:w="2042" w:type="dxa"/>
+            <w:tcW w:w="1999" w:type="dxa"/>
           </w:tcPr>
           <w:p>
             <w:pPr>
@@ -7424,7 +8351,7 @@
         </w:tc>
         <w:tc>
           <w:tcPr>
-            <w:tcW w:w="3506" w:type="dxa"/>
+            <w:tcW w:w="3131" w:type="dxa"/>
           </w:tcPr>
           <w:p>
             <w:pPr>
@@ -7442,51 +8369,55 @@
                 <w:sz w:val="24"/>
                 <w:szCs w:val="24"/>
               </w:rPr>
-              <w:t>Dirección:</w:t>
-            </w:r>
-          </w:p>
-          <w:p>
-            <w:pPr>
-              <w:pStyle w:val="Prrafodelista"/>
-              <w:spacing w:line="360" w:lineRule="auto"/>
-              <w:ind w:left="0"/>
-              <w:jc w:val="both"/>
-              <w:rPr>
-                <w:sz w:val="24"/>
-                <w:szCs w:val="24"/>
-              </w:rPr>
-            </w:pPr>
-            <w:r>
-              <w:rPr>
-                <w:sz w:val="24"/>
-                <w:szCs w:val="24"/>
-              </w:rPr>
-              <w:t>Latitud:</w:t>
-            </w:r>
-          </w:p>
-          <w:p>
-            <w:pPr>
-              <w:pStyle w:val="Prrafodelista"/>
-              <w:spacing w:line="360" w:lineRule="auto"/>
-              <w:ind w:left="0"/>
-              <w:jc w:val="both"/>
-              <w:rPr>
-                <w:sz w:val="24"/>
-                <w:szCs w:val="24"/>
-              </w:rPr>
-            </w:pPr>
-            <w:r>
-              <w:rPr>
-                <w:sz w:val="24"/>
-                <w:szCs w:val="24"/>
-              </w:rPr>
-              <w:t>Longitud:</w:t>
+              <w:t>Gasolinera:</w:t>
+            </w:r>
+            <w:r>
+              <w:rPr>
+                <w:sz w:val="24"/>
+                <w:szCs w:val="24"/>
+              </w:rPr>
+              <w:t xml:space="preserve"> gasolinera3</w:t>
+            </w:r>
+          </w:p>
+          <w:p>
+            <w:pPr>
+              <w:pStyle w:val="Prrafodelista"/>
+              <w:spacing w:line="360" w:lineRule="auto"/>
+              <w:ind w:left="0"/>
+              <w:jc w:val="both"/>
+              <w:rPr>
+                <w:sz w:val="24"/>
+                <w:szCs w:val="24"/>
+              </w:rPr>
+            </w:pPr>
+            <w:proofErr w:type="spellStart"/>
+            <w:r>
+              <w:rPr>
+                <w:sz w:val="24"/>
+                <w:szCs w:val="24"/>
+              </w:rPr>
+              <w:t>LatitudLongitud</w:t>
+            </w:r>
+            <w:proofErr w:type="spellEnd"/>
+            <w:r>
+              <w:rPr>
+                <w:sz w:val="24"/>
+                <w:szCs w:val="24"/>
+              </w:rPr>
+              <w:t>:</w:t>
+            </w:r>
+            <w:r>
+              <w:rPr>
+                <w:sz w:val="24"/>
+                <w:szCs w:val="24"/>
+              </w:rPr>
+              <w:t xml:space="preserve"> Latitud</w:t>
             </w:r>
           </w:p>
         </w:tc>
         <w:tc>
           <w:tcPr>
-            <w:tcW w:w="2552" w:type="dxa"/>
+            <w:tcW w:w="2800" w:type="dxa"/>
           </w:tcPr>
           <w:p>
             <w:pPr>
@@ -7499,16 +8430,38 @@
                 <w:szCs w:val="24"/>
               </w:rPr>
             </w:pPr>
+            <w:r>
+              <w:rPr>
+                <w:sz w:val="24"/>
+                <w:szCs w:val="24"/>
+              </w:rPr>
+              <w:t xml:space="preserve">Latitud de la gasolinera </w:t>
+            </w:r>
+            <w:r>
+              <w:rPr>
+                <w:sz w:val="24"/>
+                <w:szCs w:val="24"/>
+              </w:rPr>
+              <w:t>3</w:t>
+            </w:r>
+            <w:r>
+              <w:rPr>
+                <w:sz w:val="24"/>
+                <w:szCs w:val="24"/>
+              </w:rPr>
+              <w:t xml:space="preserve"> indicada.</w:t>
+            </w:r>
           </w:p>
         </w:tc>
       </w:tr>
       <w:tr>
         <w:trPr>
+          <w:trHeight w:val="967"/>
           <w:jc w:val="center"/>
         </w:trPr>
         <w:tc>
           <w:tcPr>
-            <w:tcW w:w="2042" w:type="dxa"/>
+            <w:tcW w:w="1999" w:type="dxa"/>
           </w:tcPr>
           <w:p>
             <w:pPr>
@@ -7532,7 +8485,7 @@
         </w:tc>
         <w:tc>
           <w:tcPr>
-            <w:tcW w:w="3506" w:type="dxa"/>
+            <w:tcW w:w="3131" w:type="dxa"/>
           </w:tcPr>
           <w:p>
             <w:pPr>
@@ -7550,51 +8503,62 @@
                 <w:sz w:val="24"/>
                 <w:szCs w:val="24"/>
               </w:rPr>
-              <w:t>Dirección:</w:t>
-            </w:r>
-          </w:p>
-          <w:p>
-            <w:pPr>
-              <w:pStyle w:val="Prrafodelista"/>
-              <w:spacing w:line="360" w:lineRule="auto"/>
-              <w:ind w:left="0"/>
-              <w:jc w:val="both"/>
-              <w:rPr>
-                <w:sz w:val="24"/>
-                <w:szCs w:val="24"/>
-              </w:rPr>
-            </w:pPr>
-            <w:r>
-              <w:rPr>
-                <w:sz w:val="24"/>
-                <w:szCs w:val="24"/>
-              </w:rPr>
-              <w:t>Latitud:</w:t>
-            </w:r>
-          </w:p>
-          <w:p>
-            <w:pPr>
-              <w:pStyle w:val="Prrafodelista"/>
-              <w:spacing w:line="360" w:lineRule="auto"/>
-              <w:ind w:left="0"/>
-              <w:jc w:val="both"/>
-              <w:rPr>
-                <w:sz w:val="24"/>
-                <w:szCs w:val="24"/>
-              </w:rPr>
-            </w:pPr>
-            <w:r>
-              <w:rPr>
-                <w:sz w:val="24"/>
-                <w:szCs w:val="24"/>
-              </w:rPr>
-              <w:t>Longitud:</w:t>
+              <w:t>Gasolinera:</w:t>
+            </w:r>
+            <w:r>
+              <w:rPr>
+                <w:sz w:val="24"/>
+                <w:szCs w:val="24"/>
+              </w:rPr>
+              <w:t xml:space="preserve"> </w:t>
+            </w:r>
+            <w:r>
+              <w:rPr>
+                <w:sz w:val="24"/>
+                <w:szCs w:val="24"/>
+              </w:rPr>
+              <w:t>gasolinera1</w:t>
+            </w:r>
+          </w:p>
+          <w:p>
+            <w:pPr>
+              <w:pStyle w:val="Prrafodelista"/>
+              <w:spacing w:line="360" w:lineRule="auto"/>
+              <w:ind w:left="0"/>
+              <w:jc w:val="both"/>
+              <w:rPr>
+                <w:sz w:val="24"/>
+                <w:szCs w:val="24"/>
+              </w:rPr>
+            </w:pPr>
+            <w:proofErr w:type="spellStart"/>
+            <w:r>
+              <w:rPr>
+                <w:sz w:val="24"/>
+                <w:szCs w:val="24"/>
+              </w:rPr>
+              <w:t>LatitudLongitud</w:t>
+            </w:r>
+            <w:proofErr w:type="spellEnd"/>
+            <w:r>
+              <w:rPr>
+                <w:sz w:val="24"/>
+                <w:szCs w:val="24"/>
+              </w:rPr>
+              <w:t>:</w:t>
+            </w:r>
+            <w:r>
+              <w:rPr>
+                <w:sz w:val="24"/>
+                <w:szCs w:val="24"/>
+              </w:rPr>
+              <w:t xml:space="preserve"> Longitud</w:t>
             </w:r>
           </w:p>
         </w:tc>
         <w:tc>
           <w:tcPr>
-            <w:tcW w:w="2552" w:type="dxa"/>
+            <w:tcW w:w="2800" w:type="dxa"/>
           </w:tcPr>
           <w:p>
             <w:pPr>
@@ -7607,16 +8571,45 @@
                 <w:szCs w:val="24"/>
               </w:rPr>
             </w:pPr>
+            <w:r>
+              <w:rPr>
+                <w:sz w:val="24"/>
+                <w:szCs w:val="24"/>
+              </w:rPr>
+              <w:t>Longitud</w:t>
+            </w:r>
+            <w:r>
+              <w:rPr>
+                <w:sz w:val="24"/>
+                <w:szCs w:val="24"/>
+              </w:rPr>
+              <w:t xml:space="preserve"> de la gasolinera </w:t>
+            </w:r>
+            <w:r>
+              <w:rPr>
+                <w:sz w:val="24"/>
+                <w:szCs w:val="24"/>
+              </w:rPr>
+              <w:t>1</w:t>
+            </w:r>
+            <w:r>
+              <w:rPr>
+                <w:sz w:val="24"/>
+                <w:szCs w:val="24"/>
+              </w:rPr>
+              <w:t xml:space="preserve"> indicada.</w:t>
+            </w:r>
           </w:p>
         </w:tc>
       </w:tr>
       <w:tr>
         <w:trPr>
+          <w:trHeight w:val="933"/>
           <w:jc w:val="center"/>
         </w:trPr>
         <w:tc>
           <w:tcPr>
-            <w:tcW w:w="2042" w:type="dxa"/>
+            <w:tcW w:w="1999" w:type="dxa"/>
           </w:tcPr>
           <w:p>
             <w:pPr>
@@ -7640,7 +8633,7 @@
         </w:tc>
         <w:tc>
           <w:tcPr>
-            <w:tcW w:w="3506" w:type="dxa"/>
+            <w:tcW w:w="3131" w:type="dxa"/>
           </w:tcPr>
           <w:p>
             <w:pPr>
@@ -7658,51 +8651,55 @@
                 <w:sz w:val="24"/>
                 <w:szCs w:val="24"/>
               </w:rPr>
-              <w:t>Dirección:</w:t>
-            </w:r>
-          </w:p>
-          <w:p>
-            <w:pPr>
-              <w:pStyle w:val="Prrafodelista"/>
-              <w:spacing w:line="360" w:lineRule="auto"/>
-              <w:ind w:left="0"/>
-              <w:jc w:val="both"/>
-              <w:rPr>
-                <w:sz w:val="24"/>
-                <w:szCs w:val="24"/>
-              </w:rPr>
-            </w:pPr>
-            <w:r>
-              <w:rPr>
-                <w:sz w:val="24"/>
-                <w:szCs w:val="24"/>
-              </w:rPr>
-              <w:t>Latitud:</w:t>
-            </w:r>
-          </w:p>
-          <w:p>
-            <w:pPr>
-              <w:pStyle w:val="Prrafodelista"/>
-              <w:spacing w:line="360" w:lineRule="auto"/>
-              <w:ind w:left="0"/>
-              <w:jc w:val="both"/>
-              <w:rPr>
-                <w:sz w:val="24"/>
-                <w:szCs w:val="24"/>
-              </w:rPr>
-            </w:pPr>
-            <w:r>
-              <w:rPr>
-                <w:sz w:val="24"/>
-                <w:szCs w:val="24"/>
-              </w:rPr>
-              <w:t>Longitud:</w:t>
+              <w:t>Gasolinera:</w:t>
+            </w:r>
+            <w:r>
+              <w:rPr>
+                <w:sz w:val="24"/>
+                <w:szCs w:val="24"/>
+              </w:rPr>
+              <w:t xml:space="preserve"> gasolinera2</w:t>
+            </w:r>
+          </w:p>
+          <w:p>
+            <w:pPr>
+              <w:pStyle w:val="Prrafodelista"/>
+              <w:spacing w:line="360" w:lineRule="auto"/>
+              <w:ind w:left="0"/>
+              <w:jc w:val="both"/>
+              <w:rPr>
+                <w:sz w:val="24"/>
+                <w:szCs w:val="24"/>
+              </w:rPr>
+            </w:pPr>
+            <w:proofErr w:type="spellStart"/>
+            <w:r>
+              <w:rPr>
+                <w:sz w:val="24"/>
+                <w:szCs w:val="24"/>
+              </w:rPr>
+              <w:t>LatitudLongitud</w:t>
+            </w:r>
+            <w:proofErr w:type="spellEnd"/>
+            <w:r>
+              <w:rPr>
+                <w:sz w:val="24"/>
+                <w:szCs w:val="24"/>
+              </w:rPr>
+              <w:t>:</w:t>
+            </w:r>
+            <w:r>
+              <w:rPr>
+                <w:sz w:val="24"/>
+                <w:szCs w:val="24"/>
+              </w:rPr>
+              <w:t xml:space="preserve"> Longitud</w:t>
             </w:r>
           </w:p>
         </w:tc>
         <w:tc>
           <w:tcPr>
-            <w:tcW w:w="2552" w:type="dxa"/>
+            <w:tcW w:w="2800" w:type="dxa"/>
           </w:tcPr>
           <w:p>
             <w:pPr>
@@ -7715,16 +8712,31 @@
                 <w:szCs w:val="24"/>
               </w:rPr>
             </w:pPr>
+            <w:r>
+              <w:rPr>
+                <w:sz w:val="24"/>
+                <w:szCs w:val="24"/>
+              </w:rPr>
+              <w:t>Longitud</w:t>
+            </w:r>
+            <w:r>
+              <w:rPr>
+                <w:sz w:val="24"/>
+                <w:szCs w:val="24"/>
+              </w:rPr>
+              <w:t xml:space="preserve"> de la gasolinera 2 indicada.</w:t>
+            </w:r>
           </w:p>
         </w:tc>
       </w:tr>
       <w:tr>
         <w:trPr>
+          <w:trHeight w:val="950"/>
           <w:jc w:val="center"/>
         </w:trPr>
         <w:tc>
           <w:tcPr>
-            <w:tcW w:w="2042" w:type="dxa"/>
+            <w:tcW w:w="1999" w:type="dxa"/>
           </w:tcPr>
           <w:p>
             <w:pPr>
@@ -7748,7 +8760,7 @@
         </w:tc>
         <w:tc>
           <w:tcPr>
-            <w:tcW w:w="3506" w:type="dxa"/>
+            <w:tcW w:w="3131" w:type="dxa"/>
           </w:tcPr>
           <w:p>
             <w:pPr>
@@ -7766,51 +8778,55 @@
                 <w:sz w:val="24"/>
                 <w:szCs w:val="24"/>
               </w:rPr>
-              <w:t>Dirección:</w:t>
-            </w:r>
-          </w:p>
-          <w:p>
-            <w:pPr>
-              <w:pStyle w:val="Prrafodelista"/>
-              <w:spacing w:line="360" w:lineRule="auto"/>
-              <w:ind w:left="0"/>
-              <w:jc w:val="both"/>
-              <w:rPr>
-                <w:sz w:val="24"/>
-                <w:szCs w:val="24"/>
-              </w:rPr>
-            </w:pPr>
-            <w:r>
-              <w:rPr>
-                <w:sz w:val="24"/>
-                <w:szCs w:val="24"/>
-              </w:rPr>
-              <w:t>Latitud:</w:t>
-            </w:r>
-          </w:p>
-          <w:p>
-            <w:pPr>
-              <w:pStyle w:val="Prrafodelista"/>
-              <w:spacing w:line="360" w:lineRule="auto"/>
-              <w:ind w:left="0"/>
-              <w:jc w:val="both"/>
-              <w:rPr>
-                <w:sz w:val="24"/>
-                <w:szCs w:val="24"/>
-              </w:rPr>
-            </w:pPr>
-            <w:r>
-              <w:rPr>
-                <w:sz w:val="24"/>
-                <w:szCs w:val="24"/>
-              </w:rPr>
-              <w:t>Longitud:</w:t>
+              <w:t>Gasolinera:</w:t>
+            </w:r>
+            <w:r>
+              <w:rPr>
+                <w:sz w:val="24"/>
+                <w:szCs w:val="24"/>
+              </w:rPr>
+              <w:t xml:space="preserve"> gasolinera3</w:t>
+            </w:r>
+          </w:p>
+          <w:p>
+            <w:pPr>
+              <w:pStyle w:val="Prrafodelista"/>
+              <w:spacing w:line="360" w:lineRule="auto"/>
+              <w:ind w:left="0"/>
+              <w:jc w:val="both"/>
+              <w:rPr>
+                <w:sz w:val="24"/>
+                <w:szCs w:val="24"/>
+              </w:rPr>
+            </w:pPr>
+            <w:proofErr w:type="spellStart"/>
+            <w:r>
+              <w:rPr>
+                <w:sz w:val="24"/>
+                <w:szCs w:val="24"/>
+              </w:rPr>
+              <w:t>LatitudLongitud</w:t>
+            </w:r>
+            <w:proofErr w:type="spellEnd"/>
+            <w:r>
+              <w:rPr>
+                <w:sz w:val="24"/>
+                <w:szCs w:val="24"/>
+              </w:rPr>
+              <w:t>:</w:t>
+            </w:r>
+            <w:r>
+              <w:rPr>
+                <w:sz w:val="24"/>
+                <w:szCs w:val="24"/>
+              </w:rPr>
+              <w:t xml:space="preserve"> Longitud</w:t>
             </w:r>
           </w:p>
         </w:tc>
         <w:tc>
           <w:tcPr>
-            <w:tcW w:w="2552" w:type="dxa"/>
+            <w:tcW w:w="2800" w:type="dxa"/>
           </w:tcPr>
           <w:p>
             <w:pPr>
@@ -7823,31 +8839,48 @@
                 <w:szCs w:val="24"/>
               </w:rPr>
             </w:pPr>
+            <w:r>
+              <w:rPr>
+                <w:sz w:val="24"/>
+                <w:szCs w:val="24"/>
+              </w:rPr>
+              <w:t>Longitud</w:t>
+            </w:r>
+            <w:r>
+              <w:rPr>
+                <w:sz w:val="24"/>
+                <w:szCs w:val="24"/>
+              </w:rPr>
+              <w:t xml:space="preserve"> de la gasolinera </w:t>
+            </w:r>
+            <w:r>
+              <w:rPr>
+                <w:sz w:val="24"/>
+                <w:szCs w:val="24"/>
+              </w:rPr>
+              <w:t>3</w:t>
+            </w:r>
+            <w:r>
+              <w:rPr>
+                <w:sz w:val="24"/>
+                <w:szCs w:val="24"/>
+              </w:rPr>
+              <w:t xml:space="preserve"> indicada.</w:t>
+            </w:r>
           </w:p>
         </w:tc>
       </w:tr>
     </w:tbl>
     <w:p>
       <w:pPr>
-        <w:pStyle w:val="NormalWeb"/>
-        <w:spacing w:line="360" w:lineRule="auto"/>
-        <w:jc w:val="both"/>
+        <w:tabs>
+          <w:tab w:val="left" w:pos="1234"/>
+        </w:tabs>
         <w:rPr>
           <w:rFonts w:ascii="Calibri" w:hAnsi="Calibri"/>
-        </w:rPr>
-      </w:pPr>
-    </w:p>
-    <w:p>
-      <w:pPr>
-        <w:spacing w:line="360" w:lineRule="auto"/>
-        <w:jc w:val="center"/>
-        <w:rPr>
-          <w:rFonts w:ascii="Calibri" w:hAnsi="Calibri"/>
-          <w:sz w:val="24"/>
-        </w:rPr>
-      </w:pPr>
-      <w:bookmarkStart w:id="0" w:name="_GoBack"/>
-      <w:bookmarkEnd w:id="0"/>
+          <w:sz w:val="24"/>
+        </w:rPr>
+      </w:pPr>
     </w:p>
     <w:sectPr>
       <w:headerReference w:type="default" r:id="rId8"/>
@@ -7861,7 +8894,7 @@
 </file>
 
 <file path=word/endnotes.xml><?xml version="1.0" encoding="utf-8"?>
-<w:endnotes xmlns:wpc="http://schemas.microsoft.com/office/word/2010/wordprocessingCanvas" xmlns:mo="http://schemas.microsoft.com/office/mac/office/2008/main" xmlns:mc="http://schemas.openxmlformats.org/markup-compatibility/2006" xmlns:mv="urn:schemas-microsoft-com:mac:vml" xmlns:o="urn:schemas-microsoft-com:office:office" xmlns:r="http://schemas.openxmlformats.org/officeDocument/2006/relationships" xmlns:m="http://schemas.openxmlformats.org/officeDocument/2006/math" xmlns:v="urn:schemas-microsoft-com:vml" xmlns:wp14="http://schemas.microsoft.com/office/word/2010/wordprocessingDrawing" xmlns:wp="http://schemas.openxmlformats.org/drawingml/2006/wordprocessingDrawing" xmlns:w10="urn:schemas-microsoft-com:office:word" xmlns:w="http://schemas.openxmlformats.org/wordprocessingml/2006/main" xmlns:w14="http://schemas.microsoft.com/office/word/2010/wordml" xmlns:w15="http://schemas.microsoft.com/office/word/2012/wordml" xmlns:wpg="http://schemas.microsoft.com/office/word/2010/wordprocessingGroup" xmlns:wpi="http://schemas.microsoft.com/office/word/2010/wordprocessingInk" xmlns:wne="http://schemas.microsoft.com/office/word/2006/wordml" xmlns:wps="http://schemas.microsoft.com/office/word/2010/wordprocessingShape" mc:Ignorable="w14 w15 wp14">
+<w:endnotes xmlns:wpc="http://schemas.microsoft.com/office/word/2010/wordprocessingCanvas" xmlns:cx="http://schemas.microsoft.com/office/drawing/2014/chartex" xmlns:mc="http://schemas.openxmlformats.org/markup-compatibility/2006" xmlns:o="urn:schemas-microsoft-com:office:office" xmlns:r="http://schemas.openxmlformats.org/officeDocument/2006/relationships" xmlns:m="http://schemas.openxmlformats.org/officeDocument/2006/math" xmlns:v="urn:schemas-microsoft-com:vml" xmlns:wp14="http://schemas.microsoft.com/office/word/2010/wordprocessingDrawing" xmlns:wp="http://schemas.openxmlformats.org/drawingml/2006/wordprocessingDrawing" xmlns:w10="urn:schemas-microsoft-com:office:word" xmlns:w="http://schemas.openxmlformats.org/wordprocessingml/2006/main" xmlns:w14="http://schemas.microsoft.com/office/word/2010/wordml" xmlns:w15="http://schemas.microsoft.com/office/word/2012/wordml" xmlns:w16se="http://schemas.microsoft.com/office/word/2015/wordml/symex" xmlns:wpg="http://schemas.microsoft.com/office/word/2010/wordprocessingGroup" xmlns:wpi="http://schemas.microsoft.com/office/word/2010/wordprocessingInk" xmlns:wne="http://schemas.microsoft.com/office/word/2006/wordml" xmlns:wps="http://schemas.microsoft.com/office/word/2010/wordprocessingShape" mc:Ignorable="w14 w15 w16se wp14">
   <w:endnote w:type="separator" w:id="-1">
     <w:p>
       <w:r>
@@ -7880,7 +8913,7 @@
 </file>
 
 <file path=word/footnotes.xml><?xml version="1.0" encoding="utf-8"?>
-<w:footnotes xmlns:wpc="http://schemas.microsoft.com/office/word/2010/wordprocessingCanvas" xmlns:mo="http://schemas.microsoft.com/office/mac/office/2008/main" xmlns:mc="http://schemas.openxmlformats.org/markup-compatibility/2006" xmlns:mv="urn:schemas-microsoft-com:mac:vml" xmlns:o="urn:schemas-microsoft-com:office:office" xmlns:r="http://schemas.openxmlformats.org/officeDocument/2006/relationships" xmlns:m="http://schemas.openxmlformats.org/officeDocument/2006/math" xmlns:v="urn:schemas-microsoft-com:vml" xmlns:wp14="http://schemas.microsoft.com/office/word/2010/wordprocessingDrawing" xmlns:wp="http://schemas.openxmlformats.org/drawingml/2006/wordprocessingDrawing" xmlns:w10="urn:schemas-microsoft-com:office:word" xmlns:w="http://schemas.openxmlformats.org/wordprocessingml/2006/main" xmlns:w14="http://schemas.microsoft.com/office/word/2010/wordml" xmlns:w15="http://schemas.microsoft.com/office/word/2012/wordml" xmlns:wpg="http://schemas.microsoft.com/office/word/2010/wordprocessingGroup" xmlns:wpi="http://schemas.microsoft.com/office/word/2010/wordprocessingInk" xmlns:wne="http://schemas.microsoft.com/office/word/2006/wordml" xmlns:wps="http://schemas.microsoft.com/office/word/2010/wordprocessingShape" mc:Ignorable="w14 w15 wp14">
+<w:footnotes xmlns:wpc="http://schemas.microsoft.com/office/word/2010/wordprocessingCanvas" xmlns:cx="http://schemas.microsoft.com/office/drawing/2014/chartex" xmlns:mc="http://schemas.openxmlformats.org/markup-compatibility/2006" xmlns:o="urn:schemas-microsoft-com:office:office" xmlns:r="http://schemas.openxmlformats.org/officeDocument/2006/relationships" xmlns:m="http://schemas.openxmlformats.org/officeDocument/2006/math" xmlns:v="urn:schemas-microsoft-com:vml" xmlns:wp14="http://schemas.microsoft.com/office/word/2010/wordprocessingDrawing" xmlns:wp="http://schemas.openxmlformats.org/drawingml/2006/wordprocessingDrawing" xmlns:w10="urn:schemas-microsoft-com:office:word" xmlns:w="http://schemas.openxmlformats.org/wordprocessingml/2006/main" xmlns:w14="http://schemas.microsoft.com/office/word/2010/wordml" xmlns:w15="http://schemas.microsoft.com/office/word/2012/wordml" xmlns:w16se="http://schemas.microsoft.com/office/word/2015/wordml/symex" xmlns:wpg="http://schemas.microsoft.com/office/word/2010/wordprocessingGroup" xmlns:wpi="http://schemas.microsoft.com/office/word/2010/wordprocessingInk" xmlns:wne="http://schemas.microsoft.com/office/word/2006/wordml" xmlns:wps="http://schemas.microsoft.com/office/word/2010/wordprocessingShape" mc:Ignorable="w14 w15 w16se wp14">
   <w:footnote w:type="separator" w:id="-1">
     <w:p>
       <w:r>
@@ -7899,7 +8932,7 @@
 </file>
 
 <file path=word/header1.xml><?xml version="1.0" encoding="utf-8"?>
-<w:hdr xmlns:wpc="http://schemas.microsoft.com/office/word/2010/wordprocessingCanvas" xmlns:mo="http://schemas.microsoft.com/office/mac/office/2008/main" xmlns:mc="http://schemas.openxmlformats.org/markup-compatibility/2006" xmlns:mv="urn:schemas-microsoft-com:mac:vml" xmlns:o="urn:schemas-microsoft-com:office:office" xmlns:r="http://schemas.openxmlformats.org/officeDocument/2006/relationships" xmlns:m="http://schemas.openxmlformats.org/officeDocument/2006/math" xmlns:v="urn:schemas-microsoft-com:vml" xmlns:wp14="http://schemas.microsoft.com/office/word/2010/wordprocessingDrawing" xmlns:wp="http://schemas.openxmlformats.org/drawingml/2006/wordprocessingDrawing" xmlns:w10="urn:schemas-microsoft-com:office:word" xmlns:w="http://schemas.openxmlformats.org/wordprocessingml/2006/main" xmlns:w14="http://schemas.microsoft.com/office/word/2010/wordml" xmlns:w15="http://schemas.microsoft.com/office/word/2012/wordml" xmlns:wpg="http://schemas.microsoft.com/office/word/2010/wordprocessingGroup" xmlns:wpi="http://schemas.microsoft.com/office/word/2010/wordprocessingInk" xmlns:wne="http://schemas.microsoft.com/office/word/2006/wordml" xmlns:wps="http://schemas.microsoft.com/office/word/2010/wordprocessingShape" mc:Ignorable="w14 w15 wp14">
+<w:hdr xmlns:wpc="http://schemas.microsoft.com/office/word/2010/wordprocessingCanvas" xmlns:cx="http://schemas.microsoft.com/office/drawing/2014/chartex" xmlns:mc="http://schemas.openxmlformats.org/markup-compatibility/2006" xmlns:o="urn:schemas-microsoft-com:office:office" xmlns:r="http://schemas.openxmlformats.org/officeDocument/2006/relationships" xmlns:m="http://schemas.openxmlformats.org/officeDocument/2006/math" xmlns:v="urn:schemas-microsoft-com:vml" xmlns:wp14="http://schemas.microsoft.com/office/word/2010/wordprocessingDrawing" xmlns:wp="http://schemas.openxmlformats.org/drawingml/2006/wordprocessingDrawing" xmlns:w10="urn:schemas-microsoft-com:office:word" xmlns:w="http://schemas.openxmlformats.org/wordprocessingml/2006/main" xmlns:w14="http://schemas.microsoft.com/office/word/2010/wordml" xmlns:w15="http://schemas.microsoft.com/office/word/2012/wordml" xmlns:w16se="http://schemas.microsoft.com/office/word/2015/wordml/symex" xmlns:wpg="http://schemas.microsoft.com/office/word/2010/wordprocessingGroup" xmlns:wpi="http://schemas.microsoft.com/office/word/2010/wordprocessingInk" xmlns:wne="http://schemas.microsoft.com/office/word/2006/wordml" xmlns:wps="http://schemas.microsoft.com/office/word/2010/wordprocessingShape" mc:Ignorable="w14 w15 w16se wp14">
   <w:tbl>
     <w:tblPr>
       <w:tblW w:w="0" w:type="auto"/>
@@ -7933,7 +8966,7 @@
               <w:rFonts w:ascii="Calibri" w:hAnsi="Calibri"/>
               <w:noProof/>
               <w:sz w:val="22"/>
-              <w:lang w:val="es-ES_tradnl" w:eastAsia="es-ES_tradnl"/>
+              <w:lang w:eastAsia="es-ES"/>
             </w:rPr>
             <w:drawing>
               <wp:inline distT="0" distB="0" distL="0" distR="0" wp14:anchorId="034C9983" wp14:editId="2CA9EE57">
@@ -8081,6 +9114,7 @@
               <w:sz w:val="22"/>
             </w:rPr>
           </w:pPr>
+          <w:proofErr w:type="spellStart"/>
           <w:r>
             <w:rPr>
               <w:rFonts w:ascii="Calibri" w:hAnsi="Calibri"/>
@@ -8088,6 +9122,7 @@
             </w:rPr>
             <w:t>Corocotta</w:t>
           </w:r>
+          <w:proofErr w:type="spellEnd"/>
         </w:p>
       </w:tc>
       <w:tc>
@@ -8109,7 +9144,7 @@
               <w:rFonts w:ascii="Calibri" w:hAnsi="Calibri"/>
               <w:noProof/>
               <w:sz w:val="22"/>
-              <w:lang w:val="es-ES_tradnl" w:eastAsia="es-ES_tradnl"/>
+              <w:lang w:eastAsia="es-ES"/>
             </w:rPr>
             <w:drawing>
               <wp:inline distT="0" distB="0" distL="0" distR="0" wp14:anchorId="0E2943FB" wp14:editId="60219A22">
@@ -8160,8 +9195,8 @@
 </file>
 
 <file path=word/numbering.xml><?xml version="1.0" encoding="utf-8"?>
-<w:numbering xmlns:wpc="http://schemas.microsoft.com/office/word/2010/wordprocessingCanvas" xmlns:mo="http://schemas.microsoft.com/office/mac/office/2008/main" xmlns:mc="http://schemas.openxmlformats.org/markup-compatibility/2006" xmlns:mv="urn:schemas-microsoft-com:mac:vml" xmlns:o="urn:schemas-microsoft-com:office:office" xmlns:r="http://schemas.openxmlformats.org/officeDocument/2006/relationships" xmlns:m="http://schemas.openxmlformats.org/officeDocument/2006/math" xmlns:v="urn:schemas-microsoft-com:vml" xmlns:wp14="http://schemas.microsoft.com/office/word/2010/wordprocessingDrawing" xmlns:wp="http://schemas.openxmlformats.org/drawingml/2006/wordprocessingDrawing" xmlns:w10="urn:schemas-microsoft-com:office:word" xmlns:w="http://schemas.openxmlformats.org/wordprocessingml/2006/main" xmlns:w14="http://schemas.microsoft.com/office/word/2010/wordml" xmlns:w15="http://schemas.microsoft.com/office/word/2012/wordml" xmlns:wpg="http://schemas.microsoft.com/office/word/2010/wordprocessingGroup" xmlns:wpi="http://schemas.microsoft.com/office/word/2010/wordprocessingInk" xmlns:wne="http://schemas.microsoft.com/office/word/2006/wordml" xmlns:wps="http://schemas.microsoft.com/office/word/2010/wordprocessingShape" mc:Ignorable="w14 w15 wp14">
-  <w:abstractNum w:abstractNumId="0">
+<w:numbering xmlns:wpc="http://schemas.microsoft.com/office/word/2010/wordprocessingCanvas" xmlns:cx="http://schemas.microsoft.com/office/drawing/2014/chartex" xmlns:mc="http://schemas.openxmlformats.org/markup-compatibility/2006" xmlns:o="urn:schemas-microsoft-com:office:office" xmlns:r="http://schemas.openxmlformats.org/officeDocument/2006/relationships" xmlns:m="http://schemas.openxmlformats.org/officeDocument/2006/math" xmlns:v="urn:schemas-microsoft-com:vml" xmlns:wp14="http://schemas.microsoft.com/office/word/2010/wordprocessingDrawing" xmlns:wp="http://schemas.openxmlformats.org/drawingml/2006/wordprocessingDrawing" xmlns:w10="urn:schemas-microsoft-com:office:word" xmlns:w="http://schemas.openxmlformats.org/wordprocessingml/2006/main" xmlns:w14="http://schemas.microsoft.com/office/word/2010/wordml" xmlns:w15="http://schemas.microsoft.com/office/word/2012/wordml" xmlns:w16se="http://schemas.microsoft.com/office/word/2015/wordml/symex" xmlns:wpg="http://schemas.microsoft.com/office/word/2010/wordprocessingGroup" xmlns:wpi="http://schemas.microsoft.com/office/word/2010/wordprocessingInk" xmlns:wne="http://schemas.microsoft.com/office/word/2006/wordml" xmlns:wps="http://schemas.microsoft.com/office/word/2010/wordprocessingShape" mc:Ignorable="w14 w15 w16se wp14">
+  <w:abstractNum w:abstractNumId="0" w15:restartNumberingAfterBreak="0">
     <w:nsid w:val="0E9A4C4B"/>
     <w:multiLevelType w:val="hybridMultilevel"/>
     <w:tmpl w:val="E37A3D5A"/>
@@ -8250,7 +9285,7 @@
       </w:pPr>
     </w:lvl>
   </w:abstractNum>
-  <w:abstractNum w:abstractNumId="1">
+  <w:abstractNum w:abstractNumId="1" w15:restartNumberingAfterBreak="0">
     <w:nsid w:val="172807CF"/>
     <w:multiLevelType w:val="hybridMultilevel"/>
     <w:tmpl w:val="76A61DE2"/>
@@ -8363,7 +9398,7 @@
       </w:rPr>
     </w:lvl>
   </w:abstractNum>
-  <w:abstractNum w:abstractNumId="2">
+  <w:abstractNum w:abstractNumId="2" w15:restartNumberingAfterBreak="0">
     <w:nsid w:val="3564044E"/>
     <w:multiLevelType w:val="hybridMultilevel"/>
     <w:tmpl w:val="ED601460"/>
@@ -8452,7 +9487,7 @@
       </w:pPr>
     </w:lvl>
   </w:abstractNum>
-  <w:abstractNum w:abstractNumId="3">
+  <w:abstractNum w:abstractNumId="3" w15:restartNumberingAfterBreak="0">
     <w:nsid w:val="4E527773"/>
     <w:multiLevelType w:val="hybridMultilevel"/>
     <w:tmpl w:val="52669EF6"/>
@@ -8541,7 +9576,7 @@
       </w:pPr>
     </w:lvl>
   </w:abstractNum>
-  <w:abstractNum w:abstractNumId="4">
+  <w:abstractNum w:abstractNumId="4" w15:restartNumberingAfterBreak="0">
     <w:nsid w:val="65C75590"/>
     <w:multiLevelType w:val="hybridMultilevel"/>
     <w:tmpl w:val="ABF20570"/>
@@ -8654,7 +9689,7 @@
       </w:rPr>
     </w:lvl>
   </w:abstractNum>
-  <w:abstractNum w:abstractNumId="5">
+  <w:abstractNum w:abstractNumId="5" w15:restartNumberingAfterBreak="0">
     <w:nsid w:val="6AE775CD"/>
     <w:multiLevelType w:val="hybridMultilevel"/>
     <w:tmpl w:val="303E3FF4"/>
@@ -8743,7 +9778,7 @@
       </w:pPr>
     </w:lvl>
   </w:abstractNum>
-  <w:abstractNum w:abstractNumId="6">
+  <w:abstractNum w:abstractNumId="6" w15:restartNumberingAfterBreak="0">
     <w:nsid w:val="76C52BE9"/>
     <w:multiLevelType w:val="hybridMultilevel"/>
     <w:tmpl w:val="E37A3D5A"/>
@@ -8832,7 +9867,7 @@
       </w:pPr>
     </w:lvl>
   </w:abstractNum>
-  <w:abstractNum w:abstractNumId="7">
+  <w:abstractNum w:abstractNumId="7" w15:restartNumberingAfterBreak="0">
     <w:nsid w:val="7875603D"/>
     <w:multiLevelType w:val="hybridMultilevel"/>
     <w:tmpl w:val="D4149C08"/>
@@ -8949,7 +9984,7 @@
 </file>
 
 <file path=word/styles.xml><?xml version="1.0" encoding="utf-8"?>
-<w:styles xmlns:mc="http://schemas.openxmlformats.org/markup-compatibility/2006" xmlns:r="http://schemas.openxmlformats.org/officeDocument/2006/relationships" xmlns:w="http://schemas.openxmlformats.org/wordprocessingml/2006/main" xmlns:w14="http://schemas.microsoft.com/office/word/2010/wordml" xmlns:w15="http://schemas.microsoft.com/office/word/2012/wordml" mc:Ignorable="w14 w15">
+<w:styles xmlns:mc="http://schemas.openxmlformats.org/markup-compatibility/2006" xmlns:r="http://schemas.openxmlformats.org/officeDocument/2006/relationships" xmlns:w="http://schemas.openxmlformats.org/wordprocessingml/2006/main" xmlns:w14="http://schemas.microsoft.com/office/word/2010/wordml" xmlns:w15="http://schemas.microsoft.com/office/word/2012/wordml" xmlns:w16se="http://schemas.microsoft.com/office/word/2015/wordml/symex" mc:Ignorable="w14 w15 w16se">
   <w:docDefaults>
     <w:rPrDefault>
       <w:rPr>
@@ -8961,7 +9996,7 @@
     </w:rPrDefault>
     <w:pPrDefault/>
   </w:docDefaults>
-  <w:latentStyles w:defLockedState="0" w:defUIPriority="99" w:defSemiHidden="0" w:defUnhideWhenUsed="0" w:defQFormat="0" w:count="382">
+  <w:latentStyles w:defLockedState="0" w:defUIPriority="99" w:defSemiHidden="0" w:defUnhideWhenUsed="0" w:defQFormat="0" w:count="371">
     <w:lsdException w:name="Normal" w:uiPriority="0" w:qFormat="1"/>
     <w:lsdException w:name="heading 1" w:uiPriority="9" w:qFormat="1"/>
     <w:lsdException w:name="heading 2" w:semiHidden="1" w:uiPriority="9" w:unhideWhenUsed="1" w:qFormat="1"/>
@@ -9333,8 +10368,6 @@
     <w:lsdException w:name="List Table 5 Dark Accent 6" w:uiPriority="50"/>
     <w:lsdException w:name="List Table 6 Colorful Accent 6" w:uiPriority="51"/>
     <w:lsdException w:name="List Table 7 Colorful Accent 6" w:uiPriority="52"/>
-    <w:lsdException w:name="Mention" w:semiHidden="1" w:unhideWhenUsed="1"/>
-    <w:lsdException w:name="Smart Hyperlink" w:semiHidden="1" w:unhideWhenUsed="1"/>
   </w:latentStyles>
   <w:style w:type="paragraph" w:default="1" w:styleId="Normal">
     <w:name w:val="Normal"/>
@@ -9538,7 +10571,6 @@
       <w:lang w:val="es-ES"/>
     </w:rPr>
     <w:tblPr>
-      <w:tblInd w:w="0" w:type="dxa"/>
       <w:tblBorders>
         <w:top w:val="single" w:sz="4" w:space="0" w:color="auto"/>
         <w:left w:val="single" w:sz="4" w:space="0" w:color="auto"/>
@@ -9547,13 +10579,56 @@
         <w:insideH w:val="single" w:sz="4" w:space="0" w:color="auto"/>
         <w:insideV w:val="single" w:sz="4" w:space="0" w:color="auto"/>
       </w:tblBorders>
-      <w:tblCellMar>
-        <w:top w:w="0" w:type="dxa"/>
-        <w:left w:w="108" w:type="dxa"/>
-        <w:bottom w:w="0" w:type="dxa"/>
-        <w:right w:w="108" w:type="dxa"/>
-      </w:tblCellMar>
     </w:tblPr>
+  </w:style>
+  <w:style w:type="paragraph" w:styleId="HTMLconformatoprevio">
+    <w:name w:val="HTML Preformatted"/>
+    <w:basedOn w:val="Normal"/>
+    <w:link w:val="HTMLconformatoprevioCar"/>
+    <w:uiPriority w:val="99"/>
+    <w:semiHidden/>
+    <w:unhideWhenUsed/>
+    <w:rsid w:val="00B76504"/>
+    <w:pPr>
+      <w:tabs>
+        <w:tab w:val="left" w:pos="916"/>
+        <w:tab w:val="left" w:pos="1832"/>
+        <w:tab w:val="left" w:pos="2748"/>
+        <w:tab w:val="left" w:pos="3664"/>
+        <w:tab w:val="left" w:pos="4580"/>
+        <w:tab w:val="left" w:pos="5496"/>
+        <w:tab w:val="left" w:pos="6412"/>
+        <w:tab w:val="left" w:pos="7328"/>
+        <w:tab w:val="left" w:pos="8244"/>
+        <w:tab w:val="left" w:pos="9160"/>
+        <w:tab w:val="left" w:pos="10076"/>
+        <w:tab w:val="left" w:pos="10992"/>
+        <w:tab w:val="left" w:pos="11908"/>
+        <w:tab w:val="left" w:pos="12824"/>
+        <w:tab w:val="left" w:pos="13740"/>
+        <w:tab w:val="left" w:pos="14656"/>
+      </w:tabs>
+    </w:pPr>
+    <w:rPr>
+      <w:rFonts w:ascii="Courier New" w:eastAsia="Times New Roman" w:hAnsi="Courier New" w:cs="Courier New"/>
+      <w:sz w:val="20"/>
+      <w:szCs w:val="20"/>
+      <w:lang w:eastAsia="es-ES"/>
+    </w:rPr>
+  </w:style>
+  <w:style w:type="character" w:customStyle="1" w:styleId="HTMLconformatoprevioCar">
+    <w:name w:val="HTML con formato previo Car"/>
+    <w:basedOn w:val="Fuentedeprrafopredeter"/>
+    <w:link w:val="HTMLconformatoprevio"/>
+    <w:uiPriority w:val="99"/>
+    <w:semiHidden/>
+    <w:rsid w:val="00B76504"/>
+    <w:rPr>
+      <w:rFonts w:ascii="Courier New" w:eastAsia="Times New Roman" w:hAnsi="Courier New" w:cs="Courier New"/>
+      <w:sz w:val="20"/>
+      <w:szCs w:val="20"/>
+      <w:lang w:val="es-ES" w:eastAsia="es-ES"/>
+    </w:rPr>
   </w:style>
 </w:styles>
 </file>
@@ -9824,7 +10899,7 @@
 </file>
 
 <file path=customXml/itemProps1.xml><?xml version="1.0" encoding="utf-8"?>
-<ds:datastoreItem xmlns:ds="http://schemas.openxmlformats.org/officeDocument/2006/customXml" ds:itemID="{9E62E562-89A8-7A4F-9D2D-31A77ED2C06B}">
+<ds:datastoreItem xmlns:ds="http://schemas.openxmlformats.org/officeDocument/2006/customXml" ds:itemID="{E6E376E8-8304-4C97-9B36-22F16896C420}">
   <ds:schemaRefs>
     <ds:schemaRef ds:uri="http://schemas.openxmlformats.org/officeDocument/2006/bibliography"/>
   </ds:schemaRefs>

</xml_diff>

<commit_message>
Plan de pruebas corregido.
</commit_message>
<xml_diff>
--- a/Docs/Test Plans/US398957-ConsultarInformacionGasolinera-TestPlan.docx
+++ b/Docs/Test Plans/US398957-ConsultarInformacionGasolinera-TestPlan.docx
@@ -2732,7 +2732,7 @@
           <w:bCs/>
           <w:sz w:val="24"/>
         </w:rPr>
-        <w:t>UIT.</w:t>
+        <w:t>UIT.2</w:t>
       </w:r>
       <w:r>
         <w:rPr>
@@ -2741,35 +2741,28 @@
           <w:bCs/>
           <w:sz w:val="24"/>
         </w:rPr>
-        <w:t>1B</w:t>
+        <w:t>A</w:t>
       </w:r>
       <w:r>
         <w:rPr>
           <w:rFonts w:ascii="Calibri" w:hAnsi="Calibri"/>
           <w:sz w:val="24"/>
         </w:rPr>
-        <w:t xml:space="preserve"> </w:t>
+        <w:t xml:space="preserve"> Se verificará que</w:t>
       </w:r>
       <w:r>
         <w:rPr>
           <w:rFonts w:ascii="Calibri" w:hAnsi="Calibri"/>
           <w:sz w:val="24"/>
         </w:rPr>
-        <w:t>La primera vez que usamos la aplicación, en la vista de detalle se abre una solicitud de permiso de ubicación</w:t>
+        <w:t xml:space="preserve"> todos los datos mostrados en la vista detalle se corresponden con los datos de la gasolinera seleccionada, es decir, el nombre, tipo de gaso</w:t>
       </w:r>
       <w:r>
         <w:rPr>
           <w:rFonts w:ascii="Calibri" w:hAnsi="Calibri"/>
           <w:sz w:val="24"/>
         </w:rPr>
-        <w:t>. En esta solicitud podremos seleccionar cualquiera de las tres opciones posibles.</w:t>
-      </w:r>
-      <w:r>
-        <w:rPr>
-          <w:rFonts w:ascii="Calibri" w:hAnsi="Calibri"/>
-          <w:sz w:val="24"/>
-        </w:rPr>
-        <w:t xml:space="preserve"> </w:t>
+        <w:t>lina, precio, icono, dirección.</w:t>
       </w:r>
     </w:p>
     <w:p>
@@ -2797,35 +2790,21 @@
           <w:bCs/>
           <w:sz w:val="24"/>
         </w:rPr>
-        <w:t>A</w:t>
+        <w:t>B</w:t>
       </w:r>
       <w:r>
         <w:rPr>
           <w:rFonts w:ascii="Calibri" w:hAnsi="Calibri"/>
           <w:sz w:val="24"/>
         </w:rPr>
-        <w:t xml:space="preserve"> Se verificará que</w:t>
+        <w:t xml:space="preserve"> </w:t>
       </w:r>
       <w:r>
         <w:rPr>
           <w:rFonts w:ascii="Calibri" w:hAnsi="Calibri"/>
           <w:sz w:val="24"/>
         </w:rPr>
-        <w:t xml:space="preserve"> todos los datos mostrados en la vista detalle se corresponden con los datos de la gasolinera seleccionada, es decir, el nombre, tipo de gasolina, precio, icono, dirección y la ubicación mostrada en el mapa. Para este último dato se comprobará que la latitud y longitud de la vista detalle son los correspondientes a los de la </w:t>
-      </w:r>
-      <w:r>
-        <w:rPr>
-          <w:rFonts w:ascii="Calibri" w:hAnsi="Calibri"/>
-          <w:sz w:val="24"/>
-        </w:rPr>
-        <w:t>gasolinera</w:t>
-      </w:r>
-      <w:r>
-        <w:rPr>
-          <w:rFonts w:ascii="Calibri" w:hAnsi="Calibri"/>
-          <w:sz w:val="24"/>
-        </w:rPr>
-        <w:t>.</w:t>
+        <w:t>Se volverá atrás a la vista principal y se seleccionará, en filtros, el tipo de combustible Gasolina 95 y se pulsará aceptar. Una vez refrescada la vista seleccionaremos una de las gasolineras mostradas en la lista. Se verificará que al llevarnos a la vista detalle los datos obtenidos son los de la gasolinera indicada, más concretamente que el tipo de gasolina mostrada en la vista detalle se corresponde con la gasolina elegida en filtros, es decir, Gasolina 95.</w:t>
       </w:r>
     </w:p>
     <w:p>
@@ -2853,7 +2832,7 @@
           <w:bCs/>
           <w:sz w:val="24"/>
         </w:rPr>
-        <w:t>B</w:t>
+        <w:t>C</w:t>
       </w:r>
       <w:r>
         <w:rPr>
@@ -2867,7 +2846,7 @@
           <w:rFonts w:ascii="Calibri" w:hAnsi="Calibri"/>
           <w:sz w:val="24"/>
         </w:rPr>
-        <w:t>Se volverá atrás a la vista principal y se seleccionará, en filtros, el tipo de combustible Gasolina 95 y se pulsará aceptar. Una vez refrescada la vista seleccionaremos una de las gasolineras mostradas en la lista. Se verificará que al llevarnos a la vista detalle los datos obtenidos son los de la gasolinera indicada, más concretamente que el tipo de gasolina mostrada en la vista detalle se corresponde con la gasolina elegida en filtros, es decir, Gasolina 95.</w:t>
+        <w:t>Se volverá atrás a la vista principal y se seleccionará, en filtros, el tipo de combustible Gasolina 98 y se pulsará aceptar. Una vez refrescada la vista seleccionaremos una de las gasolineras mostradas en la lista. Se verificará que al llevarnos a la vista detalle los datos obtenidos son los de la gasolinera indicada, más concretamente que el tipo de gasolina mostrada en la vista detalle se corresponde con la gasolina elegida en filtros, es decir, Gasolina 98.</w:t>
       </w:r>
     </w:p>
     <w:p>
@@ -2895,7 +2874,7 @@
           <w:bCs/>
           <w:sz w:val="24"/>
         </w:rPr>
-        <w:t>C</w:t>
+        <w:t>D</w:t>
       </w:r>
       <w:r>
         <w:rPr>
@@ -2909,7 +2888,46 @@
           <w:rFonts w:ascii="Calibri" w:hAnsi="Calibri"/>
           <w:sz w:val="24"/>
         </w:rPr>
-        <w:t>Se volverá atrás a la vista principal y se seleccionará, en filtros, el tipo de combustible Gasolina 98 y se pulsará aceptar. Una vez refrescada la vista seleccionaremos una de las gasolineras mostradas en la lista. Se verificará que al llevarnos a la vista detalle los datos obtenidos son los de la gasolinera indicada, más concretamente que el tipo de gasolina mostrada en la vista detalle se corresponde con la gasolina elegida en filtros, es decir, Gasolina 98.</w:t>
+        <w:t xml:space="preserve">Se volverá atrás a la vista principal y se seleccionará, en filtros, el tipo de combustible </w:t>
+      </w:r>
+      <w:proofErr w:type="spellStart"/>
+      <w:r>
+        <w:rPr>
+          <w:rFonts w:ascii="Calibri" w:hAnsi="Calibri"/>
+          <w:sz w:val="24"/>
+        </w:rPr>
+        <w:t>Biodié</w:t>
+      </w:r>
+      <w:r>
+        <w:rPr>
+          <w:rFonts w:ascii="Calibri" w:hAnsi="Calibri"/>
+          <w:sz w:val="24"/>
+        </w:rPr>
+        <w:t>sel</w:t>
+      </w:r>
+      <w:proofErr w:type="spellEnd"/>
+      <w:r>
+        <w:rPr>
+          <w:rFonts w:ascii="Calibri" w:hAnsi="Calibri"/>
+          <w:sz w:val="24"/>
+        </w:rPr>
+        <w:t xml:space="preserve"> y se pulsará aceptar. Una vez refrescada la vista seleccionaremos una de las gasolineras mostradas en la lista. Se verificará que al llevarnos a la vista detalle los datos obtenidos son los de la gasolinera indicada, más concretamente que el tipo de gasolina mostrada en la vista detalle se corresponde con la gasolina elegida en filtros, es decir, </w:t>
+      </w:r>
+      <w:proofErr w:type="spellStart"/>
+      <w:r>
+        <w:rPr>
+          <w:rFonts w:ascii="Calibri" w:hAnsi="Calibri"/>
+          <w:sz w:val="24"/>
+        </w:rPr>
+        <w:t>Biodiésel</w:t>
+      </w:r>
+      <w:proofErr w:type="spellEnd"/>
+      <w:r>
+        <w:rPr>
+          <w:rFonts w:ascii="Calibri" w:hAnsi="Calibri"/>
+          <w:sz w:val="24"/>
+        </w:rPr>
+        <w:t>.</w:t>
       </w:r>
     </w:p>
     <w:p>
@@ -2937,7 +2955,7 @@
           <w:bCs/>
           <w:sz w:val="24"/>
         </w:rPr>
-        <w:t>D</w:t>
+        <w:t>E</w:t>
       </w:r>
       <w:r>
         <w:rPr>
@@ -2951,103 +2969,22 @@
           <w:rFonts w:ascii="Calibri" w:hAnsi="Calibri"/>
           <w:sz w:val="24"/>
         </w:rPr>
-        <w:t xml:space="preserve">Se volverá atrás a la vista principal y se seleccionará, en filtros, el tipo de combustible </w:t>
-      </w:r>
-      <w:proofErr w:type="spellStart"/>
+        <w:t>Se volverá atrás a la vista principal y se seleccionará, en filtros, el tipo de combustible Gasóleo Premium y se pulsará aceptar. Una vez refrescada la vista</w:t>
+      </w:r>
       <w:r>
         <w:rPr>
           <w:rFonts w:ascii="Calibri" w:hAnsi="Calibri"/>
           <w:sz w:val="24"/>
         </w:rPr>
-        <w:t>Biodié</w:t>
+        <w:t xml:space="preserve"> seleccionaremos una de las gasolineras mostradas en la lista. Se verificará que al llevarnos a la vista detalle los datos obtenidos son los de la gasolinera indicada, más </w:t>
       </w:r>
       <w:r>
         <w:rPr>
           <w:rFonts w:ascii="Calibri" w:hAnsi="Calibri"/>
           <w:sz w:val="24"/>
         </w:rPr>
-        <w:t>sel</w:t>
-      </w:r>
-      <w:proofErr w:type="spellEnd"/>
-      <w:r>
-        <w:rPr>
-          <w:rFonts w:ascii="Calibri" w:hAnsi="Calibri"/>
-          <w:sz w:val="24"/>
-        </w:rPr>
-        <w:t xml:space="preserve"> y se pulsará aceptar. Una vez refrescada la vista seleccionaremos una de las gasolineras mostradas en la lista. Se verificará que al llevarnos a la vista detalle los datos obtenidos son los de la gasolinera indicada, más concretamente que el </w:t>
-      </w:r>
-      <w:r>
-        <w:rPr>
-          <w:rFonts w:ascii="Calibri" w:hAnsi="Calibri"/>
-          <w:sz w:val="24"/>
-        </w:rPr>
         <w:lastRenderedPageBreak/>
-        <w:t xml:space="preserve">tipo de gasolina mostrada en la vista detalle se corresponde con la gasolina elegida en filtros, es decir, </w:t>
-      </w:r>
-      <w:proofErr w:type="spellStart"/>
-      <w:r>
-        <w:rPr>
-          <w:rFonts w:ascii="Calibri" w:hAnsi="Calibri"/>
-          <w:sz w:val="24"/>
-        </w:rPr>
-        <w:t>Biodiésel</w:t>
-      </w:r>
-      <w:proofErr w:type="spellEnd"/>
-      <w:r>
-        <w:rPr>
-          <w:rFonts w:ascii="Calibri" w:hAnsi="Calibri"/>
-          <w:sz w:val="24"/>
-        </w:rPr>
-        <w:t>.</w:t>
-      </w:r>
-    </w:p>
-    <w:p>
-      <w:pPr>
-        <w:spacing w:line="360" w:lineRule="auto"/>
-        <w:jc w:val="both"/>
-        <w:rPr>
-          <w:rFonts w:ascii="Calibri" w:hAnsi="Calibri"/>
-          <w:sz w:val="24"/>
-        </w:rPr>
-      </w:pPr>
-      <w:r>
-        <w:rPr>
-          <w:rFonts w:ascii="Calibri" w:hAnsi="Calibri"/>
-          <w:b/>
-          <w:bCs/>
-          <w:sz w:val="24"/>
-        </w:rPr>
-        <w:t>UIT.2</w:t>
-      </w:r>
-      <w:r>
-        <w:rPr>
-          <w:rFonts w:ascii="Calibri" w:hAnsi="Calibri"/>
-          <w:b/>
-          <w:bCs/>
-          <w:sz w:val="24"/>
-        </w:rPr>
-        <w:t>E</w:t>
-      </w:r>
-      <w:r>
-        <w:rPr>
-          <w:rFonts w:ascii="Calibri" w:hAnsi="Calibri"/>
-          <w:sz w:val="24"/>
-        </w:rPr>
-        <w:t xml:space="preserve"> </w:t>
-      </w:r>
-      <w:r>
-        <w:rPr>
-          <w:rFonts w:ascii="Calibri" w:hAnsi="Calibri"/>
-          <w:sz w:val="24"/>
-        </w:rPr>
-        <w:t>Se volverá atrás a la vista principal y se seleccionará, en filtros, el tipo de combustible Gasóleo Premium y se pulsará aceptar. Una vez refrescada la vista</w:t>
-      </w:r>
-      <w:r>
-        <w:rPr>
-          <w:rFonts w:ascii="Calibri" w:hAnsi="Calibri"/>
-          <w:sz w:val="24"/>
-        </w:rPr>
-        <w:t xml:space="preserve"> seleccionaremos una de las gasolineras mostradas en la lista. Se verificará que al llevarnos a la vista detalle los datos obtenidos son los de la gasolinera indicada, más concretamente que el tipo de gasolina mostrada en la vista detalle se corresponde con la gasolina elegida en filtros, es decir, Gasóleo Premium.</w:t>
+        <w:t>concretamente que el tipo de gasolina mostrada en la vista detalle se corresponde con la gasolina elegida en filtros, es decir, Gasóleo Premium.</w:t>
       </w:r>
     </w:p>
     <w:p>
@@ -3316,7 +3253,7 @@
                 <w:sz w:val="24"/>
                 <w:szCs w:val="24"/>
               </w:rPr>
-              <w:t>UIT.1B</w:t>
+              <w:t>UIT.2A</w:t>
             </w:r>
           </w:p>
         </w:tc>
@@ -3335,20 +3272,6 @@
                 <w:szCs w:val="24"/>
               </w:rPr>
             </w:pPr>
-            <w:r>
-              <w:rPr>
-                <w:sz w:val="24"/>
-                <w:szCs w:val="24"/>
-              </w:rPr>
-              <w:t xml:space="preserve">Clic </w:t>
-            </w:r>
-            <w:r>
-              <w:rPr>
-                <w:sz w:val="24"/>
-                <w:szCs w:val="24"/>
-              </w:rPr>
-              <w:t>en una de las opciones de la solicitud de permiso de ubicación. (Solo la primera vez)</w:t>
-            </w:r>
           </w:p>
         </w:tc>
         <w:tc>
@@ -3371,7 +3294,7 @@
                 <w:sz w:val="24"/>
                 <w:szCs w:val="24"/>
               </w:rPr>
-              <w:t>Vista detalle con todos los datos esperados</w:t>
+              <w:t>Los datos mostrados en la vista detalle son los mismos que los datos de la gasolinera seleccionada</w:t>
             </w:r>
           </w:p>
         </w:tc>
@@ -3400,7 +3323,7 @@
                 <w:sz w:val="24"/>
                 <w:szCs w:val="24"/>
               </w:rPr>
-              <w:t>UIT.2A</w:t>
+              <w:t>UIT.2B</w:t>
             </w:r>
           </w:p>
         </w:tc>
@@ -3419,6 +3342,58 @@
                 <w:szCs w:val="24"/>
               </w:rPr>
             </w:pPr>
+            <w:r>
+              <w:rPr>
+                <w:sz w:val="24"/>
+                <w:szCs w:val="24"/>
+              </w:rPr>
+              <w:t xml:space="preserve">Clic </w:t>
+            </w:r>
+            <w:r>
+              <w:rPr>
+                <w:sz w:val="24"/>
+                <w:szCs w:val="24"/>
+              </w:rPr>
+              <w:t>para volver atrás.</w:t>
+            </w:r>
+          </w:p>
+          <w:p>
+            <w:pPr>
+              <w:pStyle w:val="Prrafodelista"/>
+              <w:spacing w:line="360" w:lineRule="auto"/>
+              <w:ind w:left="0"/>
+              <w:jc w:val="both"/>
+              <w:rPr>
+                <w:sz w:val="24"/>
+                <w:szCs w:val="24"/>
+              </w:rPr>
+            </w:pPr>
+            <w:r>
+              <w:rPr>
+                <w:sz w:val="24"/>
+                <w:szCs w:val="24"/>
+              </w:rPr>
+              <w:t>Clic en Filtros, clic sobre la opción Gasolina 95 y luego aceptar.</w:t>
+            </w:r>
+          </w:p>
+          <w:p>
+            <w:pPr>
+              <w:pStyle w:val="Prrafodelista"/>
+              <w:spacing w:line="360" w:lineRule="auto"/>
+              <w:ind w:left="0"/>
+              <w:jc w:val="both"/>
+              <w:rPr>
+                <w:sz w:val="24"/>
+                <w:szCs w:val="24"/>
+              </w:rPr>
+            </w:pPr>
+            <w:r>
+              <w:rPr>
+                <w:sz w:val="24"/>
+                <w:szCs w:val="24"/>
+              </w:rPr>
+              <w:t>Clic en una de las gasolineras</w:t>
+            </w:r>
           </w:p>
         </w:tc>
         <w:tc>
@@ -3441,7 +3416,7 @@
                 <w:sz w:val="24"/>
                 <w:szCs w:val="24"/>
               </w:rPr>
-              <w:t>Los datos mostrados en la vista detalle son los mismos que los datos de la gasolinera seleccionada</w:t>
+              <w:t>Los datos mostrados en la vista detalle son los mismos que los datos de la gasolinera seleccionada. Principalmente comprobar el tipo de gasolina</w:t>
             </w:r>
           </w:p>
         </w:tc>
@@ -3470,7 +3445,7 @@
                 <w:sz w:val="24"/>
                 <w:szCs w:val="24"/>
               </w:rPr>
-              <w:t>UIT.2B</w:t>
+              <w:t>UIT.2C</w:t>
             </w:r>
           </w:p>
         </w:tc>
@@ -3520,7 +3495,7 @@
                 <w:sz w:val="24"/>
                 <w:szCs w:val="24"/>
               </w:rPr>
-              <w:t>Clic en Filtros, clic sobre la opción Gasolina 95 y luego aceptar.</w:t>
+              <w:t>Clic en Filtros, clic sobre la opción Gasolina 98 y luego aceptar.</w:t>
             </w:r>
           </w:p>
           <w:p>
@@ -3592,8 +3567,7 @@
                 <w:sz w:val="24"/>
                 <w:szCs w:val="24"/>
               </w:rPr>
-              <w:lastRenderedPageBreak/>
-              <w:t>UIT.2C</w:t>
+              <w:t>UIT.2D</w:t>
             </w:r>
           </w:p>
         </w:tc>
@@ -3643,25 +3617,42 @@
                 <w:sz w:val="24"/>
                 <w:szCs w:val="24"/>
               </w:rPr>
-              <w:t>Clic en Filtros, clic sobre la opción Gasolina 98 y luego aceptar.</w:t>
-            </w:r>
-          </w:p>
-          <w:p>
-            <w:pPr>
-              <w:pStyle w:val="Prrafodelista"/>
-              <w:spacing w:line="360" w:lineRule="auto"/>
-              <w:ind w:left="0"/>
-              <w:jc w:val="both"/>
-              <w:rPr>
-                <w:sz w:val="24"/>
-                <w:szCs w:val="24"/>
-              </w:rPr>
-            </w:pPr>
-            <w:r>
-              <w:rPr>
-                <w:sz w:val="24"/>
-                <w:szCs w:val="24"/>
-              </w:rPr>
+              <w:t xml:space="preserve">Clic en Filtros, clic sobre la opción </w:t>
+            </w:r>
+            <w:proofErr w:type="spellStart"/>
+            <w:r>
+              <w:rPr>
+                <w:sz w:val="24"/>
+                <w:szCs w:val="24"/>
+              </w:rPr>
+              <w:t>Biodiésel</w:t>
+            </w:r>
+            <w:proofErr w:type="spellEnd"/>
+            <w:r>
+              <w:rPr>
+                <w:sz w:val="24"/>
+                <w:szCs w:val="24"/>
+              </w:rPr>
+              <w:t xml:space="preserve"> y luego aceptar.</w:t>
+            </w:r>
+          </w:p>
+          <w:p>
+            <w:pPr>
+              <w:pStyle w:val="Prrafodelista"/>
+              <w:spacing w:line="360" w:lineRule="auto"/>
+              <w:ind w:left="0"/>
+              <w:jc w:val="both"/>
+              <w:rPr>
+                <w:sz w:val="24"/>
+                <w:szCs w:val="24"/>
+              </w:rPr>
+            </w:pPr>
+            <w:r>
+              <w:rPr>
+                <w:sz w:val="24"/>
+                <w:szCs w:val="24"/>
+              </w:rPr>
+              <w:lastRenderedPageBreak/>
               <w:t>Clic en una de las gasolineras</w:t>
             </w:r>
           </w:p>
@@ -3686,6 +3677,7 @@
                 <w:sz w:val="24"/>
                 <w:szCs w:val="24"/>
               </w:rPr>
+              <w:lastRenderedPageBreak/>
               <w:t>Los datos mostrados en la vista detalle son los mismos que los datos de la gasolinera seleccionada. Principalmente comprobar el tipo de gasolina</w:t>
             </w:r>
           </w:p>
@@ -3715,7 +3707,8 @@
                 <w:sz w:val="24"/>
                 <w:szCs w:val="24"/>
               </w:rPr>
-              <w:t>UIT.2D</w:t>
+              <w:lastRenderedPageBreak/>
+              <w:t>UIT.2E</w:t>
             </w:r>
           </w:p>
         </w:tc>
@@ -3728,7 +3721,6 @@
               <w:pStyle w:val="Prrafodelista"/>
               <w:spacing w:line="360" w:lineRule="auto"/>
               <w:ind w:left="0"/>
-              <w:jc w:val="both"/>
               <w:rPr>
                 <w:sz w:val="24"/>
                 <w:szCs w:val="24"/>
@@ -3754,42 +3746,24 @@
               <w:pStyle w:val="Prrafodelista"/>
               <w:spacing w:line="360" w:lineRule="auto"/>
               <w:ind w:left="0"/>
-              <w:jc w:val="both"/>
-              <w:rPr>
-                <w:sz w:val="24"/>
-                <w:szCs w:val="24"/>
-              </w:rPr>
-            </w:pPr>
-            <w:r>
-              <w:rPr>
-                <w:sz w:val="24"/>
-                <w:szCs w:val="24"/>
-              </w:rPr>
-              <w:t xml:space="preserve">Clic en Filtros, clic sobre la opción </w:t>
-            </w:r>
-            <w:proofErr w:type="spellStart"/>
-            <w:r>
-              <w:rPr>
-                <w:sz w:val="24"/>
-                <w:szCs w:val="24"/>
-              </w:rPr>
-              <w:t>Biodiésel</w:t>
-            </w:r>
-            <w:proofErr w:type="spellEnd"/>
-            <w:r>
-              <w:rPr>
-                <w:sz w:val="24"/>
-                <w:szCs w:val="24"/>
-              </w:rPr>
-              <w:t xml:space="preserve"> y luego aceptar.</w:t>
-            </w:r>
-          </w:p>
-          <w:p>
-            <w:pPr>
-              <w:pStyle w:val="Prrafodelista"/>
-              <w:spacing w:line="360" w:lineRule="auto"/>
-              <w:ind w:left="0"/>
-              <w:jc w:val="both"/>
+              <w:rPr>
+                <w:sz w:val="24"/>
+                <w:szCs w:val="24"/>
+              </w:rPr>
+            </w:pPr>
+            <w:r>
+              <w:rPr>
+                <w:sz w:val="24"/>
+                <w:szCs w:val="24"/>
+              </w:rPr>
+              <w:t>Clic en Filtros, clic sobre la opción Gasóleo Premium y luego aceptar.</w:t>
+            </w:r>
+          </w:p>
+          <w:p>
+            <w:pPr>
+              <w:pStyle w:val="Prrafodelista"/>
+              <w:spacing w:line="360" w:lineRule="auto"/>
+              <w:ind w:left="0"/>
               <w:rPr>
                 <w:sz w:val="24"/>
                 <w:szCs w:val="24"/>
@@ -3829,133 +3803,174 @@
           </w:p>
         </w:tc>
       </w:tr>
-      <w:tr>
-        <w:trPr>
-          <w:jc w:val="center"/>
-        </w:trPr>
-        <w:tc>
-          <w:tcPr>
-            <w:tcW w:w="2042" w:type="dxa"/>
-          </w:tcPr>
-          <w:p>
-            <w:pPr>
-              <w:pStyle w:val="Prrafodelista"/>
-              <w:spacing w:line="360" w:lineRule="auto"/>
-              <w:ind w:left="0"/>
-              <w:jc w:val="both"/>
-              <w:rPr>
-                <w:sz w:val="24"/>
-                <w:szCs w:val="24"/>
-              </w:rPr>
-            </w:pPr>
-            <w:r>
-              <w:rPr>
-                <w:sz w:val="24"/>
-                <w:szCs w:val="24"/>
-              </w:rPr>
-              <w:t>UIT.2E</w:t>
-            </w:r>
-          </w:p>
-        </w:tc>
-        <w:tc>
-          <w:tcPr>
-            <w:tcW w:w="2941" w:type="dxa"/>
-          </w:tcPr>
-          <w:p>
-            <w:pPr>
-              <w:pStyle w:val="Prrafodelista"/>
-              <w:spacing w:line="360" w:lineRule="auto"/>
-              <w:ind w:left="0"/>
-              <w:rPr>
-                <w:sz w:val="24"/>
-                <w:szCs w:val="24"/>
-              </w:rPr>
-            </w:pPr>
-            <w:r>
-              <w:rPr>
-                <w:sz w:val="24"/>
-                <w:szCs w:val="24"/>
-              </w:rPr>
-              <w:t xml:space="preserve">Clic </w:t>
-            </w:r>
-            <w:r>
-              <w:rPr>
-                <w:sz w:val="24"/>
-                <w:szCs w:val="24"/>
-              </w:rPr>
-              <w:t>para volver atrás.</w:t>
-            </w:r>
-          </w:p>
-          <w:p>
-            <w:pPr>
-              <w:pStyle w:val="Prrafodelista"/>
-              <w:spacing w:line="360" w:lineRule="auto"/>
-              <w:ind w:left="0"/>
-              <w:rPr>
-                <w:sz w:val="24"/>
-                <w:szCs w:val="24"/>
-              </w:rPr>
-            </w:pPr>
-            <w:r>
-              <w:rPr>
-                <w:sz w:val="24"/>
-                <w:szCs w:val="24"/>
-              </w:rPr>
-              <w:t>Clic en Filtros, clic sobre la opción Gasóleo Premium y luego aceptar.</w:t>
-            </w:r>
-          </w:p>
-          <w:p>
-            <w:pPr>
-              <w:pStyle w:val="Prrafodelista"/>
-              <w:spacing w:line="360" w:lineRule="auto"/>
-              <w:ind w:left="0"/>
-              <w:rPr>
-                <w:sz w:val="24"/>
-                <w:szCs w:val="24"/>
-              </w:rPr>
-            </w:pPr>
-            <w:r>
-              <w:rPr>
-                <w:sz w:val="24"/>
-                <w:szCs w:val="24"/>
-              </w:rPr>
-              <w:t>Clic en una de las gasolineras</w:t>
-            </w:r>
-          </w:p>
-        </w:tc>
-        <w:tc>
-          <w:tcPr>
-            <w:tcW w:w="3117" w:type="dxa"/>
-          </w:tcPr>
-          <w:p>
-            <w:pPr>
-              <w:pStyle w:val="Prrafodelista"/>
-              <w:spacing w:line="360" w:lineRule="auto"/>
-              <w:ind w:left="0"/>
-              <w:jc w:val="both"/>
-              <w:rPr>
-                <w:sz w:val="24"/>
-                <w:szCs w:val="24"/>
-              </w:rPr>
-            </w:pPr>
-            <w:r>
-              <w:rPr>
-                <w:sz w:val="24"/>
-                <w:szCs w:val="24"/>
-              </w:rPr>
-              <w:t>Los datos mostrados en la vista detalle son los mismos que los datos de la gasolinera seleccionada. Principalmente comprobar el tipo de gasolina</w:t>
-            </w:r>
-          </w:p>
-        </w:tc>
-      </w:tr>
     </w:tbl>
     <w:p>
       <w:pPr>
-        <w:spacing w:line="360" w:lineRule="auto"/>
-        <w:jc w:val="both"/>
-        <w:rPr>
-          <w:rFonts w:ascii="Calibri" w:hAnsi="Calibri"/>
-          <w:sz w:val="24"/>
+        <w:pStyle w:val="Default"/>
+        <w:spacing w:line="360" w:lineRule="auto"/>
+        <w:rPr>
+          <w:rFonts w:cstheme="minorBidi"/>
+          <w:color w:val="auto"/>
+        </w:rPr>
+      </w:pPr>
+    </w:p>
+    <w:p>
+      <w:pPr>
+        <w:pStyle w:val="Default"/>
+        <w:spacing w:line="360" w:lineRule="auto"/>
+        <w:rPr>
+          <w:rFonts w:cstheme="minorBidi"/>
+          <w:color w:val="auto"/>
+        </w:rPr>
+      </w:pPr>
+    </w:p>
+    <w:p>
+      <w:pPr>
+        <w:pStyle w:val="Default"/>
+        <w:spacing w:line="360" w:lineRule="auto"/>
+        <w:rPr>
+          <w:rFonts w:cstheme="minorBidi"/>
+          <w:color w:val="auto"/>
+        </w:rPr>
+      </w:pPr>
+    </w:p>
+    <w:p>
+      <w:pPr>
+        <w:pStyle w:val="Default"/>
+        <w:spacing w:line="360" w:lineRule="auto"/>
+        <w:rPr>
+          <w:rFonts w:cstheme="minorBidi"/>
+          <w:color w:val="auto"/>
+        </w:rPr>
+      </w:pPr>
+    </w:p>
+    <w:p>
+      <w:pPr>
+        <w:pStyle w:val="Default"/>
+        <w:spacing w:line="360" w:lineRule="auto"/>
+        <w:rPr>
+          <w:rFonts w:cstheme="minorBidi"/>
+          <w:color w:val="auto"/>
+        </w:rPr>
+      </w:pPr>
+    </w:p>
+    <w:p>
+      <w:pPr>
+        <w:pStyle w:val="Default"/>
+        <w:spacing w:line="360" w:lineRule="auto"/>
+        <w:rPr>
+          <w:rFonts w:cstheme="minorBidi"/>
+          <w:color w:val="auto"/>
+        </w:rPr>
+      </w:pPr>
+    </w:p>
+    <w:p>
+      <w:pPr>
+        <w:pStyle w:val="Default"/>
+        <w:spacing w:line="360" w:lineRule="auto"/>
+        <w:rPr>
+          <w:rFonts w:cstheme="minorBidi"/>
+          <w:color w:val="auto"/>
+        </w:rPr>
+      </w:pPr>
+    </w:p>
+    <w:p>
+      <w:pPr>
+        <w:pStyle w:val="Default"/>
+        <w:spacing w:line="360" w:lineRule="auto"/>
+        <w:rPr>
+          <w:rFonts w:cstheme="minorBidi"/>
+          <w:color w:val="auto"/>
+        </w:rPr>
+      </w:pPr>
+    </w:p>
+    <w:p>
+      <w:pPr>
+        <w:pStyle w:val="Default"/>
+        <w:spacing w:line="360" w:lineRule="auto"/>
+        <w:rPr>
+          <w:rFonts w:cstheme="minorBidi"/>
+          <w:color w:val="auto"/>
+        </w:rPr>
+      </w:pPr>
+    </w:p>
+    <w:p>
+      <w:pPr>
+        <w:pStyle w:val="Default"/>
+        <w:spacing w:line="360" w:lineRule="auto"/>
+        <w:rPr>
+          <w:rFonts w:cstheme="minorBidi"/>
+          <w:color w:val="auto"/>
+        </w:rPr>
+      </w:pPr>
+    </w:p>
+    <w:p>
+      <w:pPr>
+        <w:pStyle w:val="Default"/>
+        <w:spacing w:line="360" w:lineRule="auto"/>
+        <w:rPr>
+          <w:rFonts w:cstheme="minorBidi"/>
+          <w:color w:val="auto"/>
+        </w:rPr>
+      </w:pPr>
+    </w:p>
+    <w:p>
+      <w:pPr>
+        <w:pStyle w:val="Default"/>
+        <w:spacing w:line="360" w:lineRule="auto"/>
+        <w:rPr>
+          <w:rFonts w:cstheme="minorBidi"/>
+          <w:color w:val="auto"/>
+        </w:rPr>
+      </w:pPr>
+    </w:p>
+    <w:p>
+      <w:pPr>
+        <w:pStyle w:val="Default"/>
+        <w:spacing w:line="360" w:lineRule="auto"/>
+        <w:rPr>
+          <w:rFonts w:cstheme="minorBidi"/>
+          <w:color w:val="auto"/>
+        </w:rPr>
+      </w:pPr>
+    </w:p>
+    <w:p>
+      <w:pPr>
+        <w:pStyle w:val="Default"/>
+        <w:spacing w:line="360" w:lineRule="auto"/>
+        <w:rPr>
+          <w:rFonts w:cstheme="minorBidi"/>
+          <w:color w:val="auto"/>
+        </w:rPr>
+      </w:pPr>
+    </w:p>
+    <w:p>
+      <w:pPr>
+        <w:pStyle w:val="Default"/>
+        <w:spacing w:line="360" w:lineRule="auto"/>
+        <w:rPr>
+          <w:rFonts w:cstheme="minorBidi"/>
+          <w:color w:val="auto"/>
+        </w:rPr>
+      </w:pPr>
+    </w:p>
+    <w:p>
+      <w:pPr>
+        <w:pStyle w:val="Default"/>
+        <w:spacing w:line="360" w:lineRule="auto"/>
+        <w:rPr>
+          <w:rFonts w:cstheme="minorBidi"/>
+          <w:color w:val="auto"/>
+        </w:rPr>
+      </w:pPr>
+    </w:p>
+    <w:p>
+      <w:pPr>
+        <w:pStyle w:val="Default"/>
+        <w:spacing w:line="360" w:lineRule="auto"/>
+        <w:rPr>
+          <w:rFonts w:cstheme="minorBidi"/>
+          <w:color w:val="auto"/>
         </w:rPr>
       </w:pPr>
     </w:p>
@@ -3969,72 +3984,8 @@
           <w:color w:val="auto"/>
         </w:rPr>
       </w:pPr>
-    </w:p>
-    <w:p>
-      <w:pPr>
-        <w:pStyle w:val="Default"/>
-        <w:spacing w:line="360" w:lineRule="auto"/>
-        <w:rPr>
-          <w:b/>
-          <w:bCs/>
-          <w:color w:val="auto"/>
-        </w:rPr>
-      </w:pPr>
-    </w:p>
-    <w:p>
-      <w:pPr>
-        <w:pStyle w:val="Default"/>
-        <w:spacing w:line="360" w:lineRule="auto"/>
-        <w:rPr>
-          <w:b/>
-          <w:bCs/>
-          <w:color w:val="auto"/>
-        </w:rPr>
-      </w:pPr>
-    </w:p>
-    <w:p>
-      <w:pPr>
-        <w:pStyle w:val="Default"/>
-        <w:spacing w:line="360" w:lineRule="auto"/>
-        <w:rPr>
-          <w:b/>
-          <w:bCs/>
-          <w:color w:val="auto"/>
-        </w:rPr>
-      </w:pPr>
-    </w:p>
-    <w:p>
-      <w:pPr>
-        <w:pStyle w:val="Default"/>
-        <w:spacing w:line="360" w:lineRule="auto"/>
-        <w:rPr>
-          <w:b/>
-          <w:bCs/>
-          <w:color w:val="auto"/>
-        </w:rPr>
-      </w:pPr>
-    </w:p>
-    <w:p>
-      <w:pPr>
-        <w:pStyle w:val="Default"/>
-        <w:spacing w:line="360" w:lineRule="auto"/>
-        <w:rPr>
-          <w:b/>
-          <w:bCs/>
-          <w:color w:val="auto"/>
-        </w:rPr>
-      </w:pPr>
-    </w:p>
-    <w:p>
-      <w:pPr>
-        <w:pStyle w:val="Default"/>
-        <w:spacing w:line="360" w:lineRule="auto"/>
-        <w:rPr>
-          <w:b/>
-          <w:bCs/>
-          <w:color w:val="auto"/>
-        </w:rPr>
-      </w:pPr>
+      <w:bookmarkStart w:id="0" w:name="_GoBack"/>
+      <w:bookmarkEnd w:id="0"/>
     </w:p>
     <w:p>
       <w:pPr>
@@ -7196,1681 +7147,6 @@
         </w:rPr>
       </w:pPr>
     </w:p>
-    <w:p>
-      <w:pPr>
-        <w:spacing w:line="360" w:lineRule="auto"/>
-        <w:rPr>
-          <w:rFonts w:ascii="Calibri" w:hAnsi="Calibri"/>
-          <w:sz w:val="24"/>
-        </w:rPr>
-      </w:pPr>
-      <w:bookmarkStart w:id="0" w:name="_GoBack"/>
-      <w:bookmarkEnd w:id="0"/>
-    </w:p>
-    <w:p>
-      <w:pPr>
-        <w:pStyle w:val="Prrafodelista"/>
-        <w:numPr>
-          <w:ilvl w:val="0"/>
-          <w:numId w:val="1"/>
-        </w:numPr>
-        <w:spacing w:line="360" w:lineRule="auto"/>
-        <w:jc w:val="both"/>
-        <w:rPr>
-          <w:b/>
-          <w:sz w:val="24"/>
-          <w:szCs w:val="24"/>
-          <w:u w:val="single"/>
-        </w:rPr>
-      </w:pPr>
-      <w:r>
-        <w:rPr>
-          <w:b/>
-          <w:sz w:val="24"/>
-          <w:szCs w:val="24"/>
-          <w:u w:val="single"/>
-        </w:rPr>
-        <w:lastRenderedPageBreak/>
-        <w:t xml:space="preserve">Pruebas unitarias de las clases de </w:t>
-      </w:r>
-      <w:proofErr w:type="spellStart"/>
-      <w:r>
-        <w:rPr>
-          <w:b/>
-          <w:sz w:val="24"/>
-          <w:szCs w:val="24"/>
-          <w:u w:val="single"/>
-        </w:rPr>
-        <w:t>Presenter</w:t>
-      </w:r>
-      <w:proofErr w:type="spellEnd"/>
-    </w:p>
-    <w:p>
-      <w:pPr>
-        <w:pStyle w:val="Prrafodelista"/>
-        <w:spacing w:line="360" w:lineRule="auto"/>
-        <w:ind w:left="360"/>
-        <w:jc w:val="both"/>
-        <w:rPr>
-          <w:sz w:val="24"/>
-          <w:szCs w:val="24"/>
-        </w:rPr>
-      </w:pPr>
-    </w:p>
-    <w:p>
-      <w:pPr>
-        <w:pStyle w:val="Prrafodelista"/>
-        <w:spacing w:line="360" w:lineRule="auto"/>
-        <w:ind w:left="360"/>
-        <w:jc w:val="both"/>
-        <w:rPr>
-          <w:sz w:val="24"/>
-          <w:szCs w:val="24"/>
-        </w:rPr>
-      </w:pPr>
-      <w:r>
-        <w:rPr>
-          <w:b/>
-          <w:bCs/>
-          <w:sz w:val="24"/>
-          <w:szCs w:val="24"/>
-        </w:rPr>
-        <w:t xml:space="preserve">Clase </w:t>
-      </w:r>
-      <w:proofErr w:type="spellStart"/>
-      <w:r>
-        <w:rPr>
-          <w:b/>
-          <w:bCs/>
-          <w:sz w:val="24"/>
-          <w:szCs w:val="24"/>
-        </w:rPr>
-        <w:t>PresenterGasolineras</w:t>
-      </w:r>
-      <w:proofErr w:type="spellEnd"/>
-      <w:r>
-        <w:rPr>
-          <w:b/>
-          <w:bCs/>
-          <w:sz w:val="24"/>
-          <w:szCs w:val="24"/>
-        </w:rPr>
-        <w:t>:</w:t>
-      </w:r>
-      <w:r>
-        <w:rPr>
-          <w:sz w:val="24"/>
-          <w:szCs w:val="24"/>
-        </w:rPr>
-        <w:t xml:space="preserve"> Se desarrollarán las pruebas pertinentes de los métodos de la clase </w:t>
-      </w:r>
-      <w:proofErr w:type="spellStart"/>
-      <w:r>
-        <w:rPr>
-          <w:sz w:val="24"/>
-          <w:szCs w:val="24"/>
-        </w:rPr>
-        <w:t>PresenterGasolineras</w:t>
-      </w:r>
-      <w:proofErr w:type="spellEnd"/>
-      <w:r>
-        <w:rPr>
-          <w:sz w:val="24"/>
-          <w:szCs w:val="24"/>
-        </w:rPr>
-        <w:t xml:space="preserve"> relacionados con la historia de usuario:</w:t>
-      </w:r>
-    </w:p>
-    <w:p>
-      <w:pPr>
-        <w:spacing w:line="360" w:lineRule="auto"/>
-        <w:jc w:val="both"/>
-        <w:rPr>
-          <w:rFonts w:ascii="Calibri" w:hAnsi="Calibri"/>
-          <w:sz w:val="24"/>
-          <w:u w:val="single"/>
-        </w:rPr>
-      </w:pPr>
-      <w:r>
-        <w:rPr>
-          <w:rFonts w:ascii="Calibri" w:hAnsi="Calibri"/>
-          <w:b/>
-          <w:bCs/>
-          <w:sz w:val="24"/>
-        </w:rPr>
-        <w:t>UT.4</w:t>
-      </w:r>
-      <w:r>
-        <w:rPr>
-          <w:rFonts w:ascii="Calibri" w:hAnsi="Calibri"/>
-          <w:sz w:val="24"/>
-        </w:rPr>
-        <w:t xml:space="preserve"> Método </w:t>
-      </w:r>
-      <w:proofErr w:type="spellStart"/>
-      <w:proofErr w:type="gramStart"/>
-      <w:r>
-        <w:rPr>
-          <w:rFonts w:ascii="Calibri" w:hAnsi="Calibri"/>
-          <w:sz w:val="24"/>
-        </w:rPr>
-        <w:t>getLatitudLongitud</w:t>
-      </w:r>
-      <w:proofErr w:type="spellEnd"/>
-      <w:r>
-        <w:rPr>
-          <w:rFonts w:ascii="Calibri" w:hAnsi="Calibri"/>
-          <w:sz w:val="24"/>
-        </w:rPr>
-        <w:t>(</w:t>
-      </w:r>
-      <w:proofErr w:type="gramEnd"/>
-      <w:r>
-        <w:rPr>
-          <w:rFonts w:ascii="Calibri" w:hAnsi="Calibri"/>
-          <w:sz w:val="24"/>
-        </w:rPr>
-        <w:t>).</w:t>
-      </w:r>
-    </w:p>
-    <w:p>
-      <w:pPr>
-        <w:pStyle w:val="HTMLconformatoprevio"/>
-        <w:tabs>
-          <w:tab w:val="clear" w:pos="1832"/>
-        </w:tabs>
-        <w:rPr>
-          <w:rFonts w:asciiTheme="minorHAnsi" w:hAnsiTheme="minorHAnsi" w:cstheme="minorHAnsi"/>
-          <w:sz w:val="24"/>
-          <w:szCs w:val="24"/>
-        </w:rPr>
-      </w:pPr>
-      <w:r>
-        <w:rPr>
-          <w:rFonts w:asciiTheme="minorHAnsi" w:hAnsiTheme="minorHAnsi" w:cstheme="minorHAnsi"/>
-          <w:sz w:val="24"/>
-          <w:szCs w:val="24"/>
-        </w:rPr>
-        <w:t xml:space="preserve">Gasolinera1 = </w:t>
-      </w:r>
-      <w:r>
-        <w:rPr>
-          <w:rFonts w:asciiTheme="minorHAnsi" w:hAnsiTheme="minorHAnsi" w:cstheme="minorHAnsi"/>
-          <w:sz w:val="24"/>
-          <w:szCs w:val="24"/>
-        </w:rPr>
-        <w:t>{</w:t>
-      </w:r>
-      <w:r>
-        <w:rPr>
-          <w:rFonts w:asciiTheme="minorHAnsi" w:hAnsiTheme="minorHAnsi" w:cstheme="minorHAnsi"/>
-          <w:sz w:val="24"/>
-          <w:szCs w:val="24"/>
-        </w:rPr>
-        <w:t>0, "</w:t>
-      </w:r>
-      <w:r>
-        <w:rPr>
-          <w:rFonts w:asciiTheme="minorHAnsi" w:hAnsiTheme="minorHAnsi" w:cstheme="minorHAnsi"/>
-          <w:sz w:val="24"/>
-          <w:szCs w:val="24"/>
-        </w:rPr>
-        <w:t>Castro</w:t>
-      </w:r>
-      <w:r>
-        <w:rPr>
-          <w:rFonts w:asciiTheme="minorHAnsi" w:hAnsiTheme="minorHAnsi" w:cstheme="minorHAnsi"/>
-          <w:sz w:val="24"/>
-          <w:szCs w:val="24"/>
-        </w:rPr>
-        <w:t>", "Cantabria", "Calle 1"</w:t>
-      </w:r>
-      <w:r>
-        <w:rPr>
-          <w:rFonts w:asciiTheme="minorHAnsi" w:hAnsiTheme="minorHAnsi" w:cstheme="minorHAnsi"/>
-          <w:sz w:val="24"/>
-          <w:szCs w:val="24"/>
-        </w:rPr>
-        <w:t xml:space="preserve">, </w:t>
-      </w:r>
-      <w:r>
-        <w:rPr>
-          <w:rFonts w:asciiTheme="minorHAnsi" w:hAnsiTheme="minorHAnsi" w:cstheme="minorHAnsi"/>
-          <w:sz w:val="24"/>
-          <w:szCs w:val="24"/>
-        </w:rPr>
-        <w:t>0.91, 1.06, 1.11, 1.31, 1.01, "CEPSA", 40, -3</w:t>
-      </w:r>
-      <w:r>
-        <w:rPr>
-          <w:rFonts w:asciiTheme="minorHAnsi" w:hAnsiTheme="minorHAnsi" w:cstheme="minorHAnsi"/>
-          <w:sz w:val="24"/>
-          <w:szCs w:val="24"/>
-        </w:rPr>
-        <w:t>}</w:t>
-      </w:r>
-    </w:p>
-    <w:p>
-      <w:pPr>
-        <w:pStyle w:val="HTMLconformatoprevio"/>
-        <w:tabs>
-          <w:tab w:val="clear" w:pos="1832"/>
-        </w:tabs>
-        <w:rPr>
-          <w:rFonts w:asciiTheme="minorHAnsi" w:hAnsiTheme="minorHAnsi" w:cstheme="minorHAnsi"/>
-          <w:sz w:val="24"/>
-          <w:szCs w:val="24"/>
-        </w:rPr>
-      </w:pPr>
-    </w:p>
-    <w:p>
-      <w:pPr>
-        <w:pStyle w:val="HTMLconformatoprevio"/>
-        <w:tabs>
-          <w:tab w:val="clear" w:pos="1832"/>
-        </w:tabs>
-        <w:rPr>
-          <w:rFonts w:asciiTheme="minorHAnsi" w:hAnsiTheme="minorHAnsi" w:cstheme="minorHAnsi"/>
-          <w:sz w:val="24"/>
-          <w:szCs w:val="24"/>
-        </w:rPr>
-      </w:pPr>
-      <w:r>
-        <w:rPr>
-          <w:rFonts w:asciiTheme="minorHAnsi" w:hAnsiTheme="minorHAnsi" w:cstheme="minorHAnsi"/>
-          <w:sz w:val="24"/>
-          <w:szCs w:val="24"/>
-        </w:rPr>
-        <w:t>Gasolinera</w:t>
-      </w:r>
-      <w:r>
-        <w:rPr>
-          <w:rFonts w:asciiTheme="minorHAnsi" w:hAnsiTheme="minorHAnsi" w:cstheme="minorHAnsi"/>
-          <w:sz w:val="24"/>
-          <w:szCs w:val="24"/>
-        </w:rPr>
-        <w:t>2</w:t>
-      </w:r>
-      <w:r>
-        <w:rPr>
-          <w:rFonts w:asciiTheme="minorHAnsi" w:hAnsiTheme="minorHAnsi" w:cstheme="minorHAnsi"/>
-          <w:sz w:val="24"/>
-          <w:szCs w:val="24"/>
-        </w:rPr>
-        <w:t xml:space="preserve"> = </w:t>
-      </w:r>
-      <w:r>
-        <w:rPr>
-          <w:rFonts w:asciiTheme="minorHAnsi" w:hAnsiTheme="minorHAnsi" w:cstheme="minorHAnsi"/>
-          <w:sz w:val="24"/>
-          <w:szCs w:val="24"/>
-        </w:rPr>
-        <w:t>{</w:t>
-      </w:r>
-      <w:r>
-        <w:rPr>
-          <w:rFonts w:asciiTheme="minorHAnsi" w:hAnsiTheme="minorHAnsi" w:cstheme="minorHAnsi"/>
-          <w:sz w:val="24"/>
-          <w:szCs w:val="24"/>
-        </w:rPr>
-        <w:t>0, "</w:t>
-      </w:r>
-      <w:proofErr w:type="spellStart"/>
-      <w:r>
-        <w:rPr>
-          <w:rFonts w:asciiTheme="minorHAnsi" w:hAnsiTheme="minorHAnsi" w:cstheme="minorHAnsi"/>
-          <w:sz w:val="24"/>
-          <w:szCs w:val="24"/>
-        </w:rPr>
-        <w:t>Viesgo</w:t>
-      </w:r>
-      <w:proofErr w:type="spellEnd"/>
-      <w:r>
-        <w:rPr>
-          <w:rFonts w:asciiTheme="minorHAnsi" w:hAnsiTheme="minorHAnsi" w:cstheme="minorHAnsi"/>
-          <w:sz w:val="24"/>
-          <w:szCs w:val="24"/>
-        </w:rPr>
-        <w:t xml:space="preserve">", "Cantabria", </w:t>
-      </w:r>
-      <w:r>
-        <w:rPr>
-          <w:rFonts w:asciiTheme="minorHAnsi" w:hAnsiTheme="minorHAnsi" w:cstheme="minorHAnsi"/>
-          <w:sz w:val="24"/>
-          <w:szCs w:val="24"/>
-        </w:rPr>
-        <w:t>"Calle 2</w:t>
-      </w:r>
-      <w:r>
-        <w:rPr>
-          <w:rFonts w:asciiTheme="minorHAnsi" w:hAnsiTheme="minorHAnsi" w:cstheme="minorHAnsi"/>
-          <w:sz w:val="24"/>
-          <w:szCs w:val="24"/>
-        </w:rPr>
-        <w:t>"</w:t>
-      </w:r>
-      <w:r>
-        <w:rPr>
-          <w:rFonts w:asciiTheme="minorHAnsi" w:hAnsiTheme="minorHAnsi" w:cstheme="minorHAnsi"/>
-          <w:sz w:val="24"/>
-          <w:szCs w:val="24"/>
-        </w:rPr>
-        <w:t xml:space="preserve">, </w:t>
-      </w:r>
-      <w:r>
-        <w:rPr>
-          <w:rFonts w:asciiTheme="minorHAnsi" w:hAnsiTheme="minorHAnsi" w:cstheme="minorHAnsi"/>
-          <w:sz w:val="24"/>
-          <w:szCs w:val="24"/>
-        </w:rPr>
-        <w:t>1.01</w:t>
-      </w:r>
-      <w:r>
-        <w:rPr>
-          <w:rFonts w:asciiTheme="minorHAnsi" w:hAnsiTheme="minorHAnsi" w:cstheme="minorHAnsi"/>
-          <w:sz w:val="24"/>
-          <w:szCs w:val="24"/>
-        </w:rPr>
-        <w:t xml:space="preserve">, </w:t>
-      </w:r>
-      <w:r>
-        <w:rPr>
-          <w:rFonts w:asciiTheme="minorHAnsi" w:hAnsiTheme="minorHAnsi" w:cstheme="minorHAnsi"/>
-          <w:sz w:val="24"/>
-          <w:szCs w:val="24"/>
-        </w:rPr>
-        <w:t>1.09</w:t>
-      </w:r>
-      <w:r>
-        <w:rPr>
-          <w:rFonts w:asciiTheme="minorHAnsi" w:hAnsiTheme="minorHAnsi" w:cstheme="minorHAnsi"/>
-          <w:sz w:val="24"/>
-          <w:szCs w:val="24"/>
-        </w:rPr>
-        <w:t xml:space="preserve">, 1.11, </w:t>
-      </w:r>
-      <w:r>
-        <w:rPr>
-          <w:rFonts w:asciiTheme="minorHAnsi" w:hAnsiTheme="minorHAnsi" w:cstheme="minorHAnsi"/>
-          <w:sz w:val="24"/>
-          <w:szCs w:val="24"/>
-        </w:rPr>
-        <w:t>1.26</w:t>
-      </w:r>
-      <w:r>
-        <w:rPr>
-          <w:rFonts w:asciiTheme="minorHAnsi" w:hAnsiTheme="minorHAnsi" w:cstheme="minorHAnsi"/>
-          <w:sz w:val="24"/>
-          <w:szCs w:val="24"/>
-        </w:rPr>
-        <w:t xml:space="preserve">, </w:t>
-      </w:r>
-      <w:r>
-        <w:rPr>
-          <w:rFonts w:asciiTheme="minorHAnsi" w:hAnsiTheme="minorHAnsi" w:cstheme="minorHAnsi"/>
-          <w:sz w:val="24"/>
-          <w:szCs w:val="24"/>
-        </w:rPr>
-        <w:t>1.16</w:t>
-      </w:r>
-      <w:r>
-        <w:rPr>
-          <w:rFonts w:asciiTheme="minorHAnsi" w:hAnsiTheme="minorHAnsi" w:cstheme="minorHAnsi"/>
-          <w:sz w:val="24"/>
-          <w:szCs w:val="24"/>
-        </w:rPr>
-        <w:t>, "</w:t>
-      </w:r>
-      <w:r>
-        <w:rPr>
-          <w:rFonts w:asciiTheme="minorHAnsi" w:hAnsiTheme="minorHAnsi" w:cstheme="minorHAnsi"/>
-          <w:sz w:val="24"/>
-          <w:szCs w:val="24"/>
-        </w:rPr>
-        <w:t>Repsol</w:t>
-      </w:r>
-      <w:r>
-        <w:rPr>
-          <w:rFonts w:asciiTheme="minorHAnsi" w:hAnsiTheme="minorHAnsi" w:cstheme="minorHAnsi"/>
-          <w:sz w:val="24"/>
-          <w:szCs w:val="24"/>
-        </w:rPr>
-        <w:t xml:space="preserve">", </w:t>
-      </w:r>
-      <w:r>
-        <w:rPr>
-          <w:rFonts w:asciiTheme="minorHAnsi" w:hAnsiTheme="minorHAnsi" w:cstheme="minorHAnsi"/>
-          <w:sz w:val="24"/>
-          <w:szCs w:val="24"/>
-        </w:rPr>
-        <w:t>-10</w:t>
-      </w:r>
-      <w:r>
-        <w:rPr>
-          <w:rFonts w:asciiTheme="minorHAnsi" w:hAnsiTheme="minorHAnsi" w:cstheme="minorHAnsi"/>
-          <w:sz w:val="24"/>
-          <w:szCs w:val="24"/>
-        </w:rPr>
-        <w:t xml:space="preserve">, </w:t>
-      </w:r>
-      <w:r>
-        <w:rPr>
-          <w:rFonts w:asciiTheme="minorHAnsi" w:hAnsiTheme="minorHAnsi" w:cstheme="minorHAnsi"/>
-          <w:sz w:val="24"/>
-          <w:szCs w:val="24"/>
-        </w:rPr>
-        <w:t>20</w:t>
-      </w:r>
-      <w:r>
-        <w:rPr>
-          <w:rFonts w:asciiTheme="minorHAnsi" w:hAnsiTheme="minorHAnsi" w:cstheme="minorHAnsi"/>
-          <w:sz w:val="24"/>
-          <w:szCs w:val="24"/>
-        </w:rPr>
-        <w:t>}</w:t>
-      </w:r>
-    </w:p>
-    <w:p>
-      <w:pPr>
-        <w:pStyle w:val="HTMLconformatoprevio"/>
-        <w:tabs>
-          <w:tab w:val="clear" w:pos="1832"/>
-        </w:tabs>
-        <w:rPr>
-          <w:rFonts w:asciiTheme="minorHAnsi" w:hAnsiTheme="minorHAnsi" w:cstheme="minorHAnsi"/>
-          <w:sz w:val="24"/>
-          <w:szCs w:val="24"/>
-        </w:rPr>
-      </w:pPr>
-    </w:p>
-    <w:p>
-      <w:pPr>
-        <w:pStyle w:val="HTMLconformatoprevio"/>
-        <w:tabs>
-          <w:tab w:val="clear" w:pos="1832"/>
-        </w:tabs>
-        <w:rPr>
-          <w:rFonts w:asciiTheme="minorHAnsi" w:hAnsiTheme="minorHAnsi" w:cstheme="minorHAnsi"/>
-          <w:sz w:val="24"/>
-          <w:szCs w:val="24"/>
-        </w:rPr>
-      </w:pPr>
-      <w:r>
-        <w:rPr>
-          <w:rFonts w:asciiTheme="minorHAnsi" w:hAnsiTheme="minorHAnsi" w:cstheme="minorHAnsi"/>
-          <w:sz w:val="24"/>
-          <w:szCs w:val="24"/>
-        </w:rPr>
-        <w:t>Gasolinera</w:t>
-      </w:r>
-      <w:r>
-        <w:rPr>
-          <w:rFonts w:asciiTheme="minorHAnsi" w:hAnsiTheme="minorHAnsi" w:cstheme="minorHAnsi"/>
-          <w:sz w:val="24"/>
-          <w:szCs w:val="24"/>
-        </w:rPr>
-        <w:t>3</w:t>
-      </w:r>
-      <w:r>
-        <w:rPr>
-          <w:rFonts w:asciiTheme="minorHAnsi" w:hAnsiTheme="minorHAnsi" w:cstheme="minorHAnsi"/>
-          <w:sz w:val="24"/>
-          <w:szCs w:val="24"/>
-        </w:rPr>
-        <w:t xml:space="preserve"> = </w:t>
-      </w:r>
-      <w:r>
-        <w:rPr>
-          <w:rFonts w:asciiTheme="minorHAnsi" w:hAnsiTheme="minorHAnsi" w:cstheme="minorHAnsi"/>
-          <w:sz w:val="24"/>
-          <w:szCs w:val="24"/>
-        </w:rPr>
-        <w:t>{</w:t>
-      </w:r>
-      <w:r>
-        <w:rPr>
-          <w:rFonts w:asciiTheme="minorHAnsi" w:hAnsiTheme="minorHAnsi" w:cstheme="minorHAnsi"/>
-          <w:sz w:val="24"/>
-          <w:szCs w:val="24"/>
-        </w:rPr>
-        <w:t>0, "</w:t>
-      </w:r>
-      <w:r>
-        <w:rPr>
-          <w:rFonts w:asciiTheme="minorHAnsi" w:hAnsiTheme="minorHAnsi" w:cstheme="minorHAnsi"/>
-          <w:sz w:val="24"/>
-          <w:szCs w:val="24"/>
-        </w:rPr>
-        <w:t>Tanos</w:t>
-      </w:r>
-      <w:r>
-        <w:rPr>
-          <w:rFonts w:asciiTheme="minorHAnsi" w:hAnsiTheme="minorHAnsi" w:cstheme="minorHAnsi"/>
-          <w:sz w:val="24"/>
-          <w:szCs w:val="24"/>
-        </w:rPr>
-        <w:t xml:space="preserve">", "Cantabria", </w:t>
-      </w:r>
-      <w:r>
-        <w:rPr>
-          <w:rFonts w:asciiTheme="minorHAnsi" w:hAnsiTheme="minorHAnsi" w:cstheme="minorHAnsi"/>
-          <w:sz w:val="24"/>
-          <w:szCs w:val="24"/>
-        </w:rPr>
-        <w:t>"Calle 3</w:t>
-      </w:r>
-      <w:r>
-        <w:rPr>
-          <w:rFonts w:asciiTheme="minorHAnsi" w:hAnsiTheme="minorHAnsi" w:cstheme="minorHAnsi"/>
-          <w:sz w:val="24"/>
-          <w:szCs w:val="24"/>
-        </w:rPr>
-        <w:t>"</w:t>
-      </w:r>
-      <w:r>
-        <w:rPr>
-          <w:rFonts w:asciiTheme="minorHAnsi" w:hAnsiTheme="minorHAnsi" w:cstheme="minorHAnsi"/>
-          <w:sz w:val="24"/>
-          <w:szCs w:val="24"/>
-        </w:rPr>
-        <w:t xml:space="preserve">, </w:t>
-      </w:r>
-      <w:r>
-        <w:rPr>
-          <w:rFonts w:asciiTheme="minorHAnsi" w:hAnsiTheme="minorHAnsi" w:cstheme="minorHAnsi"/>
-          <w:sz w:val="24"/>
-          <w:szCs w:val="24"/>
-        </w:rPr>
-        <w:t>1.02</w:t>
-      </w:r>
-      <w:r>
-        <w:rPr>
-          <w:rFonts w:asciiTheme="minorHAnsi" w:hAnsiTheme="minorHAnsi" w:cstheme="minorHAnsi"/>
-          <w:sz w:val="24"/>
-          <w:szCs w:val="24"/>
-        </w:rPr>
-        <w:t xml:space="preserve">, </w:t>
-      </w:r>
-      <w:r>
-        <w:rPr>
-          <w:rFonts w:asciiTheme="minorHAnsi" w:hAnsiTheme="minorHAnsi" w:cstheme="minorHAnsi"/>
-          <w:sz w:val="24"/>
-          <w:szCs w:val="24"/>
-        </w:rPr>
-        <w:t>1.21,</w:t>
-      </w:r>
-      <w:r>
-        <w:rPr>
-          <w:rFonts w:asciiTheme="minorHAnsi" w:hAnsiTheme="minorHAnsi" w:cstheme="minorHAnsi"/>
-          <w:sz w:val="24"/>
-          <w:szCs w:val="24"/>
-        </w:rPr>
-        <w:t xml:space="preserve"> </w:t>
-      </w:r>
-      <w:r>
-        <w:rPr>
-          <w:rFonts w:asciiTheme="minorHAnsi" w:hAnsiTheme="minorHAnsi" w:cstheme="minorHAnsi"/>
-          <w:sz w:val="24"/>
-          <w:szCs w:val="24"/>
-        </w:rPr>
-        <w:t>1.08</w:t>
-      </w:r>
-      <w:r>
-        <w:rPr>
-          <w:rFonts w:asciiTheme="minorHAnsi" w:hAnsiTheme="minorHAnsi" w:cstheme="minorHAnsi"/>
-          <w:sz w:val="24"/>
-          <w:szCs w:val="24"/>
-        </w:rPr>
-        <w:t xml:space="preserve">, </w:t>
-      </w:r>
-      <w:r>
-        <w:rPr>
-          <w:rFonts w:asciiTheme="minorHAnsi" w:hAnsiTheme="minorHAnsi" w:cstheme="minorHAnsi"/>
-          <w:sz w:val="24"/>
-          <w:szCs w:val="24"/>
-        </w:rPr>
-        <w:t>1.35</w:t>
-      </w:r>
-      <w:r>
-        <w:rPr>
-          <w:rFonts w:asciiTheme="minorHAnsi" w:hAnsiTheme="minorHAnsi" w:cstheme="minorHAnsi"/>
-          <w:sz w:val="24"/>
-          <w:szCs w:val="24"/>
-        </w:rPr>
-        <w:t xml:space="preserve">, </w:t>
-      </w:r>
-      <w:r>
-        <w:rPr>
-          <w:rFonts w:asciiTheme="minorHAnsi" w:hAnsiTheme="minorHAnsi" w:cstheme="minorHAnsi"/>
-          <w:sz w:val="24"/>
-          <w:szCs w:val="24"/>
-        </w:rPr>
-        <w:t>0.93</w:t>
-      </w:r>
-      <w:r>
-        <w:rPr>
-          <w:rFonts w:asciiTheme="minorHAnsi" w:hAnsiTheme="minorHAnsi" w:cstheme="minorHAnsi"/>
-          <w:sz w:val="24"/>
-          <w:szCs w:val="24"/>
-        </w:rPr>
-        <w:t>, "</w:t>
-      </w:r>
-      <w:r>
-        <w:rPr>
-          <w:rFonts w:asciiTheme="minorHAnsi" w:hAnsiTheme="minorHAnsi" w:cstheme="minorHAnsi"/>
-          <w:sz w:val="24"/>
-          <w:szCs w:val="24"/>
-        </w:rPr>
-        <w:t>Repsol</w:t>
-      </w:r>
-      <w:r>
-        <w:rPr>
-          <w:rFonts w:asciiTheme="minorHAnsi" w:hAnsiTheme="minorHAnsi" w:cstheme="minorHAnsi"/>
-          <w:sz w:val="24"/>
-          <w:szCs w:val="24"/>
-        </w:rPr>
-        <w:t xml:space="preserve">", </w:t>
-      </w:r>
-      <w:r>
-        <w:rPr>
-          <w:rFonts w:asciiTheme="minorHAnsi" w:hAnsiTheme="minorHAnsi" w:cstheme="minorHAnsi"/>
-          <w:sz w:val="24"/>
-          <w:szCs w:val="24"/>
-        </w:rPr>
-        <w:t>35</w:t>
-      </w:r>
-      <w:r>
-        <w:rPr>
-          <w:rFonts w:asciiTheme="minorHAnsi" w:hAnsiTheme="minorHAnsi" w:cstheme="minorHAnsi"/>
-          <w:sz w:val="24"/>
-          <w:szCs w:val="24"/>
-        </w:rPr>
-        <w:t>, -</w:t>
-      </w:r>
-      <w:r>
-        <w:rPr>
-          <w:rFonts w:asciiTheme="minorHAnsi" w:hAnsiTheme="minorHAnsi" w:cstheme="minorHAnsi"/>
-          <w:sz w:val="24"/>
-          <w:szCs w:val="24"/>
-        </w:rPr>
-        <w:t>15</w:t>
-      </w:r>
-      <w:r>
-        <w:rPr>
-          <w:rFonts w:asciiTheme="minorHAnsi" w:hAnsiTheme="minorHAnsi" w:cstheme="minorHAnsi"/>
-          <w:sz w:val="24"/>
-          <w:szCs w:val="24"/>
-        </w:rPr>
-        <w:t>}</w:t>
-      </w:r>
-    </w:p>
-    <w:p>
-      <w:pPr>
-        <w:pStyle w:val="HTMLconformatoprevio"/>
-        <w:tabs>
-          <w:tab w:val="clear" w:pos="1832"/>
-        </w:tabs>
-        <w:rPr>
-          <w:rFonts w:asciiTheme="minorHAnsi" w:hAnsiTheme="minorHAnsi" w:cstheme="minorHAnsi"/>
-          <w:sz w:val="24"/>
-          <w:szCs w:val="24"/>
-        </w:rPr>
-      </w:pPr>
-    </w:p>
-    <w:p>
-      <w:pPr>
-        <w:rPr>
-          <w:rFonts w:asciiTheme="minorHAnsi" w:hAnsiTheme="minorHAnsi" w:cstheme="minorHAnsi"/>
-          <w:sz w:val="22"/>
-        </w:rPr>
-      </w:pPr>
-    </w:p>
-    <w:p>
-      <w:pPr>
-        <w:pStyle w:val="Descripcin"/>
-      </w:pPr>
-      <w:r>
-        <w:t xml:space="preserve">Tabla </w:t>
-      </w:r>
-      <w:r>
-        <w:fldChar w:fldCharType="begin"/>
-      </w:r>
-      <w:r>
-        <w:instrText xml:space="preserve"> SEQ Tabla \* ARABIC </w:instrText>
-      </w:r>
-      <w:r>
-        <w:fldChar w:fldCharType="separate"/>
-      </w:r>
-      <w:r>
-        <w:rPr>
-          <w:noProof/>
-        </w:rPr>
-        <w:t>6</w:t>
-      </w:r>
-      <w:r>
-        <w:fldChar w:fldCharType="end"/>
-      </w:r>
-      <w:r>
-        <w:t xml:space="preserve">. </w:t>
-      </w:r>
-      <w:r>
-        <w:t xml:space="preserve">Casos de prueba para el método </w:t>
-      </w:r>
-      <w:proofErr w:type="spellStart"/>
-      <w:r>
-        <w:t>getLatitudLongitud</w:t>
-      </w:r>
-      <w:proofErr w:type="spellEnd"/>
-      <w:r>
-        <w:t xml:space="preserve"> () de la clase </w:t>
-      </w:r>
-      <w:proofErr w:type="spellStart"/>
-      <w:r>
-        <w:t>PresenterGasolineras</w:t>
-      </w:r>
-      <w:proofErr w:type="spellEnd"/>
-    </w:p>
-    <w:tbl>
-      <w:tblPr>
-        <w:tblStyle w:val="Tablaconcuadrcula"/>
-        <w:tblW w:w="0" w:type="auto"/>
-        <w:jc w:val="center"/>
-        <w:tblLook w:val="04A0" w:firstRow="1" w:lastRow="0" w:firstColumn="1" w:lastColumn="0" w:noHBand="0" w:noVBand="1"/>
-      </w:tblPr>
-      <w:tblGrid>
-        <w:gridCol w:w="1999"/>
-        <w:gridCol w:w="3131"/>
-        <w:gridCol w:w="2800"/>
-      </w:tblGrid>
-      <w:tr>
-        <w:trPr>
-          <w:trHeight w:val="567"/>
-          <w:jc w:val="center"/>
-        </w:trPr>
-        <w:tc>
-          <w:tcPr>
-            <w:tcW w:w="1999" w:type="dxa"/>
-          </w:tcPr>
-          <w:p>
-            <w:pPr>
-              <w:pStyle w:val="Prrafodelista"/>
-              <w:spacing w:line="360" w:lineRule="auto"/>
-              <w:ind w:left="0"/>
-              <w:jc w:val="center"/>
-              <w:rPr>
-                <w:sz w:val="24"/>
-                <w:szCs w:val="24"/>
-              </w:rPr>
-            </w:pPr>
-            <w:r>
-              <w:rPr>
-                <w:b/>
-                <w:bCs/>
-                <w:sz w:val="24"/>
-                <w:szCs w:val="24"/>
-              </w:rPr>
-              <w:t>Identificador</w:t>
-            </w:r>
-          </w:p>
-        </w:tc>
-        <w:tc>
-          <w:tcPr>
-            <w:tcW w:w="3131" w:type="dxa"/>
-          </w:tcPr>
-          <w:p>
-            <w:pPr>
-              <w:pStyle w:val="Prrafodelista"/>
-              <w:spacing w:line="360" w:lineRule="auto"/>
-              <w:ind w:left="0"/>
-              <w:jc w:val="center"/>
-              <w:rPr>
-                <w:sz w:val="24"/>
-                <w:szCs w:val="24"/>
-              </w:rPr>
-            </w:pPr>
-            <w:r>
-              <w:rPr>
-                <w:b/>
-                <w:bCs/>
-                <w:sz w:val="24"/>
-                <w:szCs w:val="24"/>
-              </w:rPr>
-              <w:t>Entrada</w:t>
-            </w:r>
-          </w:p>
-        </w:tc>
-        <w:tc>
-          <w:tcPr>
-            <w:tcW w:w="2800" w:type="dxa"/>
-          </w:tcPr>
-          <w:p>
-            <w:pPr>
-              <w:pStyle w:val="Prrafodelista"/>
-              <w:spacing w:line="360" w:lineRule="auto"/>
-              <w:ind w:left="0"/>
-              <w:jc w:val="center"/>
-              <w:rPr>
-                <w:sz w:val="24"/>
-                <w:szCs w:val="24"/>
-              </w:rPr>
-            </w:pPr>
-            <w:r>
-              <w:rPr>
-                <w:b/>
-                <w:bCs/>
-                <w:sz w:val="24"/>
-                <w:szCs w:val="24"/>
-              </w:rPr>
-              <w:t>Resultado esperado</w:t>
-            </w:r>
-          </w:p>
-        </w:tc>
-      </w:tr>
-      <w:tr>
-        <w:trPr>
-          <w:trHeight w:val="950"/>
-          <w:jc w:val="center"/>
-        </w:trPr>
-        <w:tc>
-          <w:tcPr>
-            <w:tcW w:w="1999" w:type="dxa"/>
-          </w:tcPr>
-          <w:p>
-            <w:pPr>
-              <w:pStyle w:val="Prrafodelista"/>
-              <w:spacing w:line="360" w:lineRule="auto"/>
-              <w:ind w:left="0"/>
-              <w:jc w:val="both"/>
-              <w:rPr>
-                <w:sz w:val="24"/>
-                <w:szCs w:val="24"/>
-              </w:rPr>
-            </w:pPr>
-            <w:r>
-              <w:rPr>
-                <w:sz w:val="24"/>
-                <w:szCs w:val="24"/>
-              </w:rPr>
-              <w:t>UT.4A</w:t>
-            </w:r>
-          </w:p>
-        </w:tc>
-        <w:tc>
-          <w:tcPr>
-            <w:tcW w:w="3131" w:type="dxa"/>
-          </w:tcPr>
-          <w:p>
-            <w:pPr>
-              <w:pStyle w:val="Prrafodelista"/>
-              <w:spacing w:line="360" w:lineRule="auto"/>
-              <w:ind w:left="0"/>
-              <w:jc w:val="both"/>
-              <w:rPr>
-                <w:sz w:val="24"/>
-                <w:szCs w:val="24"/>
-              </w:rPr>
-            </w:pPr>
-            <w:r>
-              <w:rPr>
-                <w:sz w:val="24"/>
-                <w:szCs w:val="24"/>
-              </w:rPr>
-              <w:t>Gasolinera</w:t>
-            </w:r>
-            <w:r>
-              <w:rPr>
-                <w:sz w:val="24"/>
-                <w:szCs w:val="24"/>
-              </w:rPr>
-              <w:t>:</w:t>
-            </w:r>
-            <w:r>
-              <w:rPr>
-                <w:sz w:val="24"/>
-                <w:szCs w:val="24"/>
-              </w:rPr>
-              <w:t xml:space="preserve"> gasolinera1</w:t>
-            </w:r>
-          </w:p>
-          <w:p>
-            <w:pPr>
-              <w:pStyle w:val="Prrafodelista"/>
-              <w:spacing w:line="360" w:lineRule="auto"/>
-              <w:ind w:left="0"/>
-              <w:jc w:val="both"/>
-              <w:rPr>
-                <w:sz w:val="24"/>
-                <w:szCs w:val="24"/>
-              </w:rPr>
-            </w:pPr>
-            <w:proofErr w:type="spellStart"/>
-            <w:r>
-              <w:rPr>
-                <w:sz w:val="24"/>
-                <w:szCs w:val="24"/>
-              </w:rPr>
-              <w:t>LatitudLongitud</w:t>
-            </w:r>
-            <w:proofErr w:type="spellEnd"/>
-            <w:r>
-              <w:rPr>
-                <w:sz w:val="24"/>
-                <w:szCs w:val="24"/>
-              </w:rPr>
-              <w:t>: Latitud</w:t>
-            </w:r>
-          </w:p>
-        </w:tc>
-        <w:tc>
-          <w:tcPr>
-            <w:tcW w:w="2800" w:type="dxa"/>
-          </w:tcPr>
-          <w:p>
-            <w:pPr>
-              <w:pStyle w:val="Prrafodelista"/>
-              <w:spacing w:line="360" w:lineRule="auto"/>
-              <w:ind w:left="0"/>
-              <w:jc w:val="both"/>
-              <w:rPr>
-                <w:sz w:val="24"/>
-                <w:szCs w:val="24"/>
-              </w:rPr>
-            </w:pPr>
-            <w:r>
-              <w:rPr>
-                <w:sz w:val="24"/>
-                <w:szCs w:val="24"/>
-              </w:rPr>
-              <w:t>Latitud de la gasolinera 1 indicada.</w:t>
-            </w:r>
-          </w:p>
-        </w:tc>
-      </w:tr>
-      <w:tr>
-        <w:trPr>
-          <w:trHeight w:val="950"/>
-          <w:jc w:val="center"/>
-        </w:trPr>
-        <w:tc>
-          <w:tcPr>
-            <w:tcW w:w="1999" w:type="dxa"/>
-          </w:tcPr>
-          <w:p>
-            <w:pPr>
-              <w:pStyle w:val="Prrafodelista"/>
-              <w:spacing w:line="360" w:lineRule="auto"/>
-              <w:ind w:left="0"/>
-              <w:jc w:val="both"/>
-              <w:rPr>
-                <w:sz w:val="24"/>
-                <w:szCs w:val="24"/>
-              </w:rPr>
-            </w:pPr>
-            <w:r>
-              <w:rPr>
-                <w:sz w:val="24"/>
-                <w:szCs w:val="24"/>
-              </w:rPr>
-              <w:t>UT.4B</w:t>
-            </w:r>
-          </w:p>
-        </w:tc>
-        <w:tc>
-          <w:tcPr>
-            <w:tcW w:w="3131" w:type="dxa"/>
-          </w:tcPr>
-          <w:p>
-            <w:pPr>
-              <w:pStyle w:val="Prrafodelista"/>
-              <w:spacing w:line="360" w:lineRule="auto"/>
-              <w:ind w:left="0"/>
-              <w:jc w:val="both"/>
-              <w:rPr>
-                <w:sz w:val="24"/>
-                <w:szCs w:val="24"/>
-              </w:rPr>
-            </w:pPr>
-            <w:r>
-              <w:rPr>
-                <w:sz w:val="24"/>
-                <w:szCs w:val="24"/>
-              </w:rPr>
-              <w:t>Gasolinera:</w:t>
-            </w:r>
-            <w:r>
-              <w:rPr>
-                <w:sz w:val="24"/>
-                <w:szCs w:val="24"/>
-              </w:rPr>
-              <w:t xml:space="preserve"> gasolinera2</w:t>
-            </w:r>
-          </w:p>
-          <w:p>
-            <w:pPr>
-              <w:pStyle w:val="Prrafodelista"/>
-              <w:spacing w:line="360" w:lineRule="auto"/>
-              <w:ind w:left="0"/>
-              <w:jc w:val="both"/>
-              <w:rPr>
-                <w:sz w:val="24"/>
-                <w:szCs w:val="24"/>
-              </w:rPr>
-            </w:pPr>
-            <w:proofErr w:type="spellStart"/>
-            <w:r>
-              <w:rPr>
-                <w:sz w:val="24"/>
-                <w:szCs w:val="24"/>
-              </w:rPr>
-              <w:t>LatitudLongitud</w:t>
-            </w:r>
-            <w:proofErr w:type="spellEnd"/>
-            <w:r>
-              <w:rPr>
-                <w:sz w:val="24"/>
-                <w:szCs w:val="24"/>
-              </w:rPr>
-              <w:t>:</w:t>
-            </w:r>
-            <w:r>
-              <w:rPr>
-                <w:sz w:val="24"/>
-                <w:szCs w:val="24"/>
-              </w:rPr>
-              <w:t xml:space="preserve"> Latitud</w:t>
-            </w:r>
-          </w:p>
-        </w:tc>
-        <w:tc>
-          <w:tcPr>
-            <w:tcW w:w="2800" w:type="dxa"/>
-          </w:tcPr>
-          <w:p>
-            <w:pPr>
-              <w:pStyle w:val="Prrafodelista"/>
-              <w:spacing w:line="360" w:lineRule="auto"/>
-              <w:ind w:left="0"/>
-              <w:jc w:val="both"/>
-              <w:rPr>
-                <w:sz w:val="24"/>
-                <w:szCs w:val="24"/>
-              </w:rPr>
-            </w:pPr>
-            <w:r>
-              <w:rPr>
-                <w:sz w:val="24"/>
-                <w:szCs w:val="24"/>
-              </w:rPr>
-              <w:t xml:space="preserve">Latitud de la gasolinera </w:t>
-            </w:r>
-            <w:r>
-              <w:rPr>
-                <w:sz w:val="24"/>
-                <w:szCs w:val="24"/>
-              </w:rPr>
-              <w:t xml:space="preserve">2 </w:t>
-            </w:r>
-            <w:r>
-              <w:rPr>
-                <w:sz w:val="24"/>
-                <w:szCs w:val="24"/>
-              </w:rPr>
-              <w:t>indicada.</w:t>
-            </w:r>
-          </w:p>
-        </w:tc>
-      </w:tr>
-      <w:tr>
-        <w:trPr>
-          <w:trHeight w:val="950"/>
-          <w:jc w:val="center"/>
-        </w:trPr>
-        <w:tc>
-          <w:tcPr>
-            <w:tcW w:w="1999" w:type="dxa"/>
-          </w:tcPr>
-          <w:p>
-            <w:pPr>
-              <w:pStyle w:val="Prrafodelista"/>
-              <w:spacing w:line="360" w:lineRule="auto"/>
-              <w:ind w:left="0"/>
-              <w:jc w:val="both"/>
-              <w:rPr>
-                <w:sz w:val="24"/>
-                <w:szCs w:val="24"/>
-              </w:rPr>
-            </w:pPr>
-            <w:r>
-              <w:rPr>
-                <w:sz w:val="24"/>
-                <w:szCs w:val="24"/>
-              </w:rPr>
-              <w:t>UT.4C</w:t>
-            </w:r>
-          </w:p>
-        </w:tc>
-        <w:tc>
-          <w:tcPr>
-            <w:tcW w:w="3131" w:type="dxa"/>
-          </w:tcPr>
-          <w:p>
-            <w:pPr>
-              <w:pStyle w:val="Prrafodelista"/>
-              <w:spacing w:line="360" w:lineRule="auto"/>
-              <w:ind w:left="0"/>
-              <w:jc w:val="both"/>
-              <w:rPr>
-                <w:sz w:val="24"/>
-                <w:szCs w:val="24"/>
-              </w:rPr>
-            </w:pPr>
-            <w:r>
-              <w:rPr>
-                <w:sz w:val="24"/>
-                <w:szCs w:val="24"/>
-              </w:rPr>
-              <w:t>Gasolinera:</w:t>
-            </w:r>
-            <w:r>
-              <w:rPr>
-                <w:sz w:val="24"/>
-                <w:szCs w:val="24"/>
-              </w:rPr>
-              <w:t xml:space="preserve"> gasolinera3</w:t>
-            </w:r>
-          </w:p>
-          <w:p>
-            <w:pPr>
-              <w:pStyle w:val="Prrafodelista"/>
-              <w:spacing w:line="360" w:lineRule="auto"/>
-              <w:ind w:left="0"/>
-              <w:jc w:val="both"/>
-              <w:rPr>
-                <w:sz w:val="24"/>
-                <w:szCs w:val="24"/>
-              </w:rPr>
-            </w:pPr>
-            <w:proofErr w:type="spellStart"/>
-            <w:r>
-              <w:rPr>
-                <w:sz w:val="24"/>
-                <w:szCs w:val="24"/>
-              </w:rPr>
-              <w:t>LatitudLongitud</w:t>
-            </w:r>
-            <w:proofErr w:type="spellEnd"/>
-            <w:r>
-              <w:rPr>
-                <w:sz w:val="24"/>
-                <w:szCs w:val="24"/>
-              </w:rPr>
-              <w:t>:</w:t>
-            </w:r>
-            <w:r>
-              <w:rPr>
-                <w:sz w:val="24"/>
-                <w:szCs w:val="24"/>
-              </w:rPr>
-              <w:t xml:space="preserve"> Latitud</w:t>
-            </w:r>
-          </w:p>
-        </w:tc>
-        <w:tc>
-          <w:tcPr>
-            <w:tcW w:w="2800" w:type="dxa"/>
-          </w:tcPr>
-          <w:p>
-            <w:pPr>
-              <w:pStyle w:val="Prrafodelista"/>
-              <w:spacing w:line="360" w:lineRule="auto"/>
-              <w:ind w:left="0"/>
-              <w:jc w:val="both"/>
-              <w:rPr>
-                <w:sz w:val="24"/>
-                <w:szCs w:val="24"/>
-              </w:rPr>
-            </w:pPr>
-            <w:r>
-              <w:rPr>
-                <w:sz w:val="24"/>
-                <w:szCs w:val="24"/>
-              </w:rPr>
-              <w:t xml:space="preserve">Latitud de la gasolinera </w:t>
-            </w:r>
-            <w:r>
-              <w:rPr>
-                <w:sz w:val="24"/>
-                <w:szCs w:val="24"/>
-              </w:rPr>
-              <w:t>3</w:t>
-            </w:r>
-            <w:r>
-              <w:rPr>
-                <w:sz w:val="24"/>
-                <w:szCs w:val="24"/>
-              </w:rPr>
-              <w:t xml:space="preserve"> indicada.</w:t>
-            </w:r>
-          </w:p>
-        </w:tc>
-      </w:tr>
-      <w:tr>
-        <w:trPr>
-          <w:trHeight w:val="967"/>
-          <w:jc w:val="center"/>
-        </w:trPr>
-        <w:tc>
-          <w:tcPr>
-            <w:tcW w:w="1999" w:type="dxa"/>
-          </w:tcPr>
-          <w:p>
-            <w:pPr>
-              <w:pStyle w:val="Prrafodelista"/>
-              <w:spacing w:line="360" w:lineRule="auto"/>
-              <w:ind w:left="0"/>
-              <w:jc w:val="both"/>
-              <w:rPr>
-                <w:sz w:val="24"/>
-                <w:szCs w:val="24"/>
-              </w:rPr>
-            </w:pPr>
-            <w:r>
-              <w:rPr>
-                <w:sz w:val="24"/>
-                <w:szCs w:val="24"/>
-              </w:rPr>
-              <w:t>UT.4D</w:t>
-            </w:r>
-          </w:p>
-        </w:tc>
-        <w:tc>
-          <w:tcPr>
-            <w:tcW w:w="3131" w:type="dxa"/>
-          </w:tcPr>
-          <w:p>
-            <w:pPr>
-              <w:pStyle w:val="Prrafodelista"/>
-              <w:spacing w:line="360" w:lineRule="auto"/>
-              <w:ind w:left="0"/>
-              <w:jc w:val="both"/>
-              <w:rPr>
-                <w:sz w:val="24"/>
-                <w:szCs w:val="24"/>
-              </w:rPr>
-            </w:pPr>
-            <w:r>
-              <w:rPr>
-                <w:sz w:val="24"/>
-                <w:szCs w:val="24"/>
-              </w:rPr>
-              <w:t>Gasolinera:</w:t>
-            </w:r>
-            <w:r>
-              <w:rPr>
-                <w:sz w:val="24"/>
-                <w:szCs w:val="24"/>
-              </w:rPr>
-              <w:t xml:space="preserve"> </w:t>
-            </w:r>
-            <w:r>
-              <w:rPr>
-                <w:sz w:val="24"/>
-                <w:szCs w:val="24"/>
-              </w:rPr>
-              <w:t>gasolinera1</w:t>
-            </w:r>
-          </w:p>
-          <w:p>
-            <w:pPr>
-              <w:pStyle w:val="Prrafodelista"/>
-              <w:spacing w:line="360" w:lineRule="auto"/>
-              <w:ind w:left="0"/>
-              <w:jc w:val="both"/>
-              <w:rPr>
-                <w:sz w:val="24"/>
-                <w:szCs w:val="24"/>
-              </w:rPr>
-            </w:pPr>
-            <w:proofErr w:type="spellStart"/>
-            <w:r>
-              <w:rPr>
-                <w:sz w:val="24"/>
-                <w:szCs w:val="24"/>
-              </w:rPr>
-              <w:t>LatitudLongitud</w:t>
-            </w:r>
-            <w:proofErr w:type="spellEnd"/>
-            <w:r>
-              <w:rPr>
-                <w:sz w:val="24"/>
-                <w:szCs w:val="24"/>
-              </w:rPr>
-              <w:t>:</w:t>
-            </w:r>
-            <w:r>
-              <w:rPr>
-                <w:sz w:val="24"/>
-                <w:szCs w:val="24"/>
-              </w:rPr>
-              <w:t xml:space="preserve"> Longitud</w:t>
-            </w:r>
-          </w:p>
-        </w:tc>
-        <w:tc>
-          <w:tcPr>
-            <w:tcW w:w="2800" w:type="dxa"/>
-          </w:tcPr>
-          <w:p>
-            <w:pPr>
-              <w:pStyle w:val="Prrafodelista"/>
-              <w:spacing w:line="360" w:lineRule="auto"/>
-              <w:ind w:left="0"/>
-              <w:jc w:val="both"/>
-              <w:rPr>
-                <w:sz w:val="24"/>
-                <w:szCs w:val="24"/>
-              </w:rPr>
-            </w:pPr>
-            <w:r>
-              <w:rPr>
-                <w:sz w:val="24"/>
-                <w:szCs w:val="24"/>
-              </w:rPr>
-              <w:t>Longitud</w:t>
-            </w:r>
-            <w:r>
-              <w:rPr>
-                <w:sz w:val="24"/>
-                <w:szCs w:val="24"/>
-              </w:rPr>
-              <w:t xml:space="preserve"> de la gasolinera </w:t>
-            </w:r>
-            <w:r>
-              <w:rPr>
-                <w:sz w:val="24"/>
-                <w:szCs w:val="24"/>
-              </w:rPr>
-              <w:t>1</w:t>
-            </w:r>
-            <w:r>
-              <w:rPr>
-                <w:sz w:val="24"/>
-                <w:szCs w:val="24"/>
-              </w:rPr>
-              <w:t xml:space="preserve"> indicada.</w:t>
-            </w:r>
-          </w:p>
-        </w:tc>
-      </w:tr>
-      <w:tr>
-        <w:trPr>
-          <w:trHeight w:val="933"/>
-          <w:jc w:val="center"/>
-        </w:trPr>
-        <w:tc>
-          <w:tcPr>
-            <w:tcW w:w="1999" w:type="dxa"/>
-          </w:tcPr>
-          <w:p>
-            <w:pPr>
-              <w:pStyle w:val="Prrafodelista"/>
-              <w:spacing w:line="360" w:lineRule="auto"/>
-              <w:ind w:left="0"/>
-              <w:jc w:val="both"/>
-              <w:rPr>
-                <w:sz w:val="24"/>
-                <w:szCs w:val="24"/>
-              </w:rPr>
-            </w:pPr>
-            <w:r>
-              <w:rPr>
-                <w:sz w:val="24"/>
-                <w:szCs w:val="24"/>
-              </w:rPr>
-              <w:t>UT.4E</w:t>
-            </w:r>
-          </w:p>
-        </w:tc>
-        <w:tc>
-          <w:tcPr>
-            <w:tcW w:w="3131" w:type="dxa"/>
-          </w:tcPr>
-          <w:p>
-            <w:pPr>
-              <w:pStyle w:val="Prrafodelista"/>
-              <w:spacing w:line="360" w:lineRule="auto"/>
-              <w:ind w:left="0"/>
-              <w:jc w:val="both"/>
-              <w:rPr>
-                <w:sz w:val="24"/>
-                <w:szCs w:val="24"/>
-              </w:rPr>
-            </w:pPr>
-            <w:r>
-              <w:rPr>
-                <w:sz w:val="24"/>
-                <w:szCs w:val="24"/>
-              </w:rPr>
-              <w:t>Gasolinera:</w:t>
-            </w:r>
-            <w:r>
-              <w:rPr>
-                <w:sz w:val="24"/>
-                <w:szCs w:val="24"/>
-              </w:rPr>
-              <w:t xml:space="preserve"> gasolinera2</w:t>
-            </w:r>
-          </w:p>
-          <w:p>
-            <w:pPr>
-              <w:pStyle w:val="Prrafodelista"/>
-              <w:spacing w:line="360" w:lineRule="auto"/>
-              <w:ind w:left="0"/>
-              <w:jc w:val="both"/>
-              <w:rPr>
-                <w:sz w:val="24"/>
-                <w:szCs w:val="24"/>
-              </w:rPr>
-            </w:pPr>
-            <w:proofErr w:type="spellStart"/>
-            <w:r>
-              <w:rPr>
-                <w:sz w:val="24"/>
-                <w:szCs w:val="24"/>
-              </w:rPr>
-              <w:t>LatitudLongitud</w:t>
-            </w:r>
-            <w:proofErr w:type="spellEnd"/>
-            <w:r>
-              <w:rPr>
-                <w:sz w:val="24"/>
-                <w:szCs w:val="24"/>
-              </w:rPr>
-              <w:t>:</w:t>
-            </w:r>
-            <w:r>
-              <w:rPr>
-                <w:sz w:val="24"/>
-                <w:szCs w:val="24"/>
-              </w:rPr>
-              <w:t xml:space="preserve"> Longitud</w:t>
-            </w:r>
-          </w:p>
-        </w:tc>
-        <w:tc>
-          <w:tcPr>
-            <w:tcW w:w="2800" w:type="dxa"/>
-          </w:tcPr>
-          <w:p>
-            <w:pPr>
-              <w:pStyle w:val="Prrafodelista"/>
-              <w:spacing w:line="360" w:lineRule="auto"/>
-              <w:ind w:left="0"/>
-              <w:jc w:val="both"/>
-              <w:rPr>
-                <w:sz w:val="24"/>
-                <w:szCs w:val="24"/>
-              </w:rPr>
-            </w:pPr>
-            <w:r>
-              <w:rPr>
-                <w:sz w:val="24"/>
-                <w:szCs w:val="24"/>
-              </w:rPr>
-              <w:t>Longitud</w:t>
-            </w:r>
-            <w:r>
-              <w:rPr>
-                <w:sz w:val="24"/>
-                <w:szCs w:val="24"/>
-              </w:rPr>
-              <w:t xml:space="preserve"> de la gasolinera 2 indicada.</w:t>
-            </w:r>
-          </w:p>
-        </w:tc>
-      </w:tr>
-      <w:tr>
-        <w:trPr>
-          <w:trHeight w:val="950"/>
-          <w:jc w:val="center"/>
-        </w:trPr>
-        <w:tc>
-          <w:tcPr>
-            <w:tcW w:w="1999" w:type="dxa"/>
-          </w:tcPr>
-          <w:p>
-            <w:pPr>
-              <w:pStyle w:val="Prrafodelista"/>
-              <w:spacing w:line="360" w:lineRule="auto"/>
-              <w:ind w:left="0"/>
-              <w:jc w:val="both"/>
-              <w:rPr>
-                <w:sz w:val="24"/>
-                <w:szCs w:val="24"/>
-              </w:rPr>
-            </w:pPr>
-            <w:r>
-              <w:rPr>
-                <w:sz w:val="24"/>
-                <w:szCs w:val="24"/>
-              </w:rPr>
-              <w:t>UT.4F</w:t>
-            </w:r>
-          </w:p>
-        </w:tc>
-        <w:tc>
-          <w:tcPr>
-            <w:tcW w:w="3131" w:type="dxa"/>
-          </w:tcPr>
-          <w:p>
-            <w:pPr>
-              <w:pStyle w:val="Prrafodelista"/>
-              <w:spacing w:line="360" w:lineRule="auto"/>
-              <w:ind w:left="0"/>
-              <w:jc w:val="both"/>
-              <w:rPr>
-                <w:sz w:val="24"/>
-                <w:szCs w:val="24"/>
-              </w:rPr>
-            </w:pPr>
-            <w:r>
-              <w:rPr>
-                <w:sz w:val="24"/>
-                <w:szCs w:val="24"/>
-              </w:rPr>
-              <w:t>Gasolinera:</w:t>
-            </w:r>
-            <w:r>
-              <w:rPr>
-                <w:sz w:val="24"/>
-                <w:szCs w:val="24"/>
-              </w:rPr>
-              <w:t xml:space="preserve"> gasolinera3</w:t>
-            </w:r>
-          </w:p>
-          <w:p>
-            <w:pPr>
-              <w:pStyle w:val="Prrafodelista"/>
-              <w:spacing w:line="360" w:lineRule="auto"/>
-              <w:ind w:left="0"/>
-              <w:jc w:val="both"/>
-              <w:rPr>
-                <w:sz w:val="24"/>
-                <w:szCs w:val="24"/>
-              </w:rPr>
-            </w:pPr>
-            <w:proofErr w:type="spellStart"/>
-            <w:r>
-              <w:rPr>
-                <w:sz w:val="24"/>
-                <w:szCs w:val="24"/>
-              </w:rPr>
-              <w:t>LatitudLongitud</w:t>
-            </w:r>
-            <w:proofErr w:type="spellEnd"/>
-            <w:r>
-              <w:rPr>
-                <w:sz w:val="24"/>
-                <w:szCs w:val="24"/>
-              </w:rPr>
-              <w:t>:</w:t>
-            </w:r>
-            <w:r>
-              <w:rPr>
-                <w:sz w:val="24"/>
-                <w:szCs w:val="24"/>
-              </w:rPr>
-              <w:t xml:space="preserve"> Longitud</w:t>
-            </w:r>
-          </w:p>
-        </w:tc>
-        <w:tc>
-          <w:tcPr>
-            <w:tcW w:w="2800" w:type="dxa"/>
-          </w:tcPr>
-          <w:p>
-            <w:pPr>
-              <w:pStyle w:val="Prrafodelista"/>
-              <w:spacing w:line="360" w:lineRule="auto"/>
-              <w:ind w:left="0"/>
-              <w:jc w:val="both"/>
-              <w:rPr>
-                <w:sz w:val="24"/>
-                <w:szCs w:val="24"/>
-              </w:rPr>
-            </w:pPr>
-            <w:r>
-              <w:rPr>
-                <w:sz w:val="24"/>
-                <w:szCs w:val="24"/>
-              </w:rPr>
-              <w:t>Longitud</w:t>
-            </w:r>
-            <w:r>
-              <w:rPr>
-                <w:sz w:val="24"/>
-                <w:szCs w:val="24"/>
-              </w:rPr>
-              <w:t xml:space="preserve"> de la gasolinera </w:t>
-            </w:r>
-            <w:r>
-              <w:rPr>
-                <w:sz w:val="24"/>
-                <w:szCs w:val="24"/>
-              </w:rPr>
-              <w:t>3</w:t>
-            </w:r>
-            <w:r>
-              <w:rPr>
-                <w:sz w:val="24"/>
-                <w:szCs w:val="24"/>
-              </w:rPr>
-              <w:t xml:space="preserve"> indicada.</w:t>
-            </w:r>
-          </w:p>
-        </w:tc>
-      </w:tr>
-    </w:tbl>
     <w:p>
       <w:pPr>
         <w:tabs>
@@ -10899,7 +9175,7 @@
 </file>
 
 <file path=customXml/itemProps1.xml><?xml version="1.0" encoding="utf-8"?>
-<ds:datastoreItem xmlns:ds="http://schemas.openxmlformats.org/officeDocument/2006/customXml" ds:itemID="{E6E376E8-8304-4C97-9B36-22F16896C420}">
+<ds:datastoreItem xmlns:ds="http://schemas.openxmlformats.org/officeDocument/2006/customXml" ds:itemID="{97DABE22-8A75-43CF-8FB9-5C3492197872}">
   <ds:schemaRefs>
     <ds:schemaRef ds:uri="http://schemas.openxmlformats.org/officeDocument/2006/bibliography"/>
   </ds:schemaRefs>

</xml_diff>

<commit_message>
Plan de pruebas terminado
</commit_message>
<xml_diff>
--- a/Docs/Test Plans/US398957-ConsultarInformacionGasolinera-TestPlan.docx
+++ b/Docs/Test Plans/US398957-ConsultarInformacionGasolinera-TestPlan.docx
@@ -1,6 +1,6 @@
 
 <file path=word/document.xml><?xml version="1.0" encoding="utf-8"?>
-<w:document xmlns:wpc="http://schemas.microsoft.com/office/word/2010/wordprocessingCanvas" xmlns:cx="http://schemas.microsoft.com/office/drawing/2014/chartex" xmlns:mc="http://schemas.openxmlformats.org/markup-compatibility/2006" xmlns:o="urn:schemas-microsoft-com:office:office" xmlns:r="http://schemas.openxmlformats.org/officeDocument/2006/relationships" xmlns:m="http://schemas.openxmlformats.org/officeDocument/2006/math" xmlns:v="urn:schemas-microsoft-com:vml" xmlns:wp14="http://schemas.microsoft.com/office/word/2010/wordprocessingDrawing" xmlns:wp="http://schemas.openxmlformats.org/drawingml/2006/wordprocessingDrawing" xmlns:w10="urn:schemas-microsoft-com:office:word" xmlns:w="http://schemas.openxmlformats.org/wordprocessingml/2006/main" xmlns:w14="http://schemas.microsoft.com/office/word/2010/wordml" xmlns:w15="http://schemas.microsoft.com/office/word/2012/wordml" xmlns:w16se="http://schemas.microsoft.com/office/word/2015/wordml/symex" xmlns:wpg="http://schemas.microsoft.com/office/word/2010/wordprocessingGroup" xmlns:wpi="http://schemas.microsoft.com/office/word/2010/wordprocessingInk" xmlns:wne="http://schemas.microsoft.com/office/word/2006/wordml" xmlns:wps="http://schemas.microsoft.com/office/word/2010/wordprocessingShape" mc:Ignorable="w14 w15 w16se wp14">
+<w:document xmlns:wpc="http://schemas.microsoft.com/office/word/2010/wordprocessingCanvas" xmlns:mo="http://schemas.microsoft.com/office/mac/office/2008/main" xmlns:mc="http://schemas.openxmlformats.org/markup-compatibility/2006" xmlns:mv="urn:schemas-microsoft-com:mac:vml" xmlns:o="urn:schemas-microsoft-com:office:office" xmlns:r="http://schemas.openxmlformats.org/officeDocument/2006/relationships" xmlns:m="http://schemas.openxmlformats.org/officeDocument/2006/math" xmlns:v="urn:schemas-microsoft-com:vml" xmlns:wp14="http://schemas.microsoft.com/office/word/2010/wordprocessingDrawing" xmlns:wp="http://schemas.openxmlformats.org/drawingml/2006/wordprocessingDrawing" xmlns:w10="urn:schemas-microsoft-com:office:word" xmlns:w="http://schemas.openxmlformats.org/wordprocessingml/2006/main" xmlns:w14="http://schemas.microsoft.com/office/word/2010/wordml" xmlns:w15="http://schemas.microsoft.com/office/word/2012/wordml" xmlns:wpg="http://schemas.microsoft.com/office/word/2010/wordprocessingGroup" xmlns:wpi="http://schemas.microsoft.com/office/word/2010/wordprocessingInk" xmlns:wne="http://schemas.microsoft.com/office/word/2006/wordml" xmlns:wps="http://schemas.microsoft.com/office/word/2010/wordprocessingShape" mc:Ignorable="w14 w15 wp14">
   <w:body>
     <w:p>
       <w:pPr>
@@ -173,17 +173,8 @@
           <w:sz w:val="24"/>
           <w:szCs w:val="24"/>
         </w:rPr>
-        <w:t xml:space="preserve">esaria la utilización de </w:t>
-      </w:r>
-      <w:proofErr w:type="spellStart"/>
-      <w:r>
-        <w:rPr>
-          <w:sz w:val="24"/>
-          <w:szCs w:val="24"/>
-        </w:rPr>
-        <w:t>JUnit</w:t>
-      </w:r>
-      <w:proofErr w:type="spellEnd"/>
+        <w:t>esaria la utilización de JUnit</w:t>
+      </w:r>
       <w:r>
         <w:rPr>
           <w:sz w:val="24"/>
@@ -252,39 +243,7 @@
           <w:sz w:val="24"/>
           <w:szCs w:val="24"/>
         </w:rPr>
-        <w:t xml:space="preserve">interfaz de usuario, así como también el uso de otros elementos de la aplicación, como lo es el </w:t>
-      </w:r>
-      <w:proofErr w:type="spellStart"/>
-      <w:r>
-        <w:rPr>
-          <w:sz w:val="24"/>
-          <w:szCs w:val="24"/>
-        </w:rPr>
-        <w:t>Presenter</w:t>
-      </w:r>
-      <w:proofErr w:type="spellEnd"/>
-      <w:r>
-        <w:rPr>
-          <w:sz w:val="24"/>
-          <w:szCs w:val="24"/>
-        </w:rPr>
-        <w:t xml:space="preserve"> o el </w:t>
-      </w:r>
-      <w:proofErr w:type="spellStart"/>
-      <w:r>
-        <w:rPr>
-          <w:sz w:val="24"/>
-          <w:szCs w:val="24"/>
-        </w:rPr>
-        <w:t>Model</w:t>
-      </w:r>
-      <w:proofErr w:type="spellEnd"/>
-      <w:r>
-        <w:rPr>
-          <w:sz w:val="24"/>
-          <w:szCs w:val="24"/>
-        </w:rPr>
-        <w:t>.</w:t>
+        <w:t>interfaz de usuario, así como también el uso de otros elementos de la aplicación, como lo es el Presenter o el Model.</w:t>
       </w:r>
       <w:r>
         <w:rPr>
@@ -293,21 +252,12 @@
         </w:rPr>
         <w:t xml:space="preserve"> Todo ello mediante </w:t>
       </w:r>
-      <w:proofErr w:type="spellStart"/>
-      <w:r>
-        <w:rPr>
-          <w:sz w:val="24"/>
-          <w:szCs w:val="24"/>
-        </w:rPr>
-        <w:t>Expresso</w:t>
-      </w:r>
-      <w:proofErr w:type="spellEnd"/>
-      <w:r>
-        <w:rPr>
-          <w:sz w:val="24"/>
-          <w:szCs w:val="24"/>
-        </w:rPr>
-        <w:t>.</w:t>
+      <w:r>
+        <w:rPr>
+          <w:sz w:val="24"/>
+          <w:szCs w:val="24"/>
+        </w:rPr>
+        <w:t>Expresso.</w:t>
       </w:r>
     </w:p>
     <w:p>
@@ -352,81 +302,15 @@
           <w:sz w:val="24"/>
           <w:szCs w:val="24"/>
         </w:rPr>
-        <w:t xml:space="preserve">documento se han definido en el Sprint </w:t>
-      </w:r>
-      <w:proofErr w:type="spellStart"/>
-      <w:r>
-        <w:rPr>
-          <w:sz w:val="24"/>
-          <w:szCs w:val="24"/>
-        </w:rPr>
-        <w:t>Planning</w:t>
-      </w:r>
-      <w:proofErr w:type="spellEnd"/>
-      <w:r>
-        <w:rPr>
-          <w:sz w:val="24"/>
-          <w:szCs w:val="24"/>
-        </w:rPr>
-        <w:t xml:space="preserve"> Meeting I y se ejecutarán de forma manual por el </w:t>
-      </w:r>
-      <w:proofErr w:type="spellStart"/>
-      <w:r>
-        <w:rPr>
-          <w:sz w:val="24"/>
-          <w:szCs w:val="24"/>
-        </w:rPr>
-        <w:t>Product</w:t>
-      </w:r>
-      <w:proofErr w:type="spellEnd"/>
-      <w:r>
-        <w:rPr>
-          <w:sz w:val="24"/>
-          <w:szCs w:val="24"/>
-        </w:rPr>
-        <w:t xml:space="preserve"> </w:t>
-      </w:r>
-      <w:proofErr w:type="spellStart"/>
-      <w:r>
-        <w:rPr>
-          <w:sz w:val="24"/>
-          <w:szCs w:val="24"/>
-        </w:rPr>
-        <w:t>Owner</w:t>
-      </w:r>
-      <w:proofErr w:type="spellEnd"/>
-      <w:r>
-        <w:rPr>
-          <w:sz w:val="24"/>
-          <w:szCs w:val="24"/>
-        </w:rPr>
-        <w:t xml:space="preserve"> el día del </w:t>
-      </w:r>
-      <w:proofErr w:type="spellStart"/>
-      <w:r>
-        <w:rPr>
-          <w:sz w:val="24"/>
-          <w:szCs w:val="24"/>
-        </w:rPr>
-        <w:t>Product</w:t>
-      </w:r>
-      <w:proofErr w:type="spellEnd"/>
-      <w:r>
-        <w:rPr>
-          <w:sz w:val="24"/>
-          <w:szCs w:val="24"/>
-        </w:rPr>
-        <w:t xml:space="preserve"> </w:t>
-      </w:r>
-      <w:proofErr w:type="spellStart"/>
-      <w:r>
-        <w:rPr>
-          <w:sz w:val="24"/>
-          <w:szCs w:val="24"/>
-        </w:rPr>
-        <w:t>Review</w:t>
-      </w:r>
-      <w:proofErr w:type="spellEnd"/>
+        <w:t>documento se han definido en el Sprint Planning Meeting I y se ejecutarán de forma manual por el Product Owner</w:t>
+      </w:r>
+      <w:r>
+        <w:rPr>
+          <w:sz w:val="24"/>
+          <w:szCs w:val="24"/>
+        </w:rPr>
+        <w:t xml:space="preserve"> el día del Product Review</w:t>
+      </w:r>
       <w:r>
         <w:rPr>
           <w:sz w:val="24"/>
@@ -596,6 +480,7 @@
         <w:autoSpaceDN w:val="0"/>
         <w:adjustRightInd w:val="0"/>
         <w:spacing w:line="360" w:lineRule="auto"/>
+        <w:jc w:val="both"/>
         <w:rPr>
           <w:rFonts w:ascii="Calibri" w:hAnsi="Calibri" w:cs="Calibri"/>
           <w:b/>
@@ -658,6 +543,7 @@
         <w:autoSpaceDN w:val="0"/>
         <w:adjustRightInd w:val="0"/>
         <w:spacing w:line="360" w:lineRule="auto"/>
+        <w:jc w:val="both"/>
         <w:rPr>
           <w:rFonts w:ascii="Calibri" w:hAnsi="Calibri" w:cs="Calibri"/>
           <w:color w:val="000000"/>
@@ -671,6 +557,59 @@
         <w:autoSpaceDN w:val="0"/>
         <w:adjustRightInd w:val="0"/>
         <w:spacing w:line="360" w:lineRule="auto"/>
+        <w:jc w:val="both"/>
+        <w:rPr>
+          <w:rFonts w:ascii="Calibri" w:hAnsi="Calibri" w:cs="Calibri"/>
+          <w:color w:val="000000"/>
+          <w:sz w:val="24"/>
+        </w:rPr>
+      </w:pPr>
+      <w:r>
+        <w:rPr>
+          <w:rFonts w:ascii="Calibri" w:hAnsi="Calibri" w:cs="Calibri"/>
+          <w:color w:val="000000"/>
+          <w:sz w:val="24"/>
+        </w:rPr>
+        <w:t xml:space="preserve">Los primeros 3 posibles escenarios tienen la misma descripción </w:t>
+      </w:r>
+      <w:r>
+        <w:rPr>
+          <w:rFonts w:ascii="Calibri" w:hAnsi="Calibri" w:cs="Calibri"/>
+          <w:color w:val="000000"/>
+          <w:sz w:val="24"/>
+        </w:rPr>
+        <w:t>debido a que lo único que cambia dentro de la vista detalle es nuestra ubicación actual dentro del mapa.</w:t>
+      </w:r>
+    </w:p>
+    <w:p>
+      <w:pPr>
+        <w:autoSpaceDE w:val="0"/>
+        <w:autoSpaceDN w:val="0"/>
+        <w:adjustRightInd w:val="0"/>
+        <w:spacing w:line="360" w:lineRule="auto"/>
+        <w:jc w:val="both"/>
+        <w:rPr>
+          <w:rFonts w:ascii="Calibri" w:hAnsi="Calibri" w:cs="Calibri"/>
+          <w:color w:val="000000"/>
+          <w:sz w:val="24"/>
+        </w:rPr>
+      </w:pPr>
+      <w:r>
+        <w:rPr>
+          <w:rFonts w:ascii="Calibri" w:hAnsi="Calibri" w:cs="Calibri"/>
+          <w:color w:val="000000"/>
+          <w:sz w:val="24"/>
+        </w:rPr>
+        <w:t>Por lo tanto, los datos de la gasolinera se muestran correctamente en la vista detalle independientemente de los permisos establecidos en cuanto a a la ubicación actual.</w:t>
+      </w:r>
+    </w:p>
+    <w:p>
+      <w:pPr>
+        <w:autoSpaceDE w:val="0"/>
+        <w:autoSpaceDN w:val="0"/>
+        <w:adjustRightInd w:val="0"/>
+        <w:spacing w:line="360" w:lineRule="auto"/>
+        <w:jc w:val="both"/>
         <w:rPr>
           <w:rFonts w:ascii="Calibri" w:hAnsi="Calibri" w:cs="Calibri"/>
           <w:color w:val="000000"/>
@@ -893,28 +832,6 @@
           <w:sz w:val="24"/>
         </w:rPr>
       </w:pPr>
-      <w:r>
-        <w:rPr>
-          <w:rFonts w:ascii="Calibri" w:hAnsi="Calibri" w:cs="Calibri"/>
-          <w:color w:val="000000"/>
-          <w:sz w:val="24"/>
-        </w:rPr>
-        <w:t xml:space="preserve"> </w:t>
-      </w:r>
-    </w:p>
-    <w:p>
-      <w:pPr>
-        <w:autoSpaceDE w:val="0"/>
-        <w:autoSpaceDN w:val="0"/>
-        <w:adjustRightInd w:val="0"/>
-        <w:spacing w:line="360" w:lineRule="auto"/>
-        <w:jc w:val="both"/>
-        <w:rPr>
-          <w:rFonts w:ascii="Calibri" w:hAnsi="Calibri" w:cs="Calibri"/>
-          <w:color w:val="000000"/>
-          <w:sz w:val="24"/>
-        </w:rPr>
-      </w:pPr>
     </w:p>
     <w:p>
       <w:pPr>
@@ -1165,48 +1082,6 @@
         <w:autoSpaceDN w:val="0"/>
         <w:adjustRightInd w:val="0"/>
         <w:spacing w:line="360" w:lineRule="auto"/>
-        <w:jc w:val="both"/>
-        <w:rPr>
-          <w:rFonts w:cs="Calibri"/>
-          <w:color w:val="000000"/>
-          <w:sz w:val="24"/>
-        </w:rPr>
-      </w:pPr>
-    </w:p>
-    <w:p>
-      <w:pPr>
-        <w:autoSpaceDE w:val="0"/>
-        <w:autoSpaceDN w:val="0"/>
-        <w:adjustRightInd w:val="0"/>
-        <w:spacing w:line="360" w:lineRule="auto"/>
-        <w:jc w:val="both"/>
-        <w:rPr>
-          <w:rFonts w:cs="Calibri"/>
-          <w:color w:val="000000"/>
-          <w:sz w:val="24"/>
-        </w:rPr>
-      </w:pPr>
-    </w:p>
-    <w:p>
-      <w:pPr>
-        <w:autoSpaceDE w:val="0"/>
-        <w:autoSpaceDN w:val="0"/>
-        <w:adjustRightInd w:val="0"/>
-        <w:spacing w:line="360" w:lineRule="auto"/>
-        <w:jc w:val="both"/>
-        <w:rPr>
-          <w:rFonts w:cs="Calibri"/>
-          <w:color w:val="000000"/>
-          <w:sz w:val="24"/>
-        </w:rPr>
-      </w:pPr>
-    </w:p>
-    <w:p>
-      <w:pPr>
-        <w:autoSpaceDE w:val="0"/>
-        <w:autoSpaceDN w:val="0"/>
-        <w:adjustRightInd w:val="0"/>
-        <w:spacing w:line="360" w:lineRule="auto"/>
         <w:ind w:firstLine="708"/>
         <w:jc w:val="both"/>
         <w:rPr>
@@ -1729,19 +1604,6 @@
         <w:autoSpaceDN w:val="0"/>
         <w:adjustRightInd w:val="0"/>
         <w:spacing w:line="360" w:lineRule="auto"/>
-        <w:rPr>
-          <w:rFonts w:ascii="Calibri" w:hAnsi="Calibri" w:cs="Calibri"/>
-          <w:color w:val="000000"/>
-          <w:sz w:val="24"/>
-        </w:rPr>
-      </w:pPr>
-    </w:p>
-    <w:p>
-      <w:pPr>
-        <w:autoSpaceDE w:val="0"/>
-        <w:autoSpaceDN w:val="0"/>
-        <w:adjustRightInd w:val="0"/>
-        <w:spacing w:line="360" w:lineRule="auto"/>
         <w:ind w:firstLine="708"/>
         <w:rPr>
           <w:rFonts w:ascii="Calibri" w:hAnsi="Calibri" w:cs="Calibri"/>
@@ -1942,7 +1804,34 @@
           <w:sz w:val="24"/>
           <w:szCs w:val="24"/>
         </w:rPr>
-        <w:t>la gasolinera en el mapa, ubicación actual, icono.</w:t>
+        <w:t>la gasolinera en el mapa, ubicación actual</w:t>
+      </w:r>
+      <w:r>
+        <w:rPr>
+          <w:rFonts w:eastAsiaTheme="minorHAnsi" w:cs="Calibri"/>
+          <w:color w:val="000000"/>
+          <w:sz w:val="24"/>
+          <w:szCs w:val="24"/>
+        </w:rPr>
+        <w:t xml:space="preserve"> (nuestra</w:t>
+      </w:r>
+      <w:r>
+        <w:rPr>
+          <w:rFonts w:eastAsiaTheme="minorHAnsi" w:cs="Calibri"/>
+          <w:color w:val="000000"/>
+          <w:sz w:val="24"/>
+          <w:szCs w:val="24"/>
+        </w:rPr>
+        <w:t xml:space="preserve"> ubicación actual no requiere de internet para funcionar) y el </w:t>
+      </w:r>
+      <w:r>
+        <w:rPr>
+          <w:rFonts w:eastAsiaTheme="minorHAnsi" w:cs="Calibri"/>
+          <w:color w:val="000000"/>
+          <w:sz w:val="24"/>
+          <w:szCs w:val="24"/>
+        </w:rPr>
+        <w:t>icono.</w:t>
       </w:r>
     </w:p>
     <w:p>
@@ -2002,39 +1891,7 @@
           <w:sz w:val="24"/>
         </w:rPr>
         <w:lastRenderedPageBreak/>
-        <w:t xml:space="preserve">Los casos de prueba definidos para esta historia de usuario se ejecutarán manualmente por el </w:t>
-      </w:r>
-      <w:proofErr w:type="spellStart"/>
-      <w:r>
-        <w:rPr>
-          <w:rFonts w:ascii="Calibri" w:hAnsi="Calibri"/>
-          <w:sz w:val="24"/>
-        </w:rPr>
-        <w:t>Product</w:t>
-      </w:r>
-      <w:proofErr w:type="spellEnd"/>
-      <w:r>
-        <w:rPr>
-          <w:rFonts w:ascii="Calibri" w:hAnsi="Calibri"/>
-          <w:sz w:val="24"/>
-        </w:rPr>
-        <w:t xml:space="preserve"> </w:t>
-      </w:r>
-      <w:proofErr w:type="spellStart"/>
-      <w:r>
-        <w:rPr>
-          <w:rFonts w:ascii="Calibri" w:hAnsi="Calibri"/>
-          <w:sz w:val="24"/>
-        </w:rPr>
-        <w:t>Owner</w:t>
-      </w:r>
-      <w:proofErr w:type="spellEnd"/>
-      <w:r>
-        <w:rPr>
-          <w:rFonts w:ascii="Calibri" w:hAnsi="Calibri"/>
-          <w:sz w:val="24"/>
-        </w:rPr>
-        <w:t>.</w:t>
+        <w:t>Los casos de prueba definidos para esta historia de usuario se ejecutarán manualmente por el Product Owner.</w:t>
       </w:r>
     </w:p>
     <w:p>
@@ -2604,7 +2461,23 @@
                 <w:sz w:val="24"/>
                 <w:szCs w:val="24"/>
               </w:rPr>
-              <w:t>Vista detalle con los datos de la gasolinera seleccionada: nombre, tipo de gasolina, precio, dirección, ubicación de la gasolina en el mapa y el icono.</w:t>
+              <w:t>Vista detalle con los datos de la gasolinera seleccionada: nombre, tipo de gasolina, precio, dirección, ubicación de la gasolina en el mapa</w:t>
+            </w:r>
+            <w:r>
+              <w:rPr>
+                <w:rFonts w:ascii="Calibri" w:hAnsi="Calibri"/>
+                <w:sz w:val="24"/>
+                <w:szCs w:val="24"/>
+              </w:rPr>
+              <w:t>, ubicación actual</w:t>
+            </w:r>
+            <w:r>
+              <w:rPr>
+                <w:rFonts w:ascii="Calibri" w:hAnsi="Calibri"/>
+                <w:sz w:val="24"/>
+                <w:szCs w:val="24"/>
+              </w:rPr>
+              <w:t xml:space="preserve"> y el icono.</w:t>
             </w:r>
           </w:p>
         </w:tc>
@@ -2732,7 +2605,7 @@
           <w:bCs/>
           <w:sz w:val="24"/>
         </w:rPr>
-        <w:t>UIT.2</w:t>
+        <w:t>UIT.1</w:t>
       </w:r>
       <w:r>
         <w:rPr>
@@ -2741,28 +2614,15 @@
           <w:bCs/>
           <w:sz w:val="24"/>
         </w:rPr>
-        <w:t>A</w:t>
-      </w:r>
-      <w:r>
-        <w:rPr>
-          <w:rFonts w:ascii="Calibri" w:hAnsi="Calibri"/>
-          <w:sz w:val="24"/>
-        </w:rPr>
-        <w:t xml:space="preserve"> Se verificará que</w:t>
-      </w:r>
-      <w:r>
-        <w:rPr>
-          <w:rFonts w:ascii="Calibri" w:hAnsi="Calibri"/>
-          <w:sz w:val="24"/>
-        </w:rPr>
-        <w:t xml:space="preserve"> todos los datos mostrados en la vista detalle se corresponden con los datos de la gasolinera seleccionada, es decir, el nombre, tipo de gaso</w:t>
-      </w:r>
-      <w:r>
-        <w:rPr>
-          <w:rFonts w:ascii="Calibri" w:hAnsi="Calibri"/>
-          <w:sz w:val="24"/>
-        </w:rPr>
-        <w:t>lina, precio, icono, dirección.</w:t>
+        <w:t xml:space="preserve">B </w:t>
+      </w:r>
+      <w:r>
+        <w:rPr>
+          <w:rFonts w:ascii="Calibri" w:hAnsi="Calibri"/>
+          <w:bCs/>
+          <w:sz w:val="24"/>
+        </w:rPr>
+        <w:t>Se comprobará que aparece una ventana emergente para los permisos de mi ubicación actual. Será responsabilidad de uno mismo seleccionar la opción preferible.</w:t>
       </w:r>
     </w:p>
     <w:p>
@@ -2790,21 +2650,42 @@
           <w:bCs/>
           <w:sz w:val="24"/>
         </w:rPr>
-        <w:t>B</w:t>
-      </w:r>
-      <w:r>
-        <w:rPr>
-          <w:rFonts w:ascii="Calibri" w:hAnsi="Calibri"/>
-          <w:sz w:val="24"/>
-        </w:rPr>
-        <w:t xml:space="preserve"> </w:t>
-      </w:r>
-      <w:r>
-        <w:rPr>
-          <w:rFonts w:ascii="Calibri" w:hAnsi="Calibri"/>
-          <w:sz w:val="24"/>
-        </w:rPr>
-        <w:t>Se volverá atrás a la vista principal y se seleccionará, en filtros, el tipo de combustible Gasolina 95 y se pulsará aceptar. Una vez refrescada la vista seleccionaremos una de las gasolineras mostradas en la lista. Se verificará que al llevarnos a la vista detalle los datos obtenidos son los de la gasolinera indicada, más concretamente que el tipo de gasolina mostrada en la vista detalle se corresponde con la gasolina elegida en filtros, es decir, Gasolina 95.</w:t>
+        <w:t>A</w:t>
+      </w:r>
+      <w:r>
+        <w:rPr>
+          <w:rFonts w:ascii="Calibri" w:hAnsi="Calibri"/>
+          <w:sz w:val="24"/>
+        </w:rPr>
+        <w:t xml:space="preserve"> Se verificará que</w:t>
+      </w:r>
+      <w:r>
+        <w:rPr>
+          <w:rFonts w:ascii="Calibri" w:hAnsi="Calibri"/>
+          <w:sz w:val="24"/>
+        </w:rPr>
+        <w:t xml:space="preserve"> todos los datos mostrados en la vista detalle se corresponden con los datos de la gasolinera seleccionada, es decir, el nombre, tipo de gaso</w:t>
+      </w:r>
+      <w:r>
+        <w:rPr>
+          <w:rFonts w:ascii="Calibri" w:hAnsi="Calibri"/>
+          <w:sz w:val="24"/>
+        </w:rPr>
+        <w:t xml:space="preserve">lina, precio, icono, dirección. Además, </w:t>
+      </w:r>
+      <w:r>
+        <w:rPr>
+          <w:rFonts w:ascii="Calibri" w:hAnsi="Calibri"/>
+          <w:sz w:val="24"/>
+        </w:rPr>
+        <w:t>que,</w:t>
+      </w:r>
+      <w:r>
+        <w:rPr>
+          <w:rFonts w:ascii="Calibri" w:hAnsi="Calibri"/>
+          <w:sz w:val="24"/>
+        </w:rPr>
+        <w:t xml:space="preserve"> dependiendo de los permisos establecidos para la ubicación actual, podrá aparecer nuestra ubicación actual o no en caso de haberla denegado.</w:t>
       </w:r>
     </w:p>
     <w:p>
@@ -2832,7 +2713,7 @@
           <w:bCs/>
           <w:sz w:val="24"/>
         </w:rPr>
-        <w:t>C</w:t>
+        <w:t>B</w:t>
       </w:r>
       <w:r>
         <w:rPr>
@@ -2846,7 +2727,7 @@
           <w:rFonts w:ascii="Calibri" w:hAnsi="Calibri"/>
           <w:sz w:val="24"/>
         </w:rPr>
-        <w:t>Se volverá atrás a la vista principal y se seleccionará, en filtros, el tipo de combustible Gasolina 98 y se pulsará aceptar. Una vez refrescada la vista seleccionaremos una de las gasolineras mostradas en la lista. Se verificará que al llevarnos a la vista detalle los datos obtenidos son los de la gasolinera indicada, más concretamente que el tipo de gasolina mostrada en la vista detalle se corresponde con la gasolina elegida en filtros, es decir, Gasolina 98.</w:t>
+        <w:t>Se volverá atrás a la vista principal y se seleccionará, en filtros, el tipo de combustible Gasolina 95 y se pulsará aceptar. Una vez refrescada la vista seleccionaremos una de las gasolineras mostradas en la lista. Se verificará que al llevarnos a la vista detalle los datos obtenidos son los de la gasolinera indicada, más concretamente que el tipo de gasolina mostrada en la vista detalle se corresponde con la gasolina elegida en filtros, es decir, Gasolina 95.</w:t>
       </w:r>
     </w:p>
     <w:p>
@@ -2874,7 +2755,7 @@
           <w:bCs/>
           <w:sz w:val="24"/>
         </w:rPr>
-        <w:t>D</w:t>
+        <w:t>C</w:t>
       </w:r>
       <w:r>
         <w:rPr>
@@ -2888,46 +2769,14 @@
           <w:rFonts w:ascii="Calibri" w:hAnsi="Calibri"/>
           <w:sz w:val="24"/>
         </w:rPr>
-        <w:t xml:space="preserve">Se volverá atrás a la vista principal y se seleccionará, en filtros, el tipo de combustible </w:t>
-      </w:r>
-      <w:proofErr w:type="spellStart"/>
-      <w:r>
-        <w:rPr>
-          <w:rFonts w:ascii="Calibri" w:hAnsi="Calibri"/>
-          <w:sz w:val="24"/>
-        </w:rPr>
-        <w:t>Biodié</w:t>
-      </w:r>
-      <w:r>
-        <w:rPr>
-          <w:rFonts w:ascii="Calibri" w:hAnsi="Calibri"/>
-          <w:sz w:val="24"/>
-        </w:rPr>
-        <w:t>sel</w:t>
-      </w:r>
-      <w:proofErr w:type="spellEnd"/>
-      <w:r>
-        <w:rPr>
-          <w:rFonts w:ascii="Calibri" w:hAnsi="Calibri"/>
-          <w:sz w:val="24"/>
-        </w:rPr>
-        <w:t xml:space="preserve"> y se pulsará aceptar. Una vez refrescada la vista seleccionaremos una de las gasolineras mostradas en la lista. Se verificará que al llevarnos a la vista detalle los datos obtenidos son los de la gasolinera indicada, más concretamente que el tipo de gasolina mostrada en la vista detalle se corresponde con la gasolina elegida en filtros, es decir, </w:t>
-      </w:r>
-      <w:proofErr w:type="spellStart"/>
-      <w:r>
-        <w:rPr>
-          <w:rFonts w:ascii="Calibri" w:hAnsi="Calibri"/>
-          <w:sz w:val="24"/>
-        </w:rPr>
-        <w:t>Biodiésel</w:t>
-      </w:r>
-      <w:proofErr w:type="spellEnd"/>
-      <w:r>
-        <w:rPr>
-          <w:rFonts w:ascii="Calibri" w:hAnsi="Calibri"/>
-          <w:sz w:val="24"/>
-        </w:rPr>
-        <w:t>.</w:t>
+        <w:t>Se volverá atrás a la vista principal y se seleccionará, en filtros, el tipo de combustible Gasóleo Premium y se pulsará aceptar. Una vez refrescada la vista</w:t>
+      </w:r>
+      <w:r>
+        <w:rPr>
+          <w:rFonts w:ascii="Calibri" w:hAnsi="Calibri"/>
+          <w:sz w:val="24"/>
+        </w:rPr>
+        <w:t xml:space="preserve"> seleccionaremos una de las gasolineras mostradas en la lista. Se verificará que al llevarnos a la vista detalle los datos obtenidos son los de la gasolinera indicada, más concretamente que el tipo de gasolina mostrada en la vista detalle se corresponde con la gasolina elegida en filtros, es decir, Gasóleo Premium.</w:t>
       </w:r>
     </w:p>
     <w:p>
@@ -2939,73 +2788,67 @@
           <w:sz w:val="24"/>
         </w:rPr>
       </w:pPr>
-      <w:r>
-        <w:rPr>
-          <w:rFonts w:ascii="Calibri" w:hAnsi="Calibri"/>
-          <w:b/>
-          <w:bCs/>
-          <w:sz w:val="24"/>
-        </w:rPr>
-        <w:t>UIT.2</w:t>
-      </w:r>
-      <w:r>
-        <w:rPr>
-          <w:rFonts w:ascii="Calibri" w:hAnsi="Calibri"/>
-          <w:b/>
-          <w:bCs/>
-          <w:sz w:val="24"/>
-        </w:rPr>
-        <w:t>E</w:t>
-      </w:r>
-      <w:r>
-        <w:rPr>
-          <w:rFonts w:ascii="Calibri" w:hAnsi="Calibri"/>
-          <w:sz w:val="24"/>
-        </w:rPr>
-        <w:t xml:space="preserve"> </w:t>
-      </w:r>
-      <w:r>
-        <w:rPr>
-          <w:rFonts w:ascii="Calibri" w:hAnsi="Calibri"/>
-          <w:sz w:val="24"/>
-        </w:rPr>
-        <w:t>Se volverá atrás a la vista principal y se seleccionará, en filtros, el tipo de combustible Gasóleo Premium y se pulsará aceptar. Una vez refrescada la vista</w:t>
-      </w:r>
-      <w:r>
-        <w:rPr>
-          <w:rFonts w:ascii="Calibri" w:hAnsi="Calibri"/>
-          <w:sz w:val="24"/>
-        </w:rPr>
-        <w:t xml:space="preserve"> seleccionaremos una de las gasolineras mostradas en la lista. Se verificará que al llevarnos a la vista detalle los datos obtenidos son los de la gasolinera indicada, más </w:t>
-      </w:r>
-      <w:r>
-        <w:rPr>
-          <w:rFonts w:ascii="Calibri" w:hAnsi="Calibri"/>
-          <w:sz w:val="24"/>
-        </w:rPr>
+    </w:p>
+    <w:p>
+      <w:pPr>
+        <w:spacing w:line="360" w:lineRule="auto"/>
+        <w:jc w:val="both"/>
+        <w:rPr>
+          <w:rFonts w:ascii="Calibri" w:hAnsi="Calibri"/>
+          <w:sz w:val="24"/>
+        </w:rPr>
+      </w:pPr>
+    </w:p>
+    <w:p>
+      <w:pPr>
+        <w:spacing w:line="360" w:lineRule="auto"/>
+        <w:jc w:val="both"/>
+        <w:rPr>
+          <w:rFonts w:ascii="Calibri" w:hAnsi="Calibri"/>
+          <w:sz w:val="24"/>
+        </w:rPr>
+      </w:pPr>
+    </w:p>
+    <w:p>
+      <w:pPr>
+        <w:spacing w:line="360" w:lineRule="auto"/>
+        <w:jc w:val="both"/>
+        <w:rPr>
+          <w:rFonts w:ascii="Calibri" w:hAnsi="Calibri"/>
+          <w:sz w:val="24"/>
+        </w:rPr>
+      </w:pPr>
+    </w:p>
+    <w:p>
+      <w:pPr>
+        <w:spacing w:line="360" w:lineRule="auto"/>
+        <w:jc w:val="both"/>
+        <w:rPr>
+          <w:rFonts w:ascii="Calibri" w:hAnsi="Calibri"/>
+          <w:sz w:val="24"/>
+        </w:rPr>
+      </w:pPr>
+    </w:p>
+    <w:p>
+      <w:pPr>
+        <w:spacing w:line="360" w:lineRule="auto"/>
+        <w:jc w:val="both"/>
+        <w:rPr>
+          <w:rFonts w:ascii="Calibri" w:hAnsi="Calibri"/>
+          <w:sz w:val="24"/>
+        </w:rPr>
+      </w:pPr>
+    </w:p>
+    <w:p>
+      <w:pPr>
+        <w:pStyle w:val="Descripcin"/>
+        <w:rPr>
+          <w:sz w:val="24"/>
+          <w:szCs w:val="24"/>
+        </w:rPr>
+      </w:pPr>
+      <w:r>
         <w:lastRenderedPageBreak/>
-        <w:t>concretamente que el tipo de gasolina mostrada en la vista detalle se corresponde con la gasolina elegida en filtros, es decir, Gasóleo Premium.</w:t>
-      </w:r>
-    </w:p>
-    <w:p>
-      <w:pPr>
-        <w:spacing w:line="360" w:lineRule="auto"/>
-        <w:jc w:val="both"/>
-        <w:rPr>
-          <w:rFonts w:ascii="Calibri" w:hAnsi="Calibri"/>
-          <w:sz w:val="24"/>
-        </w:rPr>
-      </w:pPr>
-    </w:p>
-    <w:p>
-      <w:pPr>
-        <w:pStyle w:val="Descripcin"/>
-        <w:rPr>
-          <w:sz w:val="24"/>
-          <w:szCs w:val="24"/>
-        </w:rPr>
-      </w:pPr>
-      <w:r>
         <w:t xml:space="preserve">Tabla </w:t>
       </w:r>
       <w:r>
@@ -3101,19 +2944,8 @@
                 <w:sz w:val="24"/>
                 <w:szCs w:val="24"/>
               </w:rPr>
-              <w:t xml:space="preserve">Acciones que realizar por </w:t>
-            </w:r>
-            <w:proofErr w:type="spellStart"/>
-            <w:r>
-              <w:rPr>
-                <w:b/>
-                <w:bCs/>
-                <w:sz w:val="24"/>
-                <w:szCs w:val="24"/>
-              </w:rPr>
-              <w:t>Espresso</w:t>
-            </w:r>
-            <w:proofErr w:type="spellEnd"/>
+              <w:t>Acciones que realizar por Espresso</w:t>
+            </w:r>
           </w:p>
         </w:tc>
         <w:tc>
@@ -3253,7 +3085,7 @@
                 <w:sz w:val="24"/>
                 <w:szCs w:val="24"/>
               </w:rPr>
-              <w:t>UIT.2A</w:t>
+              <w:t>UIT.1A</w:t>
             </w:r>
           </w:p>
         </w:tc>
@@ -3272,6 +3104,13 @@
                 <w:szCs w:val="24"/>
               </w:rPr>
             </w:pPr>
+            <w:r>
+              <w:rPr>
+                <w:sz w:val="24"/>
+                <w:szCs w:val="24"/>
+              </w:rPr>
+              <w:t>Seleccionar una de los permisos que aparece para nuestra ubicación actual</w:t>
+            </w:r>
           </w:p>
         </w:tc>
         <w:tc>
@@ -3294,7 +3133,7 @@
                 <w:sz w:val="24"/>
                 <w:szCs w:val="24"/>
               </w:rPr>
-              <w:t>Los datos mostrados en la vista detalle son los mismos que los datos de la gasolinera seleccionada</w:t>
+              <w:t>Muestra la vista detalle</w:t>
             </w:r>
           </w:p>
         </w:tc>
@@ -3323,7 +3162,7 @@
                 <w:sz w:val="24"/>
                 <w:szCs w:val="24"/>
               </w:rPr>
-              <w:t>UIT.2B</w:t>
+              <w:t>UIT.2A</w:t>
             </w:r>
           </w:p>
         </w:tc>
@@ -3342,58 +3181,6 @@
                 <w:szCs w:val="24"/>
               </w:rPr>
             </w:pPr>
-            <w:r>
-              <w:rPr>
-                <w:sz w:val="24"/>
-                <w:szCs w:val="24"/>
-              </w:rPr>
-              <w:t xml:space="preserve">Clic </w:t>
-            </w:r>
-            <w:r>
-              <w:rPr>
-                <w:sz w:val="24"/>
-                <w:szCs w:val="24"/>
-              </w:rPr>
-              <w:t>para volver atrás.</w:t>
-            </w:r>
-          </w:p>
-          <w:p>
-            <w:pPr>
-              <w:pStyle w:val="Prrafodelista"/>
-              <w:spacing w:line="360" w:lineRule="auto"/>
-              <w:ind w:left="0"/>
-              <w:jc w:val="both"/>
-              <w:rPr>
-                <w:sz w:val="24"/>
-                <w:szCs w:val="24"/>
-              </w:rPr>
-            </w:pPr>
-            <w:r>
-              <w:rPr>
-                <w:sz w:val="24"/>
-                <w:szCs w:val="24"/>
-              </w:rPr>
-              <w:t>Clic en Filtros, clic sobre la opción Gasolina 95 y luego aceptar.</w:t>
-            </w:r>
-          </w:p>
-          <w:p>
-            <w:pPr>
-              <w:pStyle w:val="Prrafodelista"/>
-              <w:spacing w:line="360" w:lineRule="auto"/>
-              <w:ind w:left="0"/>
-              <w:jc w:val="both"/>
-              <w:rPr>
-                <w:sz w:val="24"/>
-                <w:szCs w:val="24"/>
-              </w:rPr>
-            </w:pPr>
-            <w:r>
-              <w:rPr>
-                <w:sz w:val="24"/>
-                <w:szCs w:val="24"/>
-              </w:rPr>
-              <w:t>Clic en una de las gasolineras</w:t>
-            </w:r>
           </w:p>
         </w:tc>
         <w:tc>
@@ -3416,7 +3203,14 @@
                 <w:sz w:val="24"/>
                 <w:szCs w:val="24"/>
               </w:rPr>
-              <w:t>Los datos mostrados en la vista detalle son los mismos que los datos de la gasolinera seleccionada. Principalmente comprobar el tipo de gasolina</w:t>
+              <w:t>Los datos mostrados en la vista detalle son los mismos que los datos de la gasolinera seleccionada</w:t>
+            </w:r>
+            <w:r>
+              <w:rPr>
+                <w:sz w:val="24"/>
+                <w:szCs w:val="24"/>
+              </w:rPr>
+              <w:t>. Comprobar en el mapa que aparece nuestra ubicación actual o no en función de lo seleccionado en los permisos de la ventana emergente</w:t>
             </w:r>
           </w:p>
         </w:tc>
@@ -3445,7 +3239,7 @@
                 <w:sz w:val="24"/>
                 <w:szCs w:val="24"/>
               </w:rPr>
-              <w:t>UIT.2C</w:t>
+              <w:t>UIT.2B</w:t>
             </w:r>
           </w:p>
         </w:tc>
@@ -3495,7 +3289,7 @@
                 <w:sz w:val="24"/>
                 <w:szCs w:val="24"/>
               </w:rPr>
-              <w:t>Clic en Filtros, clic sobre la opción Gasolina 98 y luego aceptar.</w:t>
+              <w:t>Clic en Filtros, clic sobre la opción Gasolina 95 y luego aceptar.</w:t>
             </w:r>
           </w:p>
           <w:p>
@@ -3567,7 +3361,7 @@
                 <w:sz w:val="24"/>
                 <w:szCs w:val="24"/>
               </w:rPr>
-              <w:t>UIT.2D</w:t>
+              <w:t>UIT.2C</w:t>
             </w:r>
           </w:p>
         </w:tc>
@@ -3617,17 +3411,15 @@
                 <w:sz w:val="24"/>
                 <w:szCs w:val="24"/>
               </w:rPr>
-              <w:t xml:space="preserve">Clic en Filtros, clic sobre la opción </w:t>
-            </w:r>
-            <w:proofErr w:type="spellStart"/>
-            <w:r>
-              <w:rPr>
-                <w:sz w:val="24"/>
-                <w:szCs w:val="24"/>
-              </w:rPr>
-              <w:t>Biodiésel</w:t>
-            </w:r>
-            <w:proofErr w:type="spellEnd"/>
+              <w:t>Clic en Filtros, clic sobre la o</w:t>
+            </w:r>
+            <w:r>
+              <w:rPr>
+                <w:sz w:val="24"/>
+                <w:szCs w:val="24"/>
+              </w:rPr>
+              <w:t>pción Gasóleo Premium</w:t>
+            </w:r>
             <w:r>
               <w:rPr>
                 <w:sz w:val="24"/>
@@ -3652,7 +3444,6 @@
                 <w:sz w:val="24"/>
                 <w:szCs w:val="24"/>
               </w:rPr>
-              <w:lastRenderedPageBreak/>
               <w:t>Clic en una de las gasolineras</w:t>
             </w:r>
           </w:p>
@@ -3677,349 +3468,12 @@
                 <w:sz w:val="24"/>
                 <w:szCs w:val="24"/>
               </w:rPr>
-              <w:lastRenderedPageBreak/>
-              <w:t>Los datos mostrados en la vista detalle son los mismos que los datos de la gasolinera seleccionada. Principalmente comprobar el tipo de gasolina</w:t>
-            </w:r>
-          </w:p>
-        </w:tc>
-      </w:tr>
-      <w:tr>
-        <w:trPr>
-          <w:jc w:val="center"/>
-        </w:trPr>
-        <w:tc>
-          <w:tcPr>
-            <w:tcW w:w="2042" w:type="dxa"/>
-          </w:tcPr>
-          <w:p>
-            <w:pPr>
-              <w:pStyle w:val="Prrafodelista"/>
-              <w:spacing w:line="360" w:lineRule="auto"/>
-              <w:ind w:left="0"/>
-              <w:jc w:val="both"/>
-              <w:rPr>
-                <w:sz w:val="24"/>
-                <w:szCs w:val="24"/>
-              </w:rPr>
-            </w:pPr>
-            <w:r>
-              <w:rPr>
-                <w:sz w:val="24"/>
-                <w:szCs w:val="24"/>
-              </w:rPr>
-              <w:lastRenderedPageBreak/>
-              <w:t>UIT.2E</w:t>
-            </w:r>
-          </w:p>
-        </w:tc>
-        <w:tc>
-          <w:tcPr>
-            <w:tcW w:w="2941" w:type="dxa"/>
-          </w:tcPr>
-          <w:p>
-            <w:pPr>
-              <w:pStyle w:val="Prrafodelista"/>
-              <w:spacing w:line="360" w:lineRule="auto"/>
-              <w:ind w:left="0"/>
-              <w:rPr>
-                <w:sz w:val="24"/>
-                <w:szCs w:val="24"/>
-              </w:rPr>
-            </w:pPr>
-            <w:r>
-              <w:rPr>
-                <w:sz w:val="24"/>
-                <w:szCs w:val="24"/>
-              </w:rPr>
-              <w:t xml:space="preserve">Clic </w:t>
-            </w:r>
-            <w:r>
-              <w:rPr>
-                <w:sz w:val="24"/>
-                <w:szCs w:val="24"/>
-              </w:rPr>
-              <w:t>para volver atrás.</w:t>
-            </w:r>
-          </w:p>
-          <w:p>
-            <w:pPr>
-              <w:pStyle w:val="Prrafodelista"/>
-              <w:spacing w:line="360" w:lineRule="auto"/>
-              <w:ind w:left="0"/>
-              <w:rPr>
-                <w:sz w:val="24"/>
-                <w:szCs w:val="24"/>
-              </w:rPr>
-            </w:pPr>
-            <w:r>
-              <w:rPr>
-                <w:sz w:val="24"/>
-                <w:szCs w:val="24"/>
-              </w:rPr>
-              <w:t>Clic en Filtros, clic sobre la opción Gasóleo Premium y luego aceptar.</w:t>
-            </w:r>
-          </w:p>
-          <w:p>
-            <w:pPr>
-              <w:pStyle w:val="Prrafodelista"/>
-              <w:spacing w:line="360" w:lineRule="auto"/>
-              <w:ind w:left="0"/>
-              <w:rPr>
-                <w:sz w:val="24"/>
-                <w:szCs w:val="24"/>
-              </w:rPr>
-            </w:pPr>
-            <w:r>
-              <w:rPr>
-                <w:sz w:val="24"/>
-                <w:szCs w:val="24"/>
-              </w:rPr>
-              <w:t>Clic en una de las gasolineras</w:t>
-            </w:r>
-          </w:p>
-        </w:tc>
-        <w:tc>
-          <w:tcPr>
-            <w:tcW w:w="3117" w:type="dxa"/>
-          </w:tcPr>
-          <w:p>
-            <w:pPr>
-              <w:pStyle w:val="Prrafodelista"/>
-              <w:spacing w:line="360" w:lineRule="auto"/>
-              <w:ind w:left="0"/>
-              <w:jc w:val="both"/>
-              <w:rPr>
-                <w:sz w:val="24"/>
-                <w:szCs w:val="24"/>
-              </w:rPr>
-            </w:pPr>
-            <w:r>
-              <w:rPr>
-                <w:sz w:val="24"/>
-                <w:szCs w:val="24"/>
-              </w:rPr>
               <w:t>Los datos mostrados en la vista detalle son los mismos que los datos de la gasolinera seleccionada. Principalmente comprobar el tipo de gasolina</w:t>
             </w:r>
           </w:p>
         </w:tc>
       </w:tr>
     </w:tbl>
-    <w:p>
-      <w:pPr>
-        <w:pStyle w:val="Default"/>
-        <w:spacing w:line="360" w:lineRule="auto"/>
-        <w:rPr>
-          <w:rFonts w:cstheme="minorBidi"/>
-          <w:color w:val="auto"/>
-        </w:rPr>
-      </w:pPr>
-    </w:p>
-    <w:p>
-      <w:pPr>
-        <w:pStyle w:val="Default"/>
-        <w:spacing w:line="360" w:lineRule="auto"/>
-        <w:rPr>
-          <w:rFonts w:cstheme="minorBidi"/>
-          <w:color w:val="auto"/>
-        </w:rPr>
-      </w:pPr>
-    </w:p>
-    <w:p>
-      <w:pPr>
-        <w:pStyle w:val="Default"/>
-        <w:spacing w:line="360" w:lineRule="auto"/>
-        <w:rPr>
-          <w:rFonts w:cstheme="minorBidi"/>
-          <w:color w:val="auto"/>
-        </w:rPr>
-      </w:pPr>
-    </w:p>
-    <w:p>
-      <w:pPr>
-        <w:pStyle w:val="Default"/>
-        <w:spacing w:line="360" w:lineRule="auto"/>
-        <w:rPr>
-          <w:rFonts w:cstheme="minorBidi"/>
-          <w:color w:val="auto"/>
-        </w:rPr>
-      </w:pPr>
-    </w:p>
-    <w:p>
-      <w:pPr>
-        <w:pStyle w:val="Default"/>
-        <w:spacing w:line="360" w:lineRule="auto"/>
-        <w:rPr>
-          <w:rFonts w:cstheme="minorBidi"/>
-          <w:color w:val="auto"/>
-        </w:rPr>
-      </w:pPr>
-    </w:p>
-    <w:p>
-      <w:pPr>
-        <w:pStyle w:val="Default"/>
-        <w:spacing w:line="360" w:lineRule="auto"/>
-        <w:rPr>
-          <w:rFonts w:cstheme="minorBidi"/>
-          <w:color w:val="auto"/>
-        </w:rPr>
-      </w:pPr>
-    </w:p>
-    <w:p>
-      <w:pPr>
-        <w:pStyle w:val="Default"/>
-        <w:spacing w:line="360" w:lineRule="auto"/>
-        <w:rPr>
-          <w:rFonts w:cstheme="minorBidi"/>
-          <w:color w:val="auto"/>
-        </w:rPr>
-      </w:pPr>
-    </w:p>
-    <w:p>
-      <w:pPr>
-        <w:pStyle w:val="Default"/>
-        <w:spacing w:line="360" w:lineRule="auto"/>
-        <w:rPr>
-          <w:rFonts w:cstheme="minorBidi"/>
-          <w:color w:val="auto"/>
-        </w:rPr>
-      </w:pPr>
-    </w:p>
-    <w:p>
-      <w:pPr>
-        <w:pStyle w:val="Default"/>
-        <w:spacing w:line="360" w:lineRule="auto"/>
-        <w:rPr>
-          <w:rFonts w:cstheme="minorBidi"/>
-          <w:color w:val="auto"/>
-        </w:rPr>
-      </w:pPr>
-    </w:p>
-    <w:p>
-      <w:pPr>
-        <w:pStyle w:val="Default"/>
-        <w:spacing w:line="360" w:lineRule="auto"/>
-        <w:rPr>
-          <w:rFonts w:cstheme="minorBidi"/>
-          <w:color w:val="auto"/>
-        </w:rPr>
-      </w:pPr>
-    </w:p>
-    <w:p>
-      <w:pPr>
-        <w:pStyle w:val="Default"/>
-        <w:spacing w:line="360" w:lineRule="auto"/>
-        <w:rPr>
-          <w:rFonts w:cstheme="minorBidi"/>
-          <w:color w:val="auto"/>
-        </w:rPr>
-      </w:pPr>
-    </w:p>
-    <w:p>
-      <w:pPr>
-        <w:pStyle w:val="Default"/>
-        <w:spacing w:line="360" w:lineRule="auto"/>
-        <w:rPr>
-          <w:rFonts w:cstheme="minorBidi"/>
-          <w:color w:val="auto"/>
-        </w:rPr>
-      </w:pPr>
-    </w:p>
-    <w:p>
-      <w:pPr>
-        <w:pStyle w:val="Default"/>
-        <w:spacing w:line="360" w:lineRule="auto"/>
-        <w:rPr>
-          <w:rFonts w:cstheme="minorBidi"/>
-          <w:color w:val="auto"/>
-        </w:rPr>
-      </w:pPr>
-    </w:p>
-    <w:p>
-      <w:pPr>
-        <w:pStyle w:val="Default"/>
-        <w:spacing w:line="360" w:lineRule="auto"/>
-        <w:rPr>
-          <w:rFonts w:cstheme="minorBidi"/>
-          <w:color w:val="auto"/>
-        </w:rPr>
-      </w:pPr>
-    </w:p>
-    <w:p>
-      <w:pPr>
-        <w:pStyle w:val="Default"/>
-        <w:spacing w:line="360" w:lineRule="auto"/>
-        <w:rPr>
-          <w:rFonts w:cstheme="minorBidi"/>
-          <w:color w:val="auto"/>
-        </w:rPr>
-      </w:pPr>
-    </w:p>
-    <w:p>
-      <w:pPr>
-        <w:pStyle w:val="Default"/>
-        <w:spacing w:line="360" w:lineRule="auto"/>
-        <w:rPr>
-          <w:rFonts w:cstheme="minorBidi"/>
-          <w:color w:val="auto"/>
-        </w:rPr>
-      </w:pPr>
-    </w:p>
-    <w:p>
-      <w:pPr>
-        <w:pStyle w:val="Default"/>
-        <w:spacing w:line="360" w:lineRule="auto"/>
-        <w:rPr>
-          <w:rFonts w:cstheme="minorBidi"/>
-          <w:color w:val="auto"/>
-        </w:rPr>
-      </w:pPr>
-    </w:p>
-    <w:p>
-      <w:pPr>
-        <w:pStyle w:val="Default"/>
-        <w:spacing w:line="360" w:lineRule="auto"/>
-        <w:rPr>
-          <w:b/>
-          <w:bCs/>
-          <w:color w:val="auto"/>
-        </w:rPr>
-      </w:pPr>
-      <w:bookmarkStart w:id="0" w:name="_GoBack"/>
-      <w:bookmarkEnd w:id="0"/>
-    </w:p>
-    <w:p>
-      <w:pPr>
-        <w:pStyle w:val="Default"/>
-        <w:spacing w:line="360" w:lineRule="auto"/>
-        <w:rPr>
-          <w:b/>
-          <w:bCs/>
-          <w:color w:val="auto"/>
-        </w:rPr>
-      </w:pPr>
-    </w:p>
-    <w:p>
-      <w:pPr>
-        <w:pStyle w:val="Default"/>
-        <w:spacing w:line="360" w:lineRule="auto"/>
-        <w:rPr>
-          <w:b/>
-          <w:bCs/>
-          <w:color w:val="auto"/>
-        </w:rPr>
-      </w:pPr>
-    </w:p>
-    <w:p>
-      <w:pPr>
-        <w:pStyle w:val="Default"/>
-        <w:spacing w:line="360" w:lineRule="auto"/>
-        <w:rPr>
-          <w:b/>
-          <w:bCs/>
-          <w:color w:val="auto"/>
-        </w:rPr>
-      </w:pPr>
-    </w:p>
     <w:p>
       <w:pPr>
         <w:pStyle w:val="Default"/>
@@ -4043,7 +3497,11 @@
           <w:szCs w:val="26"/>
         </w:rPr>
       </w:pPr>
-      <w:r>
+    </w:p>
+    <w:p>
+      <w:pPr>
+        <w:pStyle w:val="Default"/>
+        <w:spacing w:line="360" w:lineRule="auto"/>
         <w:rPr>
           <w:b/>
           <w:bCs/>
@@ -4051,7 +3509,28 @@
           <w:sz w:val="26"/>
           <w:szCs w:val="26"/>
         </w:rPr>
-        <w:lastRenderedPageBreak/>
+      </w:pPr>
+    </w:p>
+    <w:p>
+      <w:pPr>
+        <w:pStyle w:val="Default"/>
+        <w:spacing w:line="360" w:lineRule="auto"/>
+        <w:rPr>
+          <w:b/>
+          <w:bCs/>
+          <w:color w:val="auto"/>
+          <w:sz w:val="26"/>
+          <w:szCs w:val="26"/>
+        </w:rPr>
+      </w:pPr>
+      <w:r>
+        <w:rPr>
+          <w:b/>
+          <w:bCs/>
+          <w:color w:val="auto"/>
+          <w:sz w:val="26"/>
+          <w:szCs w:val="26"/>
+        </w:rPr>
         <w:t xml:space="preserve">PRUEBAS UNITARIAS </w:t>
       </w:r>
     </w:p>
@@ -4150,6 +3629,32 @@
     </w:p>
     <w:p>
       <w:pPr>
+        <w:pStyle w:val="Prrafodelista"/>
+        <w:spacing w:line="360" w:lineRule="auto"/>
+        <w:ind w:left="360"/>
+        <w:jc w:val="both"/>
+        <w:rPr>
+          <w:sz w:val="24"/>
+          <w:szCs w:val="24"/>
+        </w:rPr>
+      </w:pPr>
+      <w:r>
+        <w:rPr>
+          <w:sz w:val="24"/>
+          <w:szCs w:val="24"/>
+        </w:rPr>
+        <w:t xml:space="preserve">En esta clase de modelo ya estaba implementado un test para el constructor de una gasolinera, sin embargo, se ha hecho un nuevo método test para comprobar que la latitud y longitud </w:t>
+      </w:r>
+      <w:r>
+        <w:rPr>
+          <w:sz w:val="24"/>
+          <w:szCs w:val="24"/>
+        </w:rPr>
+        <w:t>son las correctas al crear el objeto de dicha gasolinera.</w:t>
+      </w:r>
+    </w:p>
+    <w:p>
+      <w:pPr>
         <w:spacing w:line="360" w:lineRule="auto"/>
         <w:jc w:val="both"/>
         <w:rPr>
@@ -4173,7 +3678,6 @@
         </w:rPr>
         <w:t xml:space="preserve"> Métodos </w:t>
       </w:r>
-      <w:proofErr w:type="spellStart"/>
       <w:r>
         <w:rPr>
           <w:rFonts w:ascii="Calibri" w:hAnsi="Calibri"/>
@@ -4183,7 +3687,6 @@
         </w:rPr>
         <w:t>getters</w:t>
       </w:r>
-      <w:proofErr w:type="spellEnd"/>
       <w:r>
         <w:rPr>
           <w:rFonts w:ascii="Calibri" w:hAnsi="Calibri"/>
@@ -4489,6 +3992,60 @@
     </w:p>
     <w:p>
       <w:pPr>
+        <w:spacing w:line="360" w:lineRule="auto"/>
+        <w:rPr>
+          <w:rFonts w:ascii="Calibri" w:hAnsi="Calibri"/>
+          <w:sz w:val="24"/>
+        </w:rPr>
+      </w:pPr>
+    </w:p>
+    <w:p>
+      <w:pPr>
+        <w:spacing w:line="360" w:lineRule="auto"/>
+        <w:rPr>
+          <w:rFonts w:ascii="Calibri" w:hAnsi="Calibri"/>
+          <w:sz w:val="24"/>
+        </w:rPr>
+      </w:pPr>
+    </w:p>
+    <w:p>
+      <w:pPr>
+        <w:spacing w:line="360" w:lineRule="auto"/>
+        <w:rPr>
+          <w:rFonts w:ascii="Calibri" w:hAnsi="Calibri"/>
+          <w:sz w:val="24"/>
+        </w:rPr>
+      </w:pPr>
+    </w:p>
+    <w:p>
+      <w:pPr>
+        <w:spacing w:line="360" w:lineRule="auto"/>
+        <w:rPr>
+          <w:rFonts w:ascii="Calibri" w:hAnsi="Calibri"/>
+          <w:sz w:val="24"/>
+        </w:rPr>
+      </w:pPr>
+    </w:p>
+    <w:p>
+      <w:pPr>
+        <w:spacing w:line="360" w:lineRule="auto"/>
+        <w:rPr>
+          <w:rFonts w:ascii="Calibri" w:hAnsi="Calibri"/>
+          <w:sz w:val="24"/>
+        </w:rPr>
+      </w:pPr>
+    </w:p>
+    <w:p>
+      <w:pPr>
+        <w:spacing w:line="360" w:lineRule="auto"/>
+        <w:rPr>
+          <w:rFonts w:ascii="Calibri" w:hAnsi="Calibri"/>
+          <w:sz w:val="24"/>
+        </w:rPr>
+      </w:pPr>
+    </w:p>
+    <w:p>
+      <w:pPr>
         <w:pStyle w:val="Prrafodelista"/>
         <w:numPr>
           <w:ilvl w:val="0"/>
@@ -4510,19 +4067,9 @@
           <w:szCs w:val="24"/>
           <w:u w:val="single"/>
         </w:rPr>
-        <w:t xml:space="preserve">Pruebas unitarias de las clases de </w:t>
-      </w:r>
-      <w:proofErr w:type="spellStart"/>
-      <w:r>
-        <w:rPr>
-          <w:b/>
-          <w:sz w:val="24"/>
-          <w:szCs w:val="24"/>
-          <w:u w:val="single"/>
-        </w:rPr>
-        <w:t>Utilities</w:t>
-      </w:r>
-      <w:proofErr w:type="spellEnd"/>
+        <w:lastRenderedPageBreak/>
+        <w:t>Pruebas unitarias de las clases de Utilities</w:t>
+      </w:r>
     </w:p>
     <w:p>
       <w:pPr>
@@ -4554,61 +4101,124 @@
           <w:sz w:val="24"/>
           <w:szCs w:val="24"/>
         </w:rPr>
-        <w:t xml:space="preserve">Clase </w:t>
-      </w:r>
-      <w:proofErr w:type="spellStart"/>
-      <w:r>
-        <w:rPr>
+        <w:t>Clase ParserJSONGasolineras:</w:t>
+      </w:r>
+      <w:r>
+        <w:rPr>
+          <w:sz w:val="24"/>
+          <w:szCs w:val="24"/>
+        </w:rPr>
+        <w:t xml:space="preserve"> Se desarrollarán las pruebas pertinentes de los métodos que se encargan de leer gasolineras </w:t>
+      </w:r>
+      <w:r>
+        <w:rPr>
+          <w:sz w:val="24"/>
+          <w:szCs w:val="24"/>
+        </w:rPr>
+        <w:t xml:space="preserve">para la latitud y longitud </w:t>
+      </w:r>
+      <w:r>
+        <w:rPr>
+          <w:sz w:val="24"/>
+          <w:szCs w:val="24"/>
+        </w:rPr>
+        <w:t>desde un archivo JSON:</w:t>
+      </w:r>
+    </w:p>
+    <w:p>
+      <w:pPr>
+        <w:pStyle w:val="Prrafodelista"/>
+        <w:spacing w:line="360" w:lineRule="auto"/>
+        <w:ind w:left="360"/>
+        <w:jc w:val="both"/>
+        <w:rPr>
+          <w:sz w:val="24"/>
+          <w:szCs w:val="24"/>
+        </w:rPr>
+      </w:pPr>
+    </w:p>
+    <w:p>
+      <w:pPr>
+        <w:spacing w:line="360" w:lineRule="auto"/>
+        <w:jc w:val="both"/>
+        <w:rPr>
+          <w:rFonts w:ascii="Calibri" w:hAnsi="Calibri"/>
+          <w:sz w:val="24"/>
+        </w:rPr>
+      </w:pPr>
+      <w:r>
+        <w:rPr>
+          <w:rFonts w:ascii="Calibri" w:hAnsi="Calibri"/>
           <w:b/>
           <w:bCs/>
           <w:sz w:val="24"/>
-          <w:szCs w:val="24"/>
-        </w:rPr>
-        <w:t>ParserJSONGasolineras</w:t>
-      </w:r>
-      <w:proofErr w:type="spellEnd"/>
-      <w:r>
-        <w:rPr>
+        </w:rPr>
+        <w:t xml:space="preserve">UT.2 Método readGasolinera(): </w:t>
+      </w:r>
+      <w:r>
+        <w:rPr>
+          <w:rFonts w:ascii="Calibri" w:hAnsi="Calibri"/>
+          <w:sz w:val="24"/>
+        </w:rPr>
+        <w:t>Este método recibe como parámetro una cadena en formato JSON y devuelve una gasolinera con los valores pertinentes leídos.</w:t>
+      </w:r>
+    </w:p>
+    <w:p>
+      <w:pPr>
+        <w:spacing w:line="360" w:lineRule="auto"/>
+        <w:jc w:val="both"/>
+        <w:rPr>
+          <w:rFonts w:ascii="Calibri" w:hAnsi="Calibri"/>
+          <w:sz w:val="24"/>
+        </w:rPr>
+      </w:pPr>
+      <w:r>
+        <w:rPr>
+          <w:rFonts w:ascii="Calibri" w:hAnsi="Calibri"/>
           <w:b/>
           <w:bCs/>
           <w:sz w:val="24"/>
-          <w:szCs w:val="24"/>
-        </w:rPr>
-        <w:t>:</w:t>
-      </w:r>
-      <w:r>
-        <w:rPr>
-          <w:sz w:val="24"/>
-          <w:szCs w:val="24"/>
-        </w:rPr>
-        <w:t xml:space="preserve"> Se desarrollarán las pruebas pertinentes de los métodos que se encargan de leer gasolineras </w:t>
-      </w:r>
-      <w:r>
-        <w:rPr>
-          <w:sz w:val="24"/>
-          <w:szCs w:val="24"/>
-        </w:rPr>
-        <w:t xml:space="preserve">para la latitud y longitud </w:t>
-      </w:r>
-      <w:r>
-        <w:rPr>
-          <w:sz w:val="24"/>
-          <w:szCs w:val="24"/>
-        </w:rPr>
-        <w:t>desde un archivo JSON:</w:t>
-      </w:r>
-    </w:p>
-    <w:p>
-      <w:pPr>
-        <w:pStyle w:val="Prrafodelista"/>
-        <w:spacing w:line="360" w:lineRule="auto"/>
-        <w:ind w:left="360"/>
+        </w:rPr>
+        <w:t>UT.3 Método readArrayGasolineras():</w:t>
+      </w:r>
+      <w:r>
+        <w:rPr>
+          <w:rFonts w:ascii="Calibri" w:hAnsi="Calibri"/>
+          <w:sz w:val="24"/>
+        </w:rPr>
+        <w:t xml:space="preserve"> Este método recibe como parámetro una cadena en formato JSON y devuelve un array con las gasolineras leídas.</w:t>
+      </w:r>
+    </w:p>
+    <w:p>
+      <w:pPr>
+        <w:spacing w:line="360" w:lineRule="auto"/>
         <w:jc w:val="both"/>
         <w:rPr>
-          <w:sz w:val="24"/>
-          <w:szCs w:val="24"/>
-        </w:rPr>
-      </w:pPr>
+          <w:rFonts w:ascii="Calibri" w:hAnsi="Calibri"/>
+          <w:sz w:val="24"/>
+        </w:rPr>
+      </w:pPr>
+      <w:r>
+        <w:rPr>
+          <w:rFonts w:ascii="Calibri" w:hAnsi="Calibri"/>
+          <w:sz w:val="24"/>
+        </w:rPr>
+        <w:t>Se desarrollará</w:t>
+      </w:r>
+      <w:r>
+        <w:rPr>
+          <w:rFonts w:ascii="Calibri" w:hAnsi="Calibri"/>
+          <w:sz w:val="24"/>
+        </w:rPr>
+        <w:t xml:space="preserve"> un nuevo método test readGasolineraConLatitudLongitudTest() </w:t>
+      </w:r>
+      <w:r>
+        <w:rPr>
+          <w:rFonts w:ascii="Calibri" w:hAnsi="Calibri"/>
+          <w:sz w:val="24"/>
+        </w:rPr>
+        <w:t xml:space="preserve">en el cual se comprobarán cuatro tipos de casos: </w:t>
+      </w:r>
     </w:p>
     <w:p>
       <w:pPr>
@@ -4622,122 +4232,23 @@
       <w:r>
         <w:rPr>
           <w:rFonts w:ascii="Calibri" w:hAnsi="Calibri"/>
-          <w:b/>
-          <w:bCs/>
-          <w:sz w:val="24"/>
-        </w:rPr>
-        <w:t xml:space="preserve">UT.2 Método </w:t>
-      </w:r>
-      <w:proofErr w:type="spellStart"/>
-      <w:proofErr w:type="gramStart"/>
-      <w:r>
-        <w:rPr>
-          <w:rFonts w:ascii="Calibri" w:hAnsi="Calibri"/>
-          <w:b/>
-          <w:bCs/>
-          <w:sz w:val="24"/>
-        </w:rPr>
-        <w:t>readGasolinera</w:t>
-      </w:r>
-      <w:proofErr w:type="spellEnd"/>
-      <w:r>
-        <w:rPr>
-          <w:rFonts w:ascii="Calibri" w:hAnsi="Calibri"/>
-          <w:b/>
-          <w:bCs/>
-          <w:sz w:val="24"/>
-        </w:rPr>
-        <w:t>(</w:t>
-      </w:r>
-      <w:proofErr w:type="gramEnd"/>
-      <w:r>
-        <w:rPr>
-          <w:rFonts w:ascii="Calibri" w:hAnsi="Calibri"/>
-          <w:b/>
-          <w:bCs/>
-          <w:sz w:val="24"/>
-        </w:rPr>
-        <w:t xml:space="preserve">): </w:t>
-      </w:r>
-      <w:r>
-        <w:rPr>
-          <w:rFonts w:ascii="Calibri" w:hAnsi="Calibri"/>
-          <w:sz w:val="24"/>
-        </w:rPr>
-        <w:t>Este método recibe como parámetro una cadena en formato JSON y devuelve una gasolinera con los valores pertinentes leídos.</w:t>
-      </w:r>
-    </w:p>
-    <w:p>
-      <w:pPr>
-        <w:spacing w:line="360" w:lineRule="auto"/>
-        <w:jc w:val="both"/>
-        <w:rPr>
-          <w:rFonts w:ascii="Calibri" w:hAnsi="Calibri"/>
-          <w:sz w:val="24"/>
-        </w:rPr>
-      </w:pPr>
-      <w:r>
-        <w:rPr>
-          <w:rFonts w:ascii="Calibri" w:hAnsi="Calibri"/>
-          <w:b/>
-          <w:bCs/>
-          <w:sz w:val="24"/>
-        </w:rPr>
-        <w:t xml:space="preserve">UT.3 Método </w:t>
-      </w:r>
-      <w:proofErr w:type="spellStart"/>
-      <w:proofErr w:type="gramStart"/>
-      <w:r>
-        <w:rPr>
-          <w:rFonts w:ascii="Calibri" w:hAnsi="Calibri"/>
-          <w:b/>
-          <w:bCs/>
-          <w:sz w:val="24"/>
-        </w:rPr>
-        <w:t>readArrayGasolineras</w:t>
-      </w:r>
-      <w:proofErr w:type="spellEnd"/>
-      <w:r>
-        <w:rPr>
-          <w:rFonts w:ascii="Calibri" w:hAnsi="Calibri"/>
-          <w:b/>
-          <w:bCs/>
-          <w:sz w:val="24"/>
-        </w:rPr>
-        <w:t>(</w:t>
-      </w:r>
-      <w:proofErr w:type="gramEnd"/>
-      <w:r>
-        <w:rPr>
-          <w:rFonts w:ascii="Calibri" w:hAnsi="Calibri"/>
-          <w:b/>
-          <w:bCs/>
-          <w:sz w:val="24"/>
-        </w:rPr>
-        <w:t>):</w:t>
-      </w:r>
-      <w:r>
-        <w:rPr>
-          <w:rFonts w:ascii="Calibri" w:hAnsi="Calibri"/>
-          <w:sz w:val="24"/>
-        </w:rPr>
-        <w:t xml:space="preserve"> Este método recibe como parámetro una cadena en formato JSON y devuelve un </w:t>
-      </w:r>
-      <w:proofErr w:type="spellStart"/>
-      <w:r>
-        <w:rPr>
-          <w:rFonts w:ascii="Calibri" w:hAnsi="Calibri"/>
-          <w:sz w:val="24"/>
-        </w:rPr>
-        <w:t>array</w:t>
-      </w:r>
-      <w:proofErr w:type="spellEnd"/>
-      <w:r>
-        <w:rPr>
-          <w:rFonts w:ascii="Calibri" w:hAnsi="Calibri"/>
-          <w:sz w:val="24"/>
-        </w:rPr>
-        <w:t xml:space="preserve"> con las gasolineras leídas.</w:t>
+          <w:sz w:val="24"/>
+        </w:rPr>
+        <w:t>Primero, se le pasarán los datos correctos</w:t>
+      </w:r>
+      <w:r>
+        <w:rPr>
+          <w:rFonts w:ascii="Calibri" w:hAnsi="Calibri"/>
+          <w:sz w:val="24"/>
+        </w:rPr>
+        <w:t xml:space="preserve"> de una gasolinera</w:t>
+      </w:r>
+      <w:r>
+        <w:rPr>
+          <w:rFonts w:ascii="Calibri" w:hAnsi="Calibri"/>
+          <w:sz w:val="24"/>
+        </w:rPr>
+        <w:t xml:space="preserve"> a JSON. Después se le pasará la gasolinera sin latitud ni longitud. Luego, se le pasará una gasolinera solo con latitud. Y, por último, se comprobará el resultado esperado pasándole una gasolinera solo con longitud.</w:t>
       </w:r>
     </w:p>
     <w:p>
@@ -4749,7 +4260,6 @@
         </w:rPr>
       </w:pPr>
       <w:r>
-        <w:lastRenderedPageBreak/>
         <w:t xml:space="preserve">Tabla </w:t>
       </w:r>
       <w:r>
@@ -4774,36 +4284,7 @@
         <w:t xml:space="preserve">. </w:t>
       </w:r>
       <w:r>
-        <w:t xml:space="preserve">Casos de prueba para el método </w:t>
-      </w:r>
-      <w:proofErr w:type="spellStart"/>
-      <w:proofErr w:type="gramStart"/>
-      <w:r>
-        <w:t>readGasolinera</w:t>
-      </w:r>
-      <w:proofErr w:type="spellEnd"/>
-      <w:r>
-        <w:t>(</w:t>
-      </w:r>
-      <w:proofErr w:type="gramEnd"/>
-      <w:r>
-        <w:t xml:space="preserve">) de la clase </w:t>
-      </w:r>
-      <w:proofErr w:type="spellStart"/>
-      <w:r>
-        <w:t>ParserJSONGasolineras</w:t>
-      </w:r>
-      <w:proofErr w:type="spellEnd"/>
-      <w:r>
-        <w:t xml:space="preserve"> con el método </w:t>
-      </w:r>
-      <w:proofErr w:type="spellStart"/>
-      <w:r>
-        <w:t>readGasolineraConLatitudLongitudTest</w:t>
-      </w:r>
-      <w:proofErr w:type="spellEnd"/>
-      <w:r>
-        <w:t>()</w:t>
+        <w:t>Casos de prueba para el método readGasolinera() de la clase ParserJSONGasolineras con el método readGasolineraConLatitudLongitudTest()</w:t>
       </w:r>
     </w:p>
     <w:tbl>
@@ -5064,21 +4545,12 @@
                 <w:szCs w:val="24"/>
               </w:rPr>
             </w:pPr>
-            <w:proofErr w:type="spellStart"/>
-            <w:r>
-              <w:rPr>
-                <w:sz w:val="24"/>
-                <w:szCs w:val="24"/>
-              </w:rPr>
-              <w:t>Biodiésel</w:t>
-            </w:r>
-            <w:proofErr w:type="spellEnd"/>
-            <w:r>
-              <w:rPr>
-                <w:sz w:val="24"/>
-                <w:szCs w:val="24"/>
-              </w:rPr>
-              <w:t>: 1.11</w:t>
+            <w:r>
+              <w:rPr>
+                <w:sz w:val="24"/>
+                <w:szCs w:val="24"/>
+              </w:rPr>
+              <w:t>Biodiésel: 1.11</w:t>
             </w:r>
           </w:p>
           <w:p>
@@ -5233,6 +4705,7 @@
                 <w:sz w:val="24"/>
                 <w:szCs w:val="24"/>
               </w:rPr>
+              <w:lastRenderedPageBreak/>
               <w:t>UT.2B</w:t>
             </w:r>
           </w:p>
@@ -5366,21 +4839,12 @@
                 <w:szCs w:val="24"/>
               </w:rPr>
             </w:pPr>
-            <w:proofErr w:type="spellStart"/>
-            <w:r>
-              <w:rPr>
-                <w:sz w:val="24"/>
-                <w:szCs w:val="24"/>
-              </w:rPr>
-              <w:t>Biodiésel</w:t>
-            </w:r>
-            <w:proofErr w:type="spellEnd"/>
-            <w:r>
-              <w:rPr>
-                <w:sz w:val="24"/>
-                <w:szCs w:val="24"/>
-              </w:rPr>
-              <w:t>: 1.11</w:t>
+            <w:r>
+              <w:rPr>
+                <w:sz w:val="24"/>
+                <w:szCs w:val="24"/>
+              </w:rPr>
+              <w:t>Biodiésel: 1.11</w:t>
             </w:r>
           </w:p>
           <w:p>
@@ -5409,12 +4873,14 @@
               <w:ind w:left="0"/>
               <w:jc w:val="both"/>
               <w:rPr>
-                <w:sz w:val="24"/>
-                <w:szCs w:val="24"/>
-              </w:rPr>
-            </w:pPr>
-            <w:r>
-              <w:rPr>
+                <w:b/>
+                <w:sz w:val="24"/>
+                <w:szCs w:val="24"/>
+              </w:rPr>
+            </w:pPr>
+            <w:r>
+              <w:rPr>
+                <w:b/>
                 <w:sz w:val="24"/>
                 <w:szCs w:val="24"/>
               </w:rPr>
@@ -5623,40 +5089,30 @@
                 <w:szCs w:val="24"/>
               </w:rPr>
             </w:pPr>
-            <w:proofErr w:type="spellStart"/>
-            <w:r>
-              <w:rPr>
-                <w:sz w:val="24"/>
-                <w:szCs w:val="24"/>
-              </w:rPr>
-              <w:t>Biodiésel</w:t>
-            </w:r>
-            <w:proofErr w:type="spellEnd"/>
-            <w:r>
-              <w:rPr>
-                <w:sz w:val="24"/>
-                <w:szCs w:val="24"/>
-              </w:rPr>
-              <w:t>: 1.11</w:t>
-            </w:r>
-          </w:p>
-          <w:p>
-            <w:pPr>
-              <w:pStyle w:val="Prrafodelista"/>
-              <w:spacing w:line="360" w:lineRule="auto"/>
-              <w:ind w:left="0"/>
-              <w:jc w:val="both"/>
-              <w:rPr>
-                <w:sz w:val="24"/>
-                <w:szCs w:val="24"/>
-              </w:rPr>
-            </w:pPr>
-            <w:r>
-              <w:rPr>
-                <w:sz w:val="24"/>
-                <w:szCs w:val="24"/>
-              </w:rPr>
-              <w:lastRenderedPageBreak/>
+            <w:r>
+              <w:rPr>
+                <w:sz w:val="24"/>
+                <w:szCs w:val="24"/>
+              </w:rPr>
+              <w:t>Biodiésel: 1.11</w:t>
+            </w:r>
+          </w:p>
+          <w:p>
+            <w:pPr>
+              <w:pStyle w:val="Prrafodelista"/>
+              <w:spacing w:line="360" w:lineRule="auto"/>
+              <w:ind w:left="0"/>
+              <w:jc w:val="both"/>
+              <w:rPr>
+                <w:sz w:val="24"/>
+                <w:szCs w:val="24"/>
+              </w:rPr>
+            </w:pPr>
+            <w:r>
+              <w:rPr>
+                <w:sz w:val="24"/>
+                <w:szCs w:val="24"/>
+              </w:rPr>
               <w:t>Gasóleo Premium: 0.99</w:t>
             </w:r>
           </w:p>
@@ -5686,12 +5142,14 @@
               <w:ind w:left="0"/>
               <w:jc w:val="both"/>
               <w:rPr>
-                <w:sz w:val="24"/>
-                <w:szCs w:val="24"/>
-              </w:rPr>
-            </w:pPr>
-            <w:r>
-              <w:rPr>
+                <w:b/>
+                <w:sz w:val="24"/>
+                <w:szCs w:val="24"/>
+              </w:rPr>
+            </w:pPr>
+            <w:r>
+              <w:rPr>
+                <w:b/>
                 <w:sz w:val="24"/>
                 <w:szCs w:val="24"/>
               </w:rPr>
@@ -5719,7 +5177,6 @@
                 <w:sz w:val="24"/>
                 <w:szCs w:val="24"/>
               </w:rPr>
-              <w:lastRenderedPageBreak/>
               <w:t>Latitud = 40</w:t>
             </w:r>
           </w:p>
@@ -5768,7 +5225,6 @@
                 <w:sz w:val="24"/>
                 <w:szCs w:val="24"/>
               </w:rPr>
-              <w:lastRenderedPageBreak/>
               <w:t>UT.2</w:t>
             </w:r>
             <w:r>
@@ -5909,21 +5365,12 @@
                 <w:szCs w:val="24"/>
               </w:rPr>
             </w:pPr>
-            <w:proofErr w:type="spellStart"/>
-            <w:r>
-              <w:rPr>
-                <w:sz w:val="24"/>
-                <w:szCs w:val="24"/>
-              </w:rPr>
-              <w:t>Biodiésel</w:t>
-            </w:r>
-            <w:proofErr w:type="spellEnd"/>
-            <w:r>
-              <w:rPr>
-                <w:sz w:val="24"/>
-                <w:szCs w:val="24"/>
-              </w:rPr>
-              <w:t>: 1.11</w:t>
+            <w:r>
+              <w:rPr>
+                <w:sz w:val="24"/>
+                <w:szCs w:val="24"/>
+              </w:rPr>
+              <w:t>Biodiésel: 1.11</w:t>
             </w:r>
           </w:p>
           <w:p>
@@ -5971,12 +5418,14 @@
               <w:ind w:left="0"/>
               <w:jc w:val="both"/>
               <w:rPr>
-                <w:sz w:val="24"/>
-                <w:szCs w:val="24"/>
-              </w:rPr>
-            </w:pPr>
-            <w:r>
-              <w:rPr>
+                <w:b/>
+                <w:sz w:val="24"/>
+                <w:szCs w:val="24"/>
+              </w:rPr>
+            </w:pPr>
+            <w:r>
+              <w:rPr>
+                <w:b/>
                 <w:sz w:val="24"/>
                 <w:szCs w:val="24"/>
               </w:rPr>
@@ -6048,6 +5497,122 @@
           <w:sz w:val="24"/>
         </w:rPr>
       </w:pPr>
+      <w:r>
+        <w:rPr>
+          <w:rFonts w:ascii="Calibri" w:hAnsi="Calibri"/>
+          <w:sz w:val="24"/>
+        </w:rPr>
+        <w:lastRenderedPageBreak/>
+        <w:t xml:space="preserve">Después, para el método readArrayGasolineras() se encuentra el test readGasolinerasTest(), el cual ya estaba implementado pero se le añaden </w:t>
+      </w:r>
+      <w:r>
+        <w:rPr>
+          <w:rFonts w:ascii="Calibri" w:hAnsi="Calibri"/>
+          <w:sz w:val="24"/>
+        </w:rPr>
+        <w:t>varias</w:t>
+      </w:r>
+      <w:r>
+        <w:rPr>
+          <w:rFonts w:ascii="Calibri" w:hAnsi="Calibri"/>
+          <w:sz w:val="24"/>
+        </w:rPr>
+        <w:t xml:space="preserve"> líneas de código para comprobar que los datos de latitud y longitud están bien configurados con el Parser en formato JSON.</w:t>
+      </w:r>
+    </w:p>
+    <w:p>
+      <w:pPr>
+        <w:spacing w:line="360" w:lineRule="auto"/>
+        <w:jc w:val="both"/>
+        <w:rPr>
+          <w:rFonts w:ascii="Calibri" w:hAnsi="Calibri"/>
+          <w:sz w:val="24"/>
+        </w:rPr>
+      </w:pPr>
+    </w:p>
+    <w:p>
+      <w:pPr>
+        <w:spacing w:line="360" w:lineRule="auto"/>
+        <w:jc w:val="both"/>
+        <w:rPr>
+          <w:rFonts w:ascii="Calibri" w:hAnsi="Calibri"/>
+          <w:sz w:val="24"/>
+        </w:rPr>
+      </w:pPr>
+      <w:r>
+        <w:rPr>
+          <w:rFonts w:ascii="Calibri" w:hAnsi="Calibri"/>
+          <w:sz w:val="24"/>
+        </w:rPr>
+        <w:t>Primero, se crea</w:t>
+      </w:r>
+      <w:bookmarkStart w:id="0" w:name="_GoBack"/>
+      <w:bookmarkEnd w:id="0"/>
+      <w:r>
+        <w:rPr>
+          <w:rFonts w:ascii="Calibri" w:hAnsi="Calibri"/>
+          <w:sz w:val="24"/>
+        </w:rPr>
+        <w:t xml:space="preserve"> un array</w:t>
+      </w:r>
+      <w:r>
+        <w:rPr>
+          <w:rFonts w:ascii="Calibri" w:hAnsi="Calibri"/>
+          <w:sz w:val="24"/>
+        </w:rPr>
+        <w:t xml:space="preserve"> de gasolineras con los valores correctos.</w:t>
+      </w:r>
+    </w:p>
+    <w:p>
+      <w:pPr>
+        <w:spacing w:line="360" w:lineRule="auto"/>
+        <w:jc w:val="both"/>
+        <w:rPr>
+          <w:rFonts w:ascii="Calibri" w:hAnsi="Calibri"/>
+          <w:sz w:val="24"/>
+        </w:rPr>
+      </w:pPr>
+      <w:r>
+        <w:rPr>
+          <w:rFonts w:ascii="Calibri" w:hAnsi="Calibri"/>
+          <w:sz w:val="24"/>
+        </w:rPr>
+        <w:t>Luego, un array compuesto por una sola gasolinera.</w:t>
+      </w:r>
+    </w:p>
+    <w:p>
+      <w:pPr>
+        <w:spacing w:line="360" w:lineRule="auto"/>
+        <w:jc w:val="both"/>
+        <w:rPr>
+          <w:rFonts w:ascii="Calibri" w:hAnsi="Calibri"/>
+          <w:sz w:val="24"/>
+        </w:rPr>
+      </w:pPr>
+      <w:r>
+        <w:rPr>
+          <w:rFonts w:ascii="Calibri" w:hAnsi="Calibri"/>
+          <w:sz w:val="24"/>
+        </w:rPr>
+        <w:t>Y, por último, un fichero vacío.</w:t>
+      </w:r>
+      <w:r>
+        <w:rPr>
+          <w:rFonts w:ascii="Calibri" w:hAnsi="Calibri"/>
+          <w:sz w:val="24"/>
+        </w:rPr>
+        <w:t xml:space="preserve"> </w:t>
+      </w:r>
+    </w:p>
+    <w:p>
+      <w:pPr>
+        <w:spacing w:line="360" w:lineRule="auto"/>
+        <w:jc w:val="both"/>
+        <w:rPr>
+          <w:rFonts w:ascii="Calibri" w:hAnsi="Calibri"/>
+          <w:sz w:val="24"/>
+        </w:rPr>
+      </w:pPr>
     </w:p>
     <w:p>
       <w:pPr>
@@ -6082,36 +5647,10 @@
         <w:t xml:space="preserve">. </w:t>
       </w:r>
       <w:r>
-        <w:t xml:space="preserve">Casos de prueba para el método </w:t>
-      </w:r>
-      <w:proofErr w:type="spellStart"/>
-      <w:proofErr w:type="gramStart"/>
-      <w:r>
-        <w:t>readArrayGasolineras</w:t>
-      </w:r>
-      <w:proofErr w:type="spellEnd"/>
-      <w:r>
-        <w:t>(</w:t>
-      </w:r>
-      <w:proofErr w:type="gramEnd"/>
-      <w:r>
-        <w:t xml:space="preserve">) de la clase </w:t>
-      </w:r>
-      <w:proofErr w:type="spellStart"/>
-      <w:r>
-        <w:t>ParserJSONGasolineras</w:t>
-      </w:r>
-      <w:proofErr w:type="spellEnd"/>
-      <w:r>
-        <w:t xml:space="preserve"> con el método </w:t>
-      </w:r>
-      <w:proofErr w:type="spellStart"/>
-      <w:r>
-        <w:t>readGasolinerasTest</w:t>
-      </w:r>
-      <w:proofErr w:type="spellEnd"/>
-      <w:r>
-        <w:t>()</w:t>
+        <w:t>Casos de prueba para el método readArrayGasolineras() de la clase ParserJSONGasolineras</w:t>
+      </w:r>
+      <w:r>
+        <w:t xml:space="preserve"> con el método readGasolinerasTest()</w:t>
       </w:r>
     </w:p>
     <w:tbl>
@@ -6276,17 +5815,8 @@
                 <w:sz w:val="24"/>
                 <w:szCs w:val="24"/>
               </w:rPr>
-              <w:t xml:space="preserve">Localidad: </w:t>
-            </w:r>
-            <w:proofErr w:type="spellStart"/>
-            <w:r>
-              <w:rPr>
-                <w:sz w:val="24"/>
-                <w:szCs w:val="24"/>
-              </w:rPr>
-              <w:t>Torrelavega</w:t>
-            </w:r>
-            <w:proofErr w:type="spellEnd"/>
+              <w:t>Localidad: Torrelavega</w:t>
+            </w:r>
           </w:p>
           <w:p>
             <w:pPr>
@@ -6394,21 +5924,12 @@
                 <w:szCs w:val="24"/>
               </w:rPr>
             </w:pPr>
-            <w:proofErr w:type="spellStart"/>
-            <w:r>
-              <w:rPr>
-                <w:sz w:val="24"/>
-                <w:szCs w:val="24"/>
-              </w:rPr>
-              <w:t>Biodiésel</w:t>
-            </w:r>
-            <w:proofErr w:type="spellEnd"/>
-            <w:r>
-              <w:rPr>
-                <w:sz w:val="24"/>
-                <w:szCs w:val="24"/>
-              </w:rPr>
-              <w:t>: 1.11</w:t>
+            <w:r>
+              <w:rPr>
+                <w:sz w:val="24"/>
+                <w:szCs w:val="24"/>
+              </w:rPr>
+              <w:t>Biodiésel: 1.11</w:t>
             </w:r>
           </w:p>
           <w:p>
@@ -6515,17 +6036,8 @@
                 <w:sz w:val="24"/>
                 <w:szCs w:val="24"/>
               </w:rPr>
-              <w:t xml:space="preserve">Localidad: Castro </w:t>
-            </w:r>
-            <w:proofErr w:type="spellStart"/>
-            <w:r>
-              <w:rPr>
-                <w:sz w:val="24"/>
-                <w:szCs w:val="24"/>
-              </w:rPr>
-              <w:t>Urdiales</w:t>
-            </w:r>
-            <w:proofErr w:type="spellEnd"/>
+              <w:t>Localidad: Castro Urdiales</w:t>
+            </w:r>
           </w:p>
           <w:p>
             <w:pPr>
@@ -6600,6 +6112,7 @@
                 <w:sz w:val="24"/>
                 <w:szCs w:val="24"/>
               </w:rPr>
+              <w:lastRenderedPageBreak/>
               <w:t>Gasolina 95: 1.10</w:t>
             </w:r>
           </w:p>
@@ -6633,21 +6146,12 @@
                 <w:szCs w:val="24"/>
               </w:rPr>
             </w:pPr>
-            <w:proofErr w:type="spellStart"/>
-            <w:r>
-              <w:rPr>
-                <w:sz w:val="24"/>
-                <w:szCs w:val="24"/>
-              </w:rPr>
-              <w:t>Biodiésel</w:t>
-            </w:r>
-            <w:proofErr w:type="spellEnd"/>
-            <w:r>
-              <w:rPr>
-                <w:sz w:val="24"/>
-                <w:szCs w:val="24"/>
-              </w:rPr>
-              <w:t>: 1.19</w:t>
+            <w:r>
+              <w:rPr>
+                <w:sz w:val="24"/>
+                <w:szCs w:val="24"/>
+              </w:rPr>
+              <w:t>Biodiésel: 1.19</w:t>
             </w:r>
           </w:p>
           <w:p>
@@ -6814,17 +6318,8 @@
                 <w:sz w:val="24"/>
                 <w:szCs w:val="24"/>
               </w:rPr>
-              <w:t xml:space="preserve">Localidad: Castro </w:t>
-            </w:r>
-            <w:proofErr w:type="spellStart"/>
-            <w:r>
-              <w:rPr>
-                <w:sz w:val="24"/>
-                <w:szCs w:val="24"/>
-              </w:rPr>
-              <w:t>Urdiales</w:t>
-            </w:r>
-            <w:proofErr w:type="spellEnd"/>
+              <w:t>Localidad: Castro Urdiales</w:t>
+            </w:r>
           </w:p>
           <w:p>
             <w:pPr>
@@ -6932,21 +6427,12 @@
                 <w:szCs w:val="24"/>
               </w:rPr>
             </w:pPr>
-            <w:proofErr w:type="spellStart"/>
-            <w:r>
-              <w:rPr>
-                <w:sz w:val="24"/>
-                <w:szCs w:val="24"/>
-              </w:rPr>
-              <w:t>Biodiésel</w:t>
-            </w:r>
-            <w:proofErr w:type="spellEnd"/>
-            <w:r>
-              <w:rPr>
-                <w:sz w:val="24"/>
-                <w:szCs w:val="24"/>
-              </w:rPr>
-              <w:t>: 1.19</w:t>
+            <w:r>
+              <w:rPr>
+                <w:sz w:val="24"/>
+                <w:szCs w:val="24"/>
+              </w:rPr>
+              <w:t>Biodiésel: 1.19</w:t>
             </w:r>
           </w:p>
           <w:p>
@@ -7034,21 +6520,12 @@
                 <w:szCs w:val="24"/>
               </w:rPr>
             </w:pPr>
-            <w:proofErr w:type="spellStart"/>
-            <w:r>
-              <w:rPr>
-                <w:sz w:val="24"/>
-                <w:szCs w:val="24"/>
-              </w:rPr>
-              <w:t>Array</w:t>
-            </w:r>
-            <w:proofErr w:type="spellEnd"/>
-            <w:r>
-              <w:rPr>
-                <w:sz w:val="24"/>
-                <w:szCs w:val="24"/>
-              </w:rPr>
-              <w:t xml:space="preserve"> de una sola gasolinera con los valores correctos</w:t>
+            <w:r>
+              <w:rPr>
+                <w:sz w:val="24"/>
+                <w:szCs w:val="24"/>
+              </w:rPr>
+              <w:t>Array de una sola gasolinera con los valores correctos</w:t>
             </w:r>
           </w:p>
         </w:tc>
@@ -7170,7 +6647,7 @@
 </file>
 
 <file path=word/endnotes.xml><?xml version="1.0" encoding="utf-8"?>
-<w:endnotes xmlns:wpc="http://schemas.microsoft.com/office/word/2010/wordprocessingCanvas" xmlns:cx="http://schemas.microsoft.com/office/drawing/2014/chartex" xmlns:mc="http://schemas.openxmlformats.org/markup-compatibility/2006" xmlns:o="urn:schemas-microsoft-com:office:office" xmlns:r="http://schemas.openxmlformats.org/officeDocument/2006/relationships" xmlns:m="http://schemas.openxmlformats.org/officeDocument/2006/math" xmlns:v="urn:schemas-microsoft-com:vml" xmlns:wp14="http://schemas.microsoft.com/office/word/2010/wordprocessingDrawing" xmlns:wp="http://schemas.openxmlformats.org/drawingml/2006/wordprocessingDrawing" xmlns:w10="urn:schemas-microsoft-com:office:word" xmlns:w="http://schemas.openxmlformats.org/wordprocessingml/2006/main" xmlns:w14="http://schemas.microsoft.com/office/word/2010/wordml" xmlns:w15="http://schemas.microsoft.com/office/word/2012/wordml" xmlns:w16se="http://schemas.microsoft.com/office/word/2015/wordml/symex" xmlns:wpg="http://schemas.microsoft.com/office/word/2010/wordprocessingGroup" xmlns:wpi="http://schemas.microsoft.com/office/word/2010/wordprocessingInk" xmlns:wne="http://schemas.microsoft.com/office/word/2006/wordml" xmlns:wps="http://schemas.microsoft.com/office/word/2010/wordprocessingShape" mc:Ignorable="w14 w15 w16se wp14">
+<w:endnotes xmlns:wpc="http://schemas.microsoft.com/office/word/2010/wordprocessingCanvas" xmlns:mo="http://schemas.microsoft.com/office/mac/office/2008/main" xmlns:mc="http://schemas.openxmlformats.org/markup-compatibility/2006" xmlns:mv="urn:schemas-microsoft-com:mac:vml" xmlns:o="urn:schemas-microsoft-com:office:office" xmlns:r="http://schemas.openxmlformats.org/officeDocument/2006/relationships" xmlns:m="http://schemas.openxmlformats.org/officeDocument/2006/math" xmlns:v="urn:schemas-microsoft-com:vml" xmlns:wp14="http://schemas.microsoft.com/office/word/2010/wordprocessingDrawing" xmlns:wp="http://schemas.openxmlformats.org/drawingml/2006/wordprocessingDrawing" xmlns:w10="urn:schemas-microsoft-com:office:word" xmlns:w="http://schemas.openxmlformats.org/wordprocessingml/2006/main" xmlns:w14="http://schemas.microsoft.com/office/word/2010/wordml" xmlns:w15="http://schemas.microsoft.com/office/word/2012/wordml" xmlns:wpg="http://schemas.microsoft.com/office/word/2010/wordprocessingGroup" xmlns:wpi="http://schemas.microsoft.com/office/word/2010/wordprocessingInk" xmlns:wne="http://schemas.microsoft.com/office/word/2006/wordml" xmlns:wps="http://schemas.microsoft.com/office/word/2010/wordprocessingShape" mc:Ignorable="w14 w15 wp14">
   <w:endnote w:type="separator" w:id="-1">
     <w:p>
       <w:r>
@@ -7189,7 +6666,7 @@
 </file>
 
 <file path=word/footnotes.xml><?xml version="1.0" encoding="utf-8"?>
-<w:footnotes xmlns:wpc="http://schemas.microsoft.com/office/word/2010/wordprocessingCanvas" xmlns:cx="http://schemas.microsoft.com/office/drawing/2014/chartex" xmlns:mc="http://schemas.openxmlformats.org/markup-compatibility/2006" xmlns:o="urn:schemas-microsoft-com:office:office" xmlns:r="http://schemas.openxmlformats.org/officeDocument/2006/relationships" xmlns:m="http://schemas.openxmlformats.org/officeDocument/2006/math" xmlns:v="urn:schemas-microsoft-com:vml" xmlns:wp14="http://schemas.microsoft.com/office/word/2010/wordprocessingDrawing" xmlns:wp="http://schemas.openxmlformats.org/drawingml/2006/wordprocessingDrawing" xmlns:w10="urn:schemas-microsoft-com:office:word" xmlns:w="http://schemas.openxmlformats.org/wordprocessingml/2006/main" xmlns:w14="http://schemas.microsoft.com/office/word/2010/wordml" xmlns:w15="http://schemas.microsoft.com/office/word/2012/wordml" xmlns:w16se="http://schemas.microsoft.com/office/word/2015/wordml/symex" xmlns:wpg="http://schemas.microsoft.com/office/word/2010/wordprocessingGroup" xmlns:wpi="http://schemas.microsoft.com/office/word/2010/wordprocessingInk" xmlns:wne="http://schemas.microsoft.com/office/word/2006/wordml" xmlns:wps="http://schemas.microsoft.com/office/word/2010/wordprocessingShape" mc:Ignorable="w14 w15 w16se wp14">
+<w:footnotes xmlns:wpc="http://schemas.microsoft.com/office/word/2010/wordprocessingCanvas" xmlns:mo="http://schemas.microsoft.com/office/mac/office/2008/main" xmlns:mc="http://schemas.openxmlformats.org/markup-compatibility/2006" xmlns:mv="urn:schemas-microsoft-com:mac:vml" xmlns:o="urn:schemas-microsoft-com:office:office" xmlns:r="http://schemas.openxmlformats.org/officeDocument/2006/relationships" xmlns:m="http://schemas.openxmlformats.org/officeDocument/2006/math" xmlns:v="urn:schemas-microsoft-com:vml" xmlns:wp14="http://schemas.microsoft.com/office/word/2010/wordprocessingDrawing" xmlns:wp="http://schemas.openxmlformats.org/drawingml/2006/wordprocessingDrawing" xmlns:w10="urn:schemas-microsoft-com:office:word" xmlns:w="http://schemas.openxmlformats.org/wordprocessingml/2006/main" xmlns:w14="http://schemas.microsoft.com/office/word/2010/wordml" xmlns:w15="http://schemas.microsoft.com/office/word/2012/wordml" xmlns:wpg="http://schemas.microsoft.com/office/word/2010/wordprocessingGroup" xmlns:wpi="http://schemas.microsoft.com/office/word/2010/wordprocessingInk" xmlns:wne="http://schemas.microsoft.com/office/word/2006/wordml" xmlns:wps="http://schemas.microsoft.com/office/word/2010/wordprocessingShape" mc:Ignorable="w14 w15 wp14">
   <w:footnote w:type="separator" w:id="-1">
     <w:p>
       <w:r>
@@ -7208,7 +6685,7 @@
 </file>
 
 <file path=word/header1.xml><?xml version="1.0" encoding="utf-8"?>
-<w:hdr xmlns:wpc="http://schemas.microsoft.com/office/word/2010/wordprocessingCanvas" xmlns:cx="http://schemas.microsoft.com/office/drawing/2014/chartex" xmlns:mc="http://schemas.openxmlformats.org/markup-compatibility/2006" xmlns:o="urn:schemas-microsoft-com:office:office" xmlns:r="http://schemas.openxmlformats.org/officeDocument/2006/relationships" xmlns:m="http://schemas.openxmlformats.org/officeDocument/2006/math" xmlns:v="urn:schemas-microsoft-com:vml" xmlns:wp14="http://schemas.microsoft.com/office/word/2010/wordprocessingDrawing" xmlns:wp="http://schemas.openxmlformats.org/drawingml/2006/wordprocessingDrawing" xmlns:w10="urn:schemas-microsoft-com:office:word" xmlns:w="http://schemas.openxmlformats.org/wordprocessingml/2006/main" xmlns:w14="http://schemas.microsoft.com/office/word/2010/wordml" xmlns:w15="http://schemas.microsoft.com/office/word/2012/wordml" xmlns:w16se="http://schemas.microsoft.com/office/word/2015/wordml/symex" xmlns:wpg="http://schemas.microsoft.com/office/word/2010/wordprocessingGroup" xmlns:wpi="http://schemas.microsoft.com/office/word/2010/wordprocessingInk" xmlns:wne="http://schemas.microsoft.com/office/word/2006/wordml" xmlns:wps="http://schemas.microsoft.com/office/word/2010/wordprocessingShape" mc:Ignorable="w14 w15 w16se wp14">
+<w:hdr xmlns:wpc="http://schemas.microsoft.com/office/word/2010/wordprocessingCanvas" xmlns:mo="http://schemas.microsoft.com/office/mac/office/2008/main" xmlns:mc="http://schemas.openxmlformats.org/markup-compatibility/2006" xmlns:mv="urn:schemas-microsoft-com:mac:vml" xmlns:o="urn:schemas-microsoft-com:office:office" xmlns:r="http://schemas.openxmlformats.org/officeDocument/2006/relationships" xmlns:m="http://schemas.openxmlformats.org/officeDocument/2006/math" xmlns:v="urn:schemas-microsoft-com:vml" xmlns:wp14="http://schemas.microsoft.com/office/word/2010/wordprocessingDrawing" xmlns:wp="http://schemas.openxmlformats.org/drawingml/2006/wordprocessingDrawing" xmlns:w10="urn:schemas-microsoft-com:office:word" xmlns:w="http://schemas.openxmlformats.org/wordprocessingml/2006/main" xmlns:w14="http://schemas.microsoft.com/office/word/2010/wordml" xmlns:w15="http://schemas.microsoft.com/office/word/2012/wordml" xmlns:wpg="http://schemas.microsoft.com/office/word/2010/wordprocessingGroup" xmlns:wpi="http://schemas.microsoft.com/office/word/2010/wordprocessingInk" xmlns:wne="http://schemas.microsoft.com/office/word/2006/wordml" xmlns:wps="http://schemas.microsoft.com/office/word/2010/wordprocessingShape" mc:Ignorable="w14 w15 wp14">
   <w:tbl>
     <w:tblPr>
       <w:tblW w:w="0" w:type="auto"/>
@@ -7242,7 +6719,7 @@
               <w:rFonts w:ascii="Calibri" w:hAnsi="Calibri"/>
               <w:noProof/>
               <w:sz w:val="22"/>
-              <w:lang w:eastAsia="es-ES"/>
+              <w:lang w:val="es-ES_tradnl" w:eastAsia="es-ES_tradnl"/>
             </w:rPr>
             <w:drawing>
               <wp:inline distT="0" distB="0" distL="0" distR="0" wp14:anchorId="034C9983" wp14:editId="2CA9EE57">
@@ -7390,7 +6867,6 @@
               <w:sz w:val="22"/>
             </w:rPr>
           </w:pPr>
-          <w:proofErr w:type="spellStart"/>
           <w:r>
             <w:rPr>
               <w:rFonts w:ascii="Calibri" w:hAnsi="Calibri"/>
@@ -7398,7 +6874,6 @@
             </w:rPr>
             <w:t>Corocotta</w:t>
           </w:r>
-          <w:proofErr w:type="spellEnd"/>
         </w:p>
       </w:tc>
       <w:tc>
@@ -7420,7 +6895,7 @@
               <w:rFonts w:ascii="Calibri" w:hAnsi="Calibri"/>
               <w:noProof/>
               <w:sz w:val="22"/>
-              <w:lang w:eastAsia="es-ES"/>
+              <w:lang w:val="es-ES_tradnl" w:eastAsia="es-ES_tradnl"/>
             </w:rPr>
             <w:drawing>
               <wp:inline distT="0" distB="0" distL="0" distR="0" wp14:anchorId="0E2943FB" wp14:editId="60219A22">
@@ -7471,8 +6946,8 @@
 </file>
 
 <file path=word/numbering.xml><?xml version="1.0" encoding="utf-8"?>
-<w:numbering xmlns:wpc="http://schemas.microsoft.com/office/word/2010/wordprocessingCanvas" xmlns:cx="http://schemas.microsoft.com/office/drawing/2014/chartex" xmlns:mc="http://schemas.openxmlformats.org/markup-compatibility/2006" xmlns:o="urn:schemas-microsoft-com:office:office" xmlns:r="http://schemas.openxmlformats.org/officeDocument/2006/relationships" xmlns:m="http://schemas.openxmlformats.org/officeDocument/2006/math" xmlns:v="urn:schemas-microsoft-com:vml" xmlns:wp14="http://schemas.microsoft.com/office/word/2010/wordprocessingDrawing" xmlns:wp="http://schemas.openxmlformats.org/drawingml/2006/wordprocessingDrawing" xmlns:w10="urn:schemas-microsoft-com:office:word" xmlns:w="http://schemas.openxmlformats.org/wordprocessingml/2006/main" xmlns:w14="http://schemas.microsoft.com/office/word/2010/wordml" xmlns:w15="http://schemas.microsoft.com/office/word/2012/wordml" xmlns:w16se="http://schemas.microsoft.com/office/word/2015/wordml/symex" xmlns:wpg="http://schemas.microsoft.com/office/word/2010/wordprocessingGroup" xmlns:wpi="http://schemas.microsoft.com/office/word/2010/wordprocessingInk" xmlns:wne="http://schemas.microsoft.com/office/word/2006/wordml" xmlns:wps="http://schemas.microsoft.com/office/word/2010/wordprocessingShape" mc:Ignorable="w14 w15 w16se wp14">
-  <w:abstractNum w:abstractNumId="0" w15:restartNumberingAfterBreak="0">
+<w:numbering xmlns:wpc="http://schemas.microsoft.com/office/word/2010/wordprocessingCanvas" xmlns:mo="http://schemas.microsoft.com/office/mac/office/2008/main" xmlns:mc="http://schemas.openxmlformats.org/markup-compatibility/2006" xmlns:mv="urn:schemas-microsoft-com:mac:vml" xmlns:o="urn:schemas-microsoft-com:office:office" xmlns:r="http://schemas.openxmlformats.org/officeDocument/2006/relationships" xmlns:m="http://schemas.openxmlformats.org/officeDocument/2006/math" xmlns:v="urn:schemas-microsoft-com:vml" xmlns:wp14="http://schemas.microsoft.com/office/word/2010/wordprocessingDrawing" xmlns:wp="http://schemas.openxmlformats.org/drawingml/2006/wordprocessingDrawing" xmlns:w10="urn:schemas-microsoft-com:office:word" xmlns:w="http://schemas.openxmlformats.org/wordprocessingml/2006/main" xmlns:w14="http://schemas.microsoft.com/office/word/2010/wordml" xmlns:w15="http://schemas.microsoft.com/office/word/2012/wordml" xmlns:wpg="http://schemas.microsoft.com/office/word/2010/wordprocessingGroup" xmlns:wpi="http://schemas.microsoft.com/office/word/2010/wordprocessingInk" xmlns:wne="http://schemas.microsoft.com/office/word/2006/wordml" xmlns:wps="http://schemas.microsoft.com/office/word/2010/wordprocessingShape" mc:Ignorable="w14 w15 wp14">
+  <w:abstractNum w:abstractNumId="0">
     <w:nsid w:val="0E9A4C4B"/>
     <w:multiLevelType w:val="hybridMultilevel"/>
     <w:tmpl w:val="E37A3D5A"/>
@@ -7561,7 +7036,7 @@
       </w:pPr>
     </w:lvl>
   </w:abstractNum>
-  <w:abstractNum w:abstractNumId="1" w15:restartNumberingAfterBreak="0">
+  <w:abstractNum w:abstractNumId="1">
     <w:nsid w:val="172807CF"/>
     <w:multiLevelType w:val="hybridMultilevel"/>
     <w:tmpl w:val="76A61DE2"/>
@@ -7674,7 +7149,7 @@
       </w:rPr>
     </w:lvl>
   </w:abstractNum>
-  <w:abstractNum w:abstractNumId="2" w15:restartNumberingAfterBreak="0">
+  <w:abstractNum w:abstractNumId="2">
     <w:nsid w:val="3564044E"/>
     <w:multiLevelType w:val="hybridMultilevel"/>
     <w:tmpl w:val="ED601460"/>
@@ -7763,7 +7238,7 @@
       </w:pPr>
     </w:lvl>
   </w:abstractNum>
-  <w:abstractNum w:abstractNumId="3" w15:restartNumberingAfterBreak="0">
+  <w:abstractNum w:abstractNumId="3">
     <w:nsid w:val="4E527773"/>
     <w:multiLevelType w:val="hybridMultilevel"/>
     <w:tmpl w:val="52669EF6"/>
@@ -7852,7 +7327,7 @@
       </w:pPr>
     </w:lvl>
   </w:abstractNum>
-  <w:abstractNum w:abstractNumId="4" w15:restartNumberingAfterBreak="0">
+  <w:abstractNum w:abstractNumId="4">
     <w:nsid w:val="65C75590"/>
     <w:multiLevelType w:val="hybridMultilevel"/>
     <w:tmpl w:val="ABF20570"/>
@@ -7965,7 +7440,7 @@
       </w:rPr>
     </w:lvl>
   </w:abstractNum>
-  <w:abstractNum w:abstractNumId="5" w15:restartNumberingAfterBreak="0">
+  <w:abstractNum w:abstractNumId="5">
     <w:nsid w:val="6AE775CD"/>
     <w:multiLevelType w:val="hybridMultilevel"/>
     <w:tmpl w:val="303E3FF4"/>
@@ -8054,7 +7529,7 @@
       </w:pPr>
     </w:lvl>
   </w:abstractNum>
-  <w:abstractNum w:abstractNumId="6" w15:restartNumberingAfterBreak="0">
+  <w:abstractNum w:abstractNumId="6">
     <w:nsid w:val="76C52BE9"/>
     <w:multiLevelType w:val="hybridMultilevel"/>
     <w:tmpl w:val="E37A3D5A"/>
@@ -8143,7 +7618,7 @@
       </w:pPr>
     </w:lvl>
   </w:abstractNum>
-  <w:abstractNum w:abstractNumId="7" w15:restartNumberingAfterBreak="0">
+  <w:abstractNum w:abstractNumId="7">
     <w:nsid w:val="7875603D"/>
     <w:multiLevelType w:val="hybridMultilevel"/>
     <w:tmpl w:val="D4149C08"/>
@@ -8260,7 +7735,7 @@
 </file>
 
 <file path=word/styles.xml><?xml version="1.0" encoding="utf-8"?>
-<w:styles xmlns:mc="http://schemas.openxmlformats.org/markup-compatibility/2006" xmlns:r="http://schemas.openxmlformats.org/officeDocument/2006/relationships" xmlns:w="http://schemas.openxmlformats.org/wordprocessingml/2006/main" xmlns:w14="http://schemas.microsoft.com/office/word/2010/wordml" xmlns:w15="http://schemas.microsoft.com/office/word/2012/wordml" xmlns:w16se="http://schemas.microsoft.com/office/word/2015/wordml/symex" mc:Ignorable="w14 w15 w16se">
+<w:styles xmlns:mc="http://schemas.openxmlformats.org/markup-compatibility/2006" xmlns:r="http://schemas.openxmlformats.org/officeDocument/2006/relationships" xmlns:w="http://schemas.openxmlformats.org/wordprocessingml/2006/main" xmlns:w14="http://schemas.microsoft.com/office/word/2010/wordml" xmlns:w15="http://schemas.microsoft.com/office/word/2012/wordml" mc:Ignorable="w14 w15">
   <w:docDefaults>
     <w:rPrDefault>
       <w:rPr>
@@ -8272,7 +7747,7 @@
     </w:rPrDefault>
     <w:pPrDefault/>
   </w:docDefaults>
-  <w:latentStyles w:defLockedState="0" w:defUIPriority="99" w:defSemiHidden="0" w:defUnhideWhenUsed="0" w:defQFormat="0" w:count="371">
+  <w:latentStyles w:defLockedState="0" w:defUIPriority="99" w:defSemiHidden="0" w:defUnhideWhenUsed="0" w:defQFormat="0" w:count="382">
     <w:lsdException w:name="Normal" w:uiPriority="0" w:qFormat="1"/>
     <w:lsdException w:name="heading 1" w:uiPriority="9" w:qFormat="1"/>
     <w:lsdException w:name="heading 2" w:semiHidden="1" w:uiPriority="9" w:unhideWhenUsed="1" w:qFormat="1"/>
@@ -8378,7 +7853,6 @@
     <w:lsdException w:name="HTML Sample" w:semiHidden="1" w:unhideWhenUsed="1"/>
     <w:lsdException w:name="HTML Typewriter" w:semiHidden="1" w:unhideWhenUsed="1"/>
     <w:lsdException w:name="HTML Variable" w:semiHidden="1" w:unhideWhenUsed="1"/>
-    <w:lsdException w:name="Normal Table" w:semiHidden="1" w:unhideWhenUsed="1"/>
     <w:lsdException w:name="annotation subject" w:semiHidden="1" w:unhideWhenUsed="1"/>
     <w:lsdException w:name="No List" w:semiHidden="1" w:unhideWhenUsed="1"/>
     <w:lsdException w:name="Outline List 1" w:semiHidden="1" w:unhideWhenUsed="1"/>
@@ -8424,11 +7898,9 @@
     <w:lsdException w:name="Table Subtle 1" w:semiHidden="1" w:unhideWhenUsed="1"/>
     <w:lsdException w:name="Table Subtle 2" w:semiHidden="1" w:unhideWhenUsed="1"/>
     <w:lsdException w:name="Table Web 1" w:semiHidden="1" w:unhideWhenUsed="1"/>
-    <w:lsdException w:name="Table Web 2" w:semiHidden="1" w:unhideWhenUsed="1"/>
     <w:lsdException w:name="Table Web 3" w:semiHidden="1" w:unhideWhenUsed="1"/>
     <w:lsdException w:name="Balloon Text" w:semiHidden="1" w:unhideWhenUsed="1"/>
     <w:lsdException w:name="Table Grid" w:uiPriority="59"/>
-    <w:lsdException w:name="Table Theme" w:semiHidden="1" w:unhideWhenUsed="1"/>
     <w:lsdException w:name="Placeholder Text" w:semiHidden="1"/>
     <w:lsdException w:name="No Spacing" w:uiPriority="1" w:qFormat="1"/>
     <w:lsdException w:name="Light Shading" w:uiPriority="60"/>
@@ -8644,6 +8116,8 @@
     <w:lsdException w:name="List Table 5 Dark Accent 6" w:uiPriority="50"/>
     <w:lsdException w:name="List Table 6 Colorful Accent 6" w:uiPriority="51"/>
     <w:lsdException w:name="List Table 7 Colorful Accent 6" w:uiPriority="52"/>
+    <w:lsdException w:name="Mention" w:semiHidden="1" w:unhideWhenUsed="1"/>
+    <w:lsdException w:name="Smart Hyperlink" w:semiHidden="1" w:unhideWhenUsed="1"/>
   </w:latentStyles>
   <w:style w:type="paragraph" w:default="1" w:styleId="Normal">
     <w:name w:val="Normal"/>
@@ -8847,6 +8321,7 @@
       <w:lang w:val="es-ES"/>
     </w:rPr>
     <w:tblPr>
+      <w:tblInd w:w="0" w:type="dxa"/>
       <w:tblBorders>
         <w:top w:val="single" w:sz="4" w:space="0" w:color="auto"/>
         <w:left w:val="single" w:sz="4" w:space="0" w:color="auto"/>
@@ -8855,6 +8330,12 @@
         <w:insideH w:val="single" w:sz="4" w:space="0" w:color="auto"/>
         <w:insideV w:val="single" w:sz="4" w:space="0" w:color="auto"/>
       </w:tblBorders>
+      <w:tblCellMar>
+        <w:top w:w="0" w:type="dxa"/>
+        <w:left w:w="108" w:type="dxa"/>
+        <w:bottom w:w="0" w:type="dxa"/>
+        <w:right w:w="108" w:type="dxa"/>
+      </w:tblCellMar>
     </w:tblPr>
   </w:style>
   <w:style w:type="paragraph" w:styleId="HTMLconformatoprevio">
@@ -9175,7 +8656,7 @@
 </file>
 
 <file path=customXml/itemProps1.xml><?xml version="1.0" encoding="utf-8"?>
-<ds:datastoreItem xmlns:ds="http://schemas.openxmlformats.org/officeDocument/2006/customXml" ds:itemID="{97DABE22-8A75-43CF-8FB9-5C3492197872}">
+<ds:datastoreItem xmlns:ds="http://schemas.openxmlformats.org/officeDocument/2006/customXml" ds:itemID="{28BA7E96-7C85-8A40-A8C6-E1C3A0A96BFE}">
   <ds:schemaRefs>
     <ds:schemaRef ds:uri="http://schemas.openxmlformats.org/officeDocument/2006/bibliography"/>
   </ds:schemaRefs>

</xml_diff>